<commit_message>
navigation legend and other changes
</commit_message>
<xml_diff>
--- a/Relatório.docx
+++ b/Relatório.docx
@@ -1,6 +1,6 @@
 
 <file path=word/document.xml><?xml version="1.0" encoding="utf-8"?>
-<w:document xmlns:wpc="http://schemas.microsoft.com/office/word/2010/wordprocessingCanvas" xmlns:mc="http://schemas.openxmlformats.org/markup-compatibility/2006" xmlns:o="urn:schemas-microsoft-com:office:office" xmlns:r="http://schemas.openxmlformats.org/officeDocument/2006/relationships" xmlns:m="http://schemas.openxmlformats.org/officeDocument/2006/math" xmlns:v="urn:schemas-microsoft-com:vml" xmlns:wp14="http://schemas.microsoft.com/office/word/2010/wordprocessingDrawing" xmlns:wp="http://schemas.openxmlformats.org/drawingml/2006/wordprocessingDrawing" xmlns:w10="urn:schemas-microsoft-com:office:word" xmlns:w="http://schemas.openxmlformats.org/wordprocessingml/2006/main" xmlns:w14="http://schemas.microsoft.com/office/word/2010/wordml" xmlns:w15="http://schemas.microsoft.com/office/word/2012/wordml" xmlns:wpg="http://schemas.microsoft.com/office/word/2010/wordprocessingGroup" xmlns:wpi="http://schemas.microsoft.com/office/word/2010/wordprocessingInk" xmlns:wne="http://schemas.microsoft.com/office/word/2006/wordml" xmlns:wps="http://schemas.microsoft.com/office/word/2010/wordprocessingShape" mc:Ignorable="w14 w15 wp14">
+<w:document xmlns:wpc="http://schemas.microsoft.com/office/word/2010/wordprocessingCanvas" xmlns:cx="http://schemas.microsoft.com/office/drawing/2014/chartex" xmlns:mc="http://schemas.openxmlformats.org/markup-compatibility/2006" xmlns:o="urn:schemas-microsoft-com:office:office" xmlns:r="http://schemas.openxmlformats.org/officeDocument/2006/relationships" xmlns:m="http://schemas.openxmlformats.org/officeDocument/2006/math" xmlns:v="urn:schemas-microsoft-com:vml" xmlns:wp14="http://schemas.microsoft.com/office/word/2010/wordprocessingDrawing" xmlns:wp="http://schemas.openxmlformats.org/drawingml/2006/wordprocessingDrawing" xmlns:w10="urn:schemas-microsoft-com:office:word" xmlns:w="http://schemas.openxmlformats.org/wordprocessingml/2006/main" xmlns:w14="http://schemas.microsoft.com/office/word/2010/wordml" xmlns:w15="http://schemas.microsoft.com/office/word/2012/wordml" xmlns:w16se="http://schemas.microsoft.com/office/word/2015/wordml/symex" xmlns:wpg="http://schemas.microsoft.com/office/word/2010/wordprocessingGroup" xmlns:wpi="http://schemas.microsoft.com/office/word/2010/wordprocessingInk" xmlns:wne="http://schemas.microsoft.com/office/word/2006/wordml" xmlns:wps="http://schemas.microsoft.com/office/word/2010/wordprocessingShape" mc:Ignorable="w14 w15 w16se wp14">
   <w:body>
     <w:sdt>
       <w:sdtPr>
@@ -601,23 +601,7 @@
                                     <w:sz w:val="40"/>
                                     <w:szCs w:val="40"/>
                                   </w:rPr>
-                                  <w:t xml:space="preserve">27 </w:t>
-                                </w:r>
-                                <w:proofErr w:type="gramStart"/>
-                                <w:r>
-                                  <w:rPr>
-                                    <w:sz w:val="40"/>
-                                    <w:szCs w:val="40"/>
-                                  </w:rPr>
-                                  <w:t>de</w:t>
-                                </w:r>
-                                <w:proofErr w:type="gramEnd"/>
-                                <w:r>
-                                  <w:rPr>
-                                    <w:sz w:val="40"/>
-                                    <w:szCs w:val="40"/>
-                                  </w:rPr>
-                                  <w:t xml:space="preserve"> Maio de 2016</w:t>
+                                  <w:t>27 de Maio de 2016</w:t>
                                 </w:r>
                               </w:p>
                             </w:txbxContent>
@@ -773,7 +757,7 @@
                                 <w:hyperlink r:id="rId8" w:history="1">
                                   <w:r>
                                     <w:rPr>
-                                      <w:rStyle w:val="Hiperligao"/>
+                                      <w:rStyle w:val="Hyperlink"/>
                                       <w:szCs w:val="24"/>
                                     </w:rPr>
                                     <w:t>up201403526@fe.up.pt</w:t>
@@ -811,7 +795,7 @@
                                 <w:hyperlink r:id="rId9" w:history="1">
                                   <w:r>
                                     <w:rPr>
-                                      <w:rStyle w:val="Hiperligao"/>
+                                      <w:rStyle w:val="Hyperlink"/>
                                       <w:szCs w:val="24"/>
                                     </w:rPr>
                                     <w:t>up201404446@fe.up.pt</w:t>
@@ -852,7 +836,7 @@
                                 <w:hyperlink r:id="rId10" w:history="1">
                                   <w:r>
                                     <w:rPr>
-                                      <w:rStyle w:val="Hiperligao"/>
+                                      <w:rStyle w:val="Hyperlink"/>
                                       <w:szCs w:val="24"/>
                                     </w:rPr>
                                     <w:t>up201403377@fe.up.pt</w:t>
@@ -1117,8 +1101,6 @@
             <w:br w:type="page"/>
           </w:r>
         </w:p>
-        <w:bookmarkStart w:id="0" w:name="_GoBack" w:displacedByCustomXml="next"/>
-        <w:bookmarkEnd w:id="0" w:displacedByCustomXml="next"/>
       </w:sdtContent>
     </w:sdt>
     <w:sdt>
@@ -1145,7 +1127,7 @@
       <w:sdtContent>
         <w:p>
           <w:pPr>
-            <w:pStyle w:val="Cabealhodondice"/>
+            <w:pStyle w:val="CabealhodoSumrio"/>
           </w:pPr>
           <w:r>
             <w:t>Índice</w:t>
@@ -1153,7 +1135,7 @@
         </w:p>
         <w:p>
           <w:pPr>
-            <w:pStyle w:val="ndice1"/>
+            <w:pStyle w:val="Sumrio1"/>
             <w:tabs>
               <w:tab w:val="left" w:pos="440"/>
               <w:tab w:val="right" w:leader="dot" w:pos="8494"/>
@@ -1177,7 +1159,7 @@
           <w:hyperlink w:anchor="_Toc449373081" w:history="1">
             <w:r>
               <w:rPr>
-                <w:rStyle w:val="Hiperligao"/>
+                <w:rStyle w:val="Hyperlink"/>
                 <w:noProof/>
               </w:rPr>
               <w:t>1.</w:t>
@@ -1193,7 +1175,7 @@
             </w:r>
             <w:r>
               <w:rPr>
-                <w:rStyle w:val="Hiperligao"/>
+                <w:rStyle w:val="Hyperlink"/>
                 <w:noProof/>
               </w:rPr>
               <w:t>Descrição do tema</w:t>
@@ -1250,7 +1232,7 @@
         </w:p>
         <w:p>
           <w:pPr>
-            <w:pStyle w:val="ndice1"/>
+            <w:pStyle w:val="Sumrio1"/>
             <w:tabs>
               <w:tab w:val="left" w:pos="440"/>
               <w:tab w:val="right" w:leader="dot" w:pos="8494"/>
@@ -1265,7 +1247,7 @@
           <w:hyperlink w:anchor="_Toc449373082" w:history="1">
             <w:r>
               <w:rPr>
-                <w:rStyle w:val="Hiperligao"/>
+                <w:rStyle w:val="Hyperlink"/>
                 <w:noProof/>
               </w:rPr>
               <w:t>2.</w:t>
@@ -1281,7 +1263,7 @@
             </w:r>
             <w:r>
               <w:rPr>
-                <w:rStyle w:val="Hiperligao"/>
+                <w:rStyle w:val="Hyperlink"/>
                 <w:noProof/>
               </w:rPr>
               <w:t>Formalização do problema</w:t>
@@ -1338,7 +1320,7 @@
         </w:p>
         <w:p>
           <w:pPr>
-            <w:pStyle w:val="ndice2"/>
+            <w:pStyle w:val="Sumrio2"/>
             <w:tabs>
               <w:tab w:val="left" w:pos="880"/>
               <w:tab w:val="right" w:leader="dot" w:pos="8494"/>
@@ -1353,7 +1335,7 @@
           <w:hyperlink w:anchor="_Toc449373083" w:history="1">
             <w:r>
               <w:rPr>
-                <w:rStyle w:val="Hiperligao"/>
+                <w:rStyle w:val="Hyperlink"/>
                 <w:noProof/>
               </w:rPr>
               <w:t>2.1.</w:t>
@@ -1369,7 +1351,7 @@
             </w:r>
             <w:r>
               <w:rPr>
-                <w:rStyle w:val="Hiperligao"/>
+                <w:rStyle w:val="Hyperlink"/>
                 <w:noProof/>
               </w:rPr>
               <w:t>Dados de entrada</w:t>
@@ -1426,7 +1408,7 @@
         </w:p>
         <w:p>
           <w:pPr>
-            <w:pStyle w:val="ndice2"/>
+            <w:pStyle w:val="Sumrio2"/>
             <w:tabs>
               <w:tab w:val="left" w:pos="880"/>
               <w:tab w:val="right" w:leader="dot" w:pos="8494"/>
@@ -1441,7 +1423,7 @@
           <w:hyperlink w:anchor="_Toc449373084" w:history="1">
             <w:r>
               <w:rPr>
-                <w:rStyle w:val="Hiperligao"/>
+                <w:rStyle w:val="Hyperlink"/>
                 <w:noProof/>
               </w:rPr>
               <w:t>2.2.</w:t>
@@ -1457,7 +1439,7 @@
             </w:r>
             <w:r>
               <w:rPr>
-                <w:rStyle w:val="Hiperligao"/>
+                <w:rStyle w:val="Hyperlink"/>
                 <w:noProof/>
               </w:rPr>
               <w:t>Limites da aplicação</w:t>
@@ -1514,7 +1496,7 @@
         </w:p>
         <w:p>
           <w:pPr>
-            <w:pStyle w:val="ndice2"/>
+            <w:pStyle w:val="Sumrio2"/>
             <w:tabs>
               <w:tab w:val="left" w:pos="880"/>
               <w:tab w:val="right" w:leader="dot" w:pos="8494"/>
@@ -1529,7 +1511,7 @@
           <w:hyperlink w:anchor="_Toc449373085" w:history="1">
             <w:r>
               <w:rPr>
-                <w:rStyle w:val="Hiperligao"/>
+                <w:rStyle w:val="Hyperlink"/>
                 <w:noProof/>
               </w:rPr>
               <w:t>2.3.</w:t>
@@ -1545,7 +1527,7 @@
             </w:r>
             <w:r>
               <w:rPr>
-                <w:rStyle w:val="Hiperligao"/>
+                <w:rStyle w:val="Hyperlink"/>
                 <w:noProof/>
               </w:rPr>
               <w:t>Situações de contorno</w:t>
@@ -1602,7 +1584,7 @@
         </w:p>
         <w:p>
           <w:pPr>
-            <w:pStyle w:val="ndice2"/>
+            <w:pStyle w:val="Sumrio2"/>
             <w:tabs>
               <w:tab w:val="left" w:pos="880"/>
               <w:tab w:val="right" w:leader="dot" w:pos="8494"/>
@@ -1617,7 +1599,7 @@
           <w:hyperlink w:anchor="_Toc449373086" w:history="1">
             <w:r>
               <w:rPr>
-                <w:rStyle w:val="Hiperligao"/>
+                <w:rStyle w:val="Hyperlink"/>
                 <w:noProof/>
               </w:rPr>
               <w:t>2.4.</w:t>
@@ -1633,7 +1615,7 @@
             </w:r>
             <w:r>
               <w:rPr>
-                <w:rStyle w:val="Hiperligao"/>
+                <w:rStyle w:val="Hyperlink"/>
                 <w:noProof/>
               </w:rPr>
               <w:t>Resultados esperados</w:t>
@@ -1690,7 +1672,7 @@
         </w:p>
         <w:p>
           <w:pPr>
-            <w:pStyle w:val="ndice1"/>
+            <w:pStyle w:val="Sumrio1"/>
             <w:tabs>
               <w:tab w:val="left" w:pos="440"/>
               <w:tab w:val="right" w:leader="dot" w:pos="8494"/>
@@ -1705,7 +1687,7 @@
           <w:hyperlink w:anchor="_Toc449373087" w:history="1">
             <w:r>
               <w:rPr>
-                <w:rStyle w:val="Hiperligao"/>
+                <w:rStyle w:val="Hyperlink"/>
                 <w:noProof/>
               </w:rPr>
               <w:t>3.</w:t>
@@ -1721,7 +1703,7 @@
             </w:r>
             <w:r>
               <w:rPr>
-                <w:rStyle w:val="Hiperligao"/>
+                <w:rStyle w:val="Hyperlink"/>
                 <w:noProof/>
               </w:rPr>
               <w:t>Descrição da Solução</w:t>
@@ -1802,18 +1784,18 @@
     </w:p>
     <w:p>
       <w:pPr>
-        <w:pStyle w:val="Cabealho1"/>
+        <w:pStyle w:val="Ttulo1"/>
         <w:numPr>
           <w:ilvl w:val="0"/>
           <w:numId w:val="1"/>
         </w:numPr>
       </w:pPr>
-      <w:bookmarkStart w:id="1" w:name="_Toc449373081"/>
+      <w:bookmarkStart w:id="0" w:name="_Toc449373081"/>
       <w:r>
         <w:lastRenderedPageBreak/>
         <w:t>Descrição do tema</w:t>
       </w:r>
-      <w:bookmarkEnd w:id="1"/>
+      <w:bookmarkEnd w:id="0"/>
     </w:p>
     <w:p>
       <w:pPr>
@@ -1832,28 +1814,12 @@
       <w:r>
         <w:t>Neste sistema de navegação, apelidado “</w:t>
       </w:r>
-      <w:proofErr w:type="spellStart"/>
       <w:r>
         <w:rPr>
           <w:i/>
         </w:rPr>
-        <w:t>Easy</w:t>
-      </w:r>
-      <w:proofErr w:type="spellEnd"/>
-      <w:r>
-        <w:rPr>
-          <w:i/>
-        </w:rPr>
-        <w:t xml:space="preserve"> </w:t>
-      </w:r>
-      <w:proofErr w:type="spellStart"/>
-      <w:r>
-        <w:rPr>
-          <w:i/>
-        </w:rPr>
-        <w:t>Pilot</w:t>
-      </w:r>
-      <w:proofErr w:type="spellEnd"/>
+        <w:t>Easy Pilot</w:t>
+      </w:r>
       <w:r>
         <w:t>”, o utilizador tem à sua disposição um mapa, no qual pode selecionar os pontos de início e de final de uma viagem. O programa encarrega-se de encontrar o caminho mais curto possível entre esses dois pontos</w:t>
       </w:r>
@@ -1869,31 +1835,31 @@
     </w:p>
     <w:p>
       <w:pPr>
-        <w:pStyle w:val="Cabealho1"/>
+        <w:pStyle w:val="Ttulo1"/>
         <w:numPr>
           <w:ilvl w:val="0"/>
           <w:numId w:val="1"/>
         </w:numPr>
       </w:pPr>
-      <w:bookmarkStart w:id="2" w:name="_Toc449373082"/>
+      <w:bookmarkStart w:id="1" w:name="_Toc449373082"/>
       <w:r>
         <w:t>Formalização do problema</w:t>
       </w:r>
-      <w:bookmarkEnd w:id="2"/>
+      <w:bookmarkEnd w:id="1"/>
     </w:p>
     <w:p>
       <w:pPr>
-        <w:pStyle w:val="Cabealho2"/>
+        <w:pStyle w:val="Ttulo2"/>
         <w:numPr>
           <w:ilvl w:val="1"/>
           <w:numId w:val="1"/>
         </w:numPr>
       </w:pPr>
-      <w:bookmarkStart w:id="3" w:name="_Toc449373083"/>
+      <w:bookmarkStart w:id="2" w:name="_Toc449373083"/>
       <w:r>
         <w:t>Dados de entrada</w:t>
       </w:r>
-      <w:bookmarkEnd w:id="3"/>
+      <w:bookmarkEnd w:id="2"/>
     </w:p>
     <w:p>
       <w:pPr>
@@ -1909,20 +1875,12 @@
         <w:t>são utilizados</w:t>
       </w:r>
       <w:r>
-        <w:t xml:space="preserve"> mapas que representam localizações reais, obtidos no </w:t>
-      </w:r>
-      <w:proofErr w:type="spellStart"/>
-      <w:r>
-        <w:t>OpenStreetMaps</w:t>
-      </w:r>
-      <w:proofErr w:type="spellEnd"/>
-      <w:r>
-        <w:t xml:space="preserve"> (OSM - </w:t>
+        <w:t xml:space="preserve"> mapas que representam localizações reais, obtidos no OpenStreetMaps (OSM - </w:t>
       </w:r>
       <w:hyperlink r:id="rId15" w:history="1">
         <w:r>
           <w:rPr>
-            <w:rStyle w:val="Hiperligao"/>
+            <w:rStyle w:val="Hyperlink"/>
           </w:rPr>
           <w:t>www.openstreetmaps.org</w:t>
         </w:r>
@@ -1936,14 +1894,12 @@
       <w:r>
         <w:t xml:space="preserve">um </w:t>
       </w:r>
-      <w:proofErr w:type="spellStart"/>
       <w:r>
         <w:rPr>
           <w:i/>
         </w:rPr>
         <w:t>parser</w:t>
       </w:r>
-      <w:proofErr w:type="spellEnd"/>
       <w:r>
         <w:t xml:space="preserve"> para transformar essa informação </w:t>
       </w:r>
@@ -1962,14 +1918,12 @@
         <w:tab/>
         <w:t xml:space="preserve">O </w:t>
       </w:r>
-      <w:proofErr w:type="spellStart"/>
       <w:r>
         <w:rPr>
           <w:i/>
         </w:rPr>
         <w:t>parser</w:t>
       </w:r>
-      <w:proofErr w:type="spellEnd"/>
       <w:r>
         <w:t xml:space="preserve"> origina três ficheiros</w:t>
       </w:r>
@@ -1982,10 +1936,12 @@
       <w:r>
         <w:t>nta a área geográfica extraída, segundo a seguinte tabela.</w:t>
       </w:r>
+      <w:bookmarkStart w:id="3" w:name="_GoBack"/>
+      <w:bookmarkEnd w:id="3"/>
     </w:p>
     <w:tbl>
       <w:tblPr>
-        <w:tblStyle w:val="Tabelacomgrelha"/>
+        <w:tblStyle w:val="Tabelacomgrade"/>
         <w:tblW w:w="0" w:type="auto"/>
         <w:tblLook w:val="04A0" w:firstRow="1" w:lastRow="0" w:firstColumn="1" w:lastColumn="0" w:noHBand="0" w:noVBand="1"/>
       </w:tblPr>
@@ -2002,12 +1958,12 @@
           <w:p>
             <w:pPr>
               <w:rPr>
-                <w:rStyle w:val="nfaseIntenso"/>
+                <w:rStyle w:val="nfaseIntensa"/>
               </w:rPr>
             </w:pPr>
             <w:r>
               <w:rPr>
-                <w:rStyle w:val="nfaseIntenso"/>
+                <w:rStyle w:val="nfaseIntensa"/>
               </w:rPr>
               <w:t>Ficheiro</w:t>
             </w:r>
@@ -2020,18 +1976,18 @@
           <w:p>
             <w:pPr>
               <w:rPr>
-                <w:rStyle w:val="nfaseIntenso"/>
+                <w:rStyle w:val="nfaseIntensa"/>
               </w:rPr>
             </w:pPr>
             <w:r>
               <w:rPr>
-                <w:rStyle w:val="nfaseIntenso"/>
+                <w:rStyle w:val="nfaseIntensa"/>
               </w:rPr>
               <w:t>Informação do grafo</w:t>
             </w:r>
             <w:r>
               <w:rPr>
-                <w:rStyle w:val="nfaseIntenso"/>
+                <w:rStyle w:val="nfaseIntensa"/>
               </w:rPr>
               <w:t xml:space="preserve"> (estrutura)</w:t>
             </w:r>
@@ -2044,12 +2000,12 @@
           <w:p>
             <w:pPr>
               <w:rPr>
-                <w:rStyle w:val="nfaseIntenso"/>
+                <w:rStyle w:val="nfaseIntensa"/>
               </w:rPr>
             </w:pPr>
             <w:r>
               <w:rPr>
-                <w:rStyle w:val="nfaseIntenso"/>
+                <w:rStyle w:val="nfaseIntensa"/>
               </w:rPr>
               <w:t>Equivalência real</w:t>
             </w:r>
@@ -2137,15 +2093,7 @@
           </w:tcPr>
           <w:p>
             <w:r>
-              <w:t>Conexões (</w:t>
-            </w:r>
-            <w:proofErr w:type="spellStart"/>
-            <w:r>
-              <w:t>idAresta</w:t>
-            </w:r>
-            <w:proofErr w:type="spellEnd"/>
-            <w:r>
-              <w:t>, idNó1, idNó2)</w:t>
+              <w:t>Conexões (idAresta, idNó1, idNó2)</w:t>
             </w:r>
           </w:p>
         </w:tc>
@@ -2198,21 +2146,7 @@
         <w:rPr>
           <w:rFonts w:eastAsiaTheme="minorEastAsia"/>
         </w:rPr>
-        <w:t xml:space="preserve"> </w:t>
-      </w:r>
-      <w:proofErr w:type="gramStart"/>
-      <w:r>
-        <w:rPr>
-          <w:rFonts w:eastAsiaTheme="minorEastAsia"/>
-        </w:rPr>
-        <w:t>é</w:t>
-      </w:r>
-      <w:proofErr w:type="gramEnd"/>
-      <w:r>
-        <w:rPr>
-          <w:rFonts w:eastAsiaTheme="minorEastAsia"/>
-        </w:rPr>
-        <w:t xml:space="preserve"> o conjunto dos pontos geográficos relevantes ao mapa e </w:t>
+        <w:t xml:space="preserve"> é o conjunto dos pontos geográficos relevantes ao mapa e </w:t>
       </w:r>
       <m:oMath>
         <m:r>
@@ -2234,7 +2168,7 @@
     </w:p>
     <w:p>
       <w:pPr>
-        <w:pStyle w:val="Cabealho2"/>
+        <w:pStyle w:val="Ttulo2"/>
         <w:numPr>
           <w:ilvl w:val="1"/>
           <w:numId w:val="1"/>
@@ -2270,7 +2204,7 @@
     </w:p>
     <w:p>
       <w:pPr>
-        <w:pStyle w:val="Cabealho2"/>
+        <w:pStyle w:val="Ttulo2"/>
         <w:numPr>
           <w:ilvl w:val="1"/>
           <w:numId w:val="1"/>
@@ -2312,7 +2246,7 @@
     </w:p>
     <w:p>
       <w:pPr>
-        <w:pStyle w:val="Cabealho2"/>
+        <w:pStyle w:val="Ttulo2"/>
         <w:numPr>
           <w:ilvl w:val="1"/>
           <w:numId w:val="1"/>
@@ -2348,7 +2282,7 @@
     </w:p>
     <w:p>
       <w:pPr>
-        <w:pStyle w:val="Cabealho1"/>
+        <w:pStyle w:val="Ttulo1"/>
         <w:numPr>
           <w:ilvl w:val="0"/>
           <w:numId w:val="1"/>
@@ -2375,7 +2309,7 @@
 </file>
 
 <file path=word/numbering.xml><?xml version="1.0" encoding="utf-8"?>
-<w:numbering xmlns:wpc="http://schemas.microsoft.com/office/word/2010/wordprocessingCanvas" xmlns:mc="http://schemas.openxmlformats.org/markup-compatibility/2006" xmlns:o="urn:schemas-microsoft-com:office:office" xmlns:r="http://schemas.openxmlformats.org/officeDocument/2006/relationships" xmlns:m="http://schemas.openxmlformats.org/officeDocument/2006/math" xmlns:v="urn:schemas-microsoft-com:vml" xmlns:wp14="http://schemas.microsoft.com/office/word/2010/wordprocessingDrawing" xmlns:wp="http://schemas.openxmlformats.org/drawingml/2006/wordprocessingDrawing" xmlns:w10="urn:schemas-microsoft-com:office:word" xmlns:w="http://schemas.openxmlformats.org/wordprocessingml/2006/main" xmlns:w14="http://schemas.microsoft.com/office/word/2010/wordml" xmlns:w15="http://schemas.microsoft.com/office/word/2012/wordml" xmlns:wpg="http://schemas.microsoft.com/office/word/2010/wordprocessingGroup" xmlns:wpi="http://schemas.microsoft.com/office/word/2010/wordprocessingInk" xmlns:wne="http://schemas.microsoft.com/office/word/2006/wordml" xmlns:wps="http://schemas.microsoft.com/office/word/2010/wordprocessingShape" mc:Ignorable="w14 w15 wp14">
+<w:numbering xmlns:wpc="http://schemas.microsoft.com/office/word/2010/wordprocessingCanvas" xmlns:cx="http://schemas.microsoft.com/office/drawing/2014/chartex" xmlns:mc="http://schemas.openxmlformats.org/markup-compatibility/2006" xmlns:o="urn:schemas-microsoft-com:office:office" xmlns:r="http://schemas.openxmlformats.org/officeDocument/2006/relationships" xmlns:m="http://schemas.openxmlformats.org/officeDocument/2006/math" xmlns:v="urn:schemas-microsoft-com:vml" xmlns:wp14="http://schemas.microsoft.com/office/word/2010/wordprocessingDrawing" xmlns:wp="http://schemas.openxmlformats.org/drawingml/2006/wordprocessingDrawing" xmlns:w10="urn:schemas-microsoft-com:office:word" xmlns:w="http://schemas.openxmlformats.org/wordprocessingml/2006/main" xmlns:w14="http://schemas.microsoft.com/office/word/2010/wordml" xmlns:w15="http://schemas.microsoft.com/office/word/2012/wordml" xmlns:w16se="http://schemas.microsoft.com/office/word/2015/wordml/symex" xmlns:wpg="http://schemas.microsoft.com/office/word/2010/wordprocessingGroup" xmlns:wpi="http://schemas.microsoft.com/office/word/2010/wordprocessingInk" xmlns:wne="http://schemas.microsoft.com/office/word/2006/wordml" xmlns:wps="http://schemas.microsoft.com/office/word/2010/wordprocessingShape" mc:Ignorable="w14 w15 w16se wp14">
   <w:abstractNum w:abstractNumId="0" w15:restartNumberingAfterBreak="0">
     <w:nsid w:val="4E642854"/>
     <w:multiLevelType w:val="multilevel"/>
@@ -2504,7 +2438,7 @@
 </file>
 
 <file path=word/styles.xml><?xml version="1.0" encoding="utf-8"?>
-<w:styles xmlns:mc="http://schemas.openxmlformats.org/markup-compatibility/2006" xmlns:r="http://schemas.openxmlformats.org/officeDocument/2006/relationships" xmlns:w="http://schemas.openxmlformats.org/wordprocessingml/2006/main" xmlns:w14="http://schemas.microsoft.com/office/word/2010/wordml" xmlns:w15="http://schemas.microsoft.com/office/word/2012/wordml" mc:Ignorable="w14 w15">
+<w:styles xmlns:mc="http://schemas.openxmlformats.org/markup-compatibility/2006" xmlns:r="http://schemas.openxmlformats.org/officeDocument/2006/relationships" xmlns:w="http://schemas.openxmlformats.org/wordprocessingml/2006/main" xmlns:w14="http://schemas.microsoft.com/office/word/2010/wordml" xmlns:w15="http://schemas.microsoft.com/office/word/2012/wordml" xmlns:w16se="http://schemas.microsoft.com/office/word/2015/wordml/symex" mc:Ignorable="w14 w15 w16se">
   <w:docDefaults>
     <w:rPrDefault>
       <w:rPr>
@@ -2897,11 +2831,11 @@
     <w:name w:val="Normal"/>
     <w:qFormat/>
   </w:style>
-  <w:style w:type="paragraph" w:styleId="Cabealho1">
+  <w:style w:type="paragraph" w:styleId="Ttulo1">
     <w:name w:val="heading 1"/>
     <w:basedOn w:val="Normal"/>
     <w:next w:val="Normal"/>
-    <w:link w:val="Cabealho1Carter"/>
+    <w:link w:val="Ttulo1Char"/>
     <w:uiPriority w:val="9"/>
     <w:qFormat/>
     <w:rsid w:val="00794162"/>
@@ -2918,11 +2852,11 @@
       <w:szCs w:val="32"/>
     </w:rPr>
   </w:style>
-  <w:style w:type="paragraph" w:styleId="Cabealho2">
+  <w:style w:type="paragraph" w:styleId="Ttulo2">
     <w:name w:val="heading 2"/>
     <w:basedOn w:val="Normal"/>
     <w:next w:val="Normal"/>
-    <w:link w:val="Cabealho2Carter"/>
+    <w:link w:val="Ttulo2Char"/>
     <w:uiPriority w:val="9"/>
     <w:unhideWhenUsed/>
     <w:qFormat/>
@@ -2940,7 +2874,7 @@
       <w:szCs w:val="26"/>
     </w:rPr>
   </w:style>
-  <w:style w:type="character" w:default="1" w:styleId="Tipodeletrapredefinidodopargrafo">
+  <w:style w:type="character" w:default="1" w:styleId="Fontepargpadro">
     <w:name w:val="Default Paragraph Font"/>
     <w:uiPriority w:val="1"/>
     <w:semiHidden/>
@@ -2969,7 +2903,7 @@
   </w:style>
   <w:style w:type="paragraph" w:styleId="SemEspaamento">
     <w:name w:val="No Spacing"/>
-    <w:link w:val="SemEspaamentoCarter"/>
+    <w:link w:val="SemEspaamentoChar"/>
     <w:uiPriority w:val="1"/>
     <w:qFormat/>
     <w:rsid w:val="0005276B"/>
@@ -2981,9 +2915,9 @@
       <w:lang w:eastAsia="pt-PT"/>
     </w:rPr>
   </w:style>
-  <w:style w:type="character" w:customStyle="1" w:styleId="SemEspaamentoCarter">
-    <w:name w:val="Sem Espaçamento Caráter"/>
-    <w:basedOn w:val="Tipodeletrapredefinidodopargrafo"/>
+  <w:style w:type="character" w:customStyle="1" w:styleId="SemEspaamentoChar">
+    <w:name w:val="Sem Espaçamento Char"/>
+    <w:basedOn w:val="Fontepargpadro"/>
     <w:link w:val="SemEspaamento"/>
     <w:uiPriority w:val="1"/>
     <w:rsid w:val="0005276B"/>
@@ -2992,9 +2926,9 @@
       <w:lang w:eastAsia="pt-PT"/>
     </w:rPr>
   </w:style>
-  <w:style w:type="character" w:styleId="Hiperligao">
+  <w:style w:type="character" w:styleId="Hyperlink">
     <w:name w:val="Hyperlink"/>
-    <w:basedOn w:val="Tipodeletrapredefinidodopargrafo"/>
+    <w:basedOn w:val="Fontepargpadro"/>
     <w:uiPriority w:val="99"/>
     <w:unhideWhenUsed/>
     <w:rsid w:val="009F2458"/>
@@ -3003,10 +2937,10 @@
       <w:u w:val="single"/>
     </w:rPr>
   </w:style>
-  <w:style w:type="character" w:customStyle="1" w:styleId="Cabealho1Carter">
-    <w:name w:val="Cabeçalho 1 Caráter"/>
-    <w:basedOn w:val="Tipodeletrapredefinidodopargrafo"/>
-    <w:link w:val="Cabealho1"/>
+  <w:style w:type="character" w:customStyle="1" w:styleId="Ttulo1Char">
+    <w:name w:val="Título 1 Char"/>
+    <w:basedOn w:val="Fontepargpadro"/>
+    <w:link w:val="Ttulo1"/>
     <w:uiPriority w:val="9"/>
     <w:rsid w:val="00794162"/>
     <w:rPr>
@@ -3016,9 +2950,9 @@
       <w:szCs w:val="32"/>
     </w:rPr>
   </w:style>
-  <w:style w:type="paragraph" w:styleId="Cabealhodondice">
+  <w:style w:type="paragraph" w:styleId="CabealhodoSumrio">
     <w:name w:val="TOC Heading"/>
-    <w:basedOn w:val="Cabealho1"/>
+    <w:basedOn w:val="Ttulo1"/>
     <w:next w:val="Normal"/>
     <w:uiPriority w:val="39"/>
     <w:unhideWhenUsed/>
@@ -3031,10 +2965,10 @@
       <w:lang w:eastAsia="pt-PT"/>
     </w:rPr>
   </w:style>
-  <w:style w:type="character" w:customStyle="1" w:styleId="Cabealho2Carter">
-    <w:name w:val="Cabeçalho 2 Caráter"/>
-    <w:basedOn w:val="Tipodeletrapredefinidodopargrafo"/>
-    <w:link w:val="Cabealho2"/>
+  <w:style w:type="character" w:customStyle="1" w:styleId="Ttulo2Char">
+    <w:name w:val="Título 2 Char"/>
+    <w:basedOn w:val="Fontepargpadro"/>
+    <w:link w:val="Ttulo2"/>
     <w:uiPriority w:val="9"/>
     <w:rsid w:val="00492A83"/>
     <w:rPr>
@@ -3044,7 +2978,7 @@
       <w:szCs w:val="26"/>
     </w:rPr>
   </w:style>
-  <w:style w:type="table" w:styleId="Tabelacomgrelha">
+  <w:style w:type="table" w:styleId="Tabelacomgrade">
     <w:name w:val="Table Grid"/>
     <w:basedOn w:val="Tabelanormal"/>
     <w:uiPriority w:val="39"/>
@@ -3063,9 +2997,9 @@
       </w:tblBorders>
     </w:tblPr>
   </w:style>
-  <w:style w:type="character" w:styleId="nfaseIntenso">
+  <w:style w:type="character" w:styleId="nfaseIntensa">
     <w:name w:val="Intense Emphasis"/>
-    <w:basedOn w:val="Tipodeletrapredefinidodopargrafo"/>
+    <w:basedOn w:val="Fontepargpadro"/>
     <w:uiPriority w:val="21"/>
     <w:qFormat/>
     <w:rsid w:val="008E6346"/>
@@ -3075,9 +3009,9 @@
       <w:color w:val="E84C22" w:themeColor="accent1"/>
     </w:rPr>
   </w:style>
-  <w:style w:type="character" w:styleId="TextodoMarcadordePosio">
+  <w:style w:type="character" w:styleId="TextodoEspaoReservado">
     <w:name w:val="Placeholder Text"/>
-    <w:basedOn w:val="Tipodeletrapredefinidodopargrafo"/>
+    <w:basedOn w:val="Fontepargpadro"/>
     <w:uiPriority w:val="99"/>
     <w:semiHidden/>
     <w:rsid w:val="00FE5C35"/>
@@ -3085,7 +3019,7 @@
       <w:color w:val="808080"/>
     </w:rPr>
   </w:style>
-  <w:style w:type="paragraph" w:styleId="ndice1">
+  <w:style w:type="paragraph" w:styleId="Sumrio1">
     <w:name w:val="toc 1"/>
     <w:basedOn w:val="Normal"/>
     <w:next w:val="Normal"/>
@@ -3097,7 +3031,7 @@
       <w:spacing w:after="100"/>
     </w:pPr>
   </w:style>
-  <w:style w:type="paragraph" w:styleId="ndice2">
+  <w:style w:type="paragraph" w:styleId="Sumrio2">
     <w:name w:val="toc 2"/>
     <w:basedOn w:val="Normal"/>
     <w:next w:val="Normal"/>
@@ -3379,7 +3313,7 @@
 </file>
 
 <file path=customXml/itemProps1.xml><?xml version="1.0" encoding="utf-8"?>
-<ds:datastoreItem xmlns:ds="http://schemas.openxmlformats.org/officeDocument/2006/customXml" ds:itemID="{2959B9D8-2FEE-481A-A939-0304912B47E1}">
+<ds:datastoreItem xmlns:ds="http://schemas.openxmlformats.org/officeDocument/2006/customXml" ds:itemID="{307C6FAF-7E97-4DEF-AB18-3E06D94872AE}">
   <ds:schemaRefs>
     <ds:schemaRef ds:uri="http://schemas.openxmlformats.org/officeDocument/2006/bibliography"/>
   </ds:schemaRefs>

</xml_diff>

<commit_message>
Updated report. Near final form.
</commit_message>
<xml_diff>
--- a/Relatório.docx
+++ b/Relatório.docx
@@ -1,6 +1,6 @@
 
 <file path=word/document.xml><?xml version="1.0" encoding="utf-8"?>
-<w:document xmlns:wpc="http://schemas.microsoft.com/office/word/2010/wordprocessingCanvas" xmlns:cx="http://schemas.microsoft.com/office/drawing/2014/chartex" xmlns:mc="http://schemas.openxmlformats.org/markup-compatibility/2006" xmlns:o="urn:schemas-microsoft-com:office:office" xmlns:r="http://schemas.openxmlformats.org/officeDocument/2006/relationships" xmlns:m="http://schemas.openxmlformats.org/officeDocument/2006/math" xmlns:v="urn:schemas-microsoft-com:vml" xmlns:wp14="http://schemas.microsoft.com/office/word/2010/wordprocessingDrawing" xmlns:wp="http://schemas.openxmlformats.org/drawingml/2006/wordprocessingDrawing" xmlns:w10="urn:schemas-microsoft-com:office:word" xmlns:w="http://schemas.openxmlformats.org/wordprocessingml/2006/main" xmlns:w14="http://schemas.microsoft.com/office/word/2010/wordml" xmlns:w15="http://schemas.microsoft.com/office/word/2012/wordml" xmlns:w16se="http://schemas.microsoft.com/office/word/2015/wordml/symex" xmlns:wpg="http://schemas.microsoft.com/office/word/2010/wordprocessingGroup" xmlns:wpi="http://schemas.microsoft.com/office/word/2010/wordprocessingInk" xmlns:wne="http://schemas.microsoft.com/office/word/2006/wordml" xmlns:wps="http://schemas.microsoft.com/office/word/2010/wordprocessingShape" mc:Ignorable="w14 w15 w16se wp14">
+<w:document xmlns:wpc="http://schemas.microsoft.com/office/word/2010/wordprocessingCanvas" xmlns:mc="http://schemas.openxmlformats.org/markup-compatibility/2006" xmlns:o="urn:schemas-microsoft-com:office:office" xmlns:r="http://schemas.openxmlformats.org/officeDocument/2006/relationships" xmlns:m="http://schemas.openxmlformats.org/officeDocument/2006/math" xmlns:v="urn:schemas-microsoft-com:vml" xmlns:wp14="http://schemas.microsoft.com/office/word/2010/wordprocessingDrawing" xmlns:wp="http://schemas.openxmlformats.org/drawingml/2006/wordprocessingDrawing" xmlns:w10="urn:schemas-microsoft-com:office:word" xmlns:w="http://schemas.openxmlformats.org/wordprocessingml/2006/main" xmlns:w14="http://schemas.microsoft.com/office/word/2010/wordml" xmlns:w15="http://schemas.microsoft.com/office/word/2012/wordml" xmlns:wpg="http://schemas.microsoft.com/office/word/2010/wordprocessingGroup" xmlns:wpi="http://schemas.microsoft.com/office/word/2010/wordprocessingInk" xmlns:wne="http://schemas.microsoft.com/office/word/2006/wordml" xmlns:wps="http://schemas.microsoft.com/office/word/2010/wordprocessingShape" mc:Ignorable="w14 w15 wp14">
   <w:body>
     <w:sdt>
       <w:sdtPr>
@@ -266,7 +266,7 @@
                   </wp:anchor>
                 </w:drawing>
               </mc:Choice>
-              <mc:Fallback>
+              <mc:Fallback xmlns:w16se="http://schemas.microsoft.com/office/word/2015/wordml/symex" xmlns:cx="http://schemas.microsoft.com/office/drawing/2014/chartex">
                 <w:pict>
                   <v:group w14:anchorId="2FF06728" id="Grupo 149" o:spid="_x0000_s1026" style="position:absolute;margin-left:0;margin-top:0;width:8in;height:95.7pt;z-index:251662336;mso-width-percent:941;mso-height-percent:121;mso-top-percent:23;mso-position-horizontal:center;mso-position-horizontal-relative:page;mso-position-vertical-relative:page;mso-width-percent:941;mso-height-percent:121;mso-top-percent:23" coordorigin="" coordsize="73152,12161" o:gfxdata="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">
                     <v:shape id="Retângulo 51" o:spid="_x0000_s1027" style="position:absolute;width:73152;height:11303;visibility:visible;mso-wrap-style:square;v-text-anchor:middle" coordsize="7312660,1129665" o:gfxdata="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" path="m,l7312660,r,1129665l3619500,733425,,1091565,,xe" fillcolor="#e84c22 [3204]" stroked="f" strokeweight="1pt">
@@ -601,7 +601,37 @@
                                     <w:sz w:val="40"/>
                                     <w:szCs w:val="40"/>
                                   </w:rPr>
-                                  <w:t>27 de Maio de 2016</w:t>
+                                  <w:t xml:space="preserve">27 </w:t>
+                                </w:r>
+                                <w:proofErr w:type="gramStart"/>
+                                <w:r>
+                                  <w:rPr>
+                                    <w:sz w:val="40"/>
+                                    <w:szCs w:val="40"/>
+                                  </w:rPr>
+                                  <w:t>de</w:t>
+                                </w:r>
+                                <w:proofErr w:type="gramEnd"/>
+                                <w:r>
+                                  <w:rPr>
+                                    <w:sz w:val="40"/>
+                                    <w:szCs w:val="40"/>
+                                  </w:rPr>
+                                  <w:t xml:space="preserve"> </w:t>
+                                </w:r>
+                                <w:r>
+                                  <w:rPr>
+                                    <w:sz w:val="40"/>
+                                    <w:szCs w:val="40"/>
+                                  </w:rPr>
+                                  <w:t>Abril</w:t>
+                                </w:r>
+                                <w:r>
+                                  <w:rPr>
+                                    <w:sz w:val="40"/>
+                                    <w:szCs w:val="40"/>
+                                  </w:rPr>
+                                  <w:t xml:space="preserve"> de 2016</w:t>
                                 </w:r>
                               </w:p>
                             </w:txbxContent>
@@ -655,7 +685,21 @@
                               <w:sz w:val="40"/>
                               <w:szCs w:val="40"/>
                             </w:rPr>
-                            <w:t xml:space="preserve"> Maio de 2016</w:t>
+                            <w:t xml:space="preserve"> </w:t>
+                          </w:r>
+                          <w:r>
+                            <w:rPr>
+                              <w:sz w:val="40"/>
+                              <w:szCs w:val="40"/>
+                            </w:rPr>
+                            <w:t>Abril</w:t>
+                          </w:r>
+                          <w:r>
+                            <w:rPr>
+                              <w:sz w:val="40"/>
+                              <w:szCs w:val="40"/>
+                            </w:rPr>
+                            <w:t xml:space="preserve"> de 2016</w:t>
                           </w:r>
                         </w:p>
                       </w:txbxContent>
@@ -757,7 +801,7 @@
                                 <w:hyperlink r:id="rId8" w:history="1">
                                   <w:r>
                                     <w:rPr>
-                                      <w:rStyle w:val="Hyperlink"/>
+                                      <w:rStyle w:val="Hiperligao"/>
                                       <w:szCs w:val="24"/>
                                     </w:rPr>
                                     <w:t>up201403526@fe.up.pt</w:t>
@@ -795,7 +839,7 @@
                                 <w:hyperlink r:id="rId9" w:history="1">
                                   <w:r>
                                     <w:rPr>
-                                      <w:rStyle w:val="Hyperlink"/>
+                                      <w:rStyle w:val="Hiperligao"/>
                                       <w:szCs w:val="24"/>
                                     </w:rPr>
                                     <w:t>up201404446@fe.up.pt</w:t>
@@ -836,7 +880,7 @@
                                 <w:hyperlink r:id="rId10" w:history="1">
                                   <w:r>
                                     <w:rPr>
-                                      <w:rStyle w:val="Hyperlink"/>
+                                      <w:rStyle w:val="Hiperligao"/>
                                       <w:szCs w:val="24"/>
                                     </w:rPr>
                                     <w:t>up201403377@fe.up.pt</w:t>
@@ -1127,7 +1171,7 @@
       <w:sdtContent>
         <w:p>
           <w:pPr>
-            <w:pStyle w:val="CabealhodoSumrio"/>
+            <w:pStyle w:val="Cabealhodondice"/>
           </w:pPr>
           <w:r>
             <w:t>Índice</w:t>
@@ -1135,7 +1179,7 @@
         </w:p>
         <w:p>
           <w:pPr>
-            <w:pStyle w:val="Sumrio1"/>
+            <w:pStyle w:val="ndice1"/>
             <w:tabs>
               <w:tab w:val="left" w:pos="440"/>
               <w:tab w:val="right" w:leader="dot" w:pos="8494"/>
@@ -1156,10 +1200,10 @@
           <w:r>
             <w:fldChar w:fldCharType="separate"/>
           </w:r>
-          <w:hyperlink w:anchor="_Toc449373081" w:history="1">
-            <w:r>
-              <w:rPr>
-                <w:rStyle w:val="Hyperlink"/>
+          <w:hyperlink w:anchor="_Toc449559048" w:history="1">
+            <w:r>
+              <w:rPr>
+                <w:rStyle w:val="Hiperligao"/>
                 <w:noProof/>
               </w:rPr>
               <w:t>1.</w:t>
@@ -1175,7 +1219,7 @@
             </w:r>
             <w:r>
               <w:rPr>
-                <w:rStyle w:val="Hyperlink"/>
+                <w:rStyle w:val="Hiperligao"/>
                 <w:noProof/>
               </w:rPr>
               <w:t>Descrição do tema</w:t>
@@ -1199,7 +1243,7 @@
                 <w:noProof/>
                 <w:webHidden/>
               </w:rPr>
-              <w:instrText xml:space="preserve"> PAGEREF _Toc449373081 \h </w:instrText>
+              <w:instrText xml:space="preserve"> PAGEREF _Toc449559048 \h </w:instrText>
             </w:r>
             <w:r>
               <w:rPr>
@@ -1232,7 +1276,7 @@
         </w:p>
         <w:p>
           <w:pPr>
-            <w:pStyle w:val="Sumrio1"/>
+            <w:pStyle w:val="ndice1"/>
             <w:tabs>
               <w:tab w:val="left" w:pos="440"/>
               <w:tab w:val="right" w:leader="dot" w:pos="8494"/>
@@ -1244,10 +1288,10 @@
               <w:lang w:eastAsia="pt-PT"/>
             </w:rPr>
           </w:pPr>
-          <w:hyperlink w:anchor="_Toc449373082" w:history="1">
-            <w:r>
-              <w:rPr>
-                <w:rStyle w:val="Hyperlink"/>
+          <w:hyperlink w:anchor="_Toc449559049" w:history="1">
+            <w:r>
+              <w:rPr>
+                <w:rStyle w:val="Hiperligao"/>
                 <w:noProof/>
               </w:rPr>
               <w:t>2.</w:t>
@@ -1263,7 +1307,7 @@
             </w:r>
             <w:r>
               <w:rPr>
-                <w:rStyle w:val="Hyperlink"/>
+                <w:rStyle w:val="Hiperligao"/>
                 <w:noProof/>
               </w:rPr>
               <w:t>Formalização do problema</w:t>
@@ -1287,7 +1331,7 @@
                 <w:noProof/>
                 <w:webHidden/>
               </w:rPr>
-              <w:instrText xml:space="preserve"> PAGEREF _Toc449373082 \h </w:instrText>
+              <w:instrText xml:space="preserve"> PAGEREF _Toc449559049 \h </w:instrText>
             </w:r>
             <w:r>
               <w:rPr>
@@ -1320,7 +1364,7 @@
         </w:p>
         <w:p>
           <w:pPr>
-            <w:pStyle w:val="Sumrio2"/>
+            <w:pStyle w:val="ndice2"/>
             <w:tabs>
               <w:tab w:val="left" w:pos="880"/>
               <w:tab w:val="right" w:leader="dot" w:pos="8494"/>
@@ -1332,10 +1376,10 @@
               <w:lang w:eastAsia="pt-PT"/>
             </w:rPr>
           </w:pPr>
-          <w:hyperlink w:anchor="_Toc449373083" w:history="1">
-            <w:r>
-              <w:rPr>
-                <w:rStyle w:val="Hyperlink"/>
+          <w:hyperlink w:anchor="_Toc449559050" w:history="1">
+            <w:r>
+              <w:rPr>
+                <w:rStyle w:val="Hiperligao"/>
                 <w:noProof/>
               </w:rPr>
               <w:t>2.1.</w:t>
@@ -1351,7 +1395,7 @@
             </w:r>
             <w:r>
               <w:rPr>
-                <w:rStyle w:val="Hyperlink"/>
+                <w:rStyle w:val="Hiperligao"/>
                 <w:noProof/>
               </w:rPr>
               <w:t>Dados de entrada</w:t>
@@ -1375,7 +1419,7 @@
                 <w:noProof/>
                 <w:webHidden/>
               </w:rPr>
-              <w:instrText xml:space="preserve"> PAGEREF _Toc449373083 \h </w:instrText>
+              <w:instrText xml:space="preserve"> PAGEREF _Toc449559050 \h </w:instrText>
             </w:r>
             <w:r>
               <w:rPr>
@@ -1408,7 +1452,7 @@
         </w:p>
         <w:p>
           <w:pPr>
-            <w:pStyle w:val="Sumrio2"/>
+            <w:pStyle w:val="ndice2"/>
             <w:tabs>
               <w:tab w:val="left" w:pos="880"/>
               <w:tab w:val="right" w:leader="dot" w:pos="8494"/>
@@ -1420,10 +1464,10 @@
               <w:lang w:eastAsia="pt-PT"/>
             </w:rPr>
           </w:pPr>
-          <w:hyperlink w:anchor="_Toc449373084" w:history="1">
-            <w:r>
-              <w:rPr>
-                <w:rStyle w:val="Hyperlink"/>
+          <w:hyperlink w:anchor="_Toc449559051" w:history="1">
+            <w:r>
+              <w:rPr>
+                <w:rStyle w:val="Hiperligao"/>
                 <w:noProof/>
               </w:rPr>
               <w:t>2.2.</w:t>
@@ -1439,7 +1483,7 @@
             </w:r>
             <w:r>
               <w:rPr>
-                <w:rStyle w:val="Hyperlink"/>
+                <w:rStyle w:val="Hiperligao"/>
                 <w:noProof/>
               </w:rPr>
               <w:t>Limites da aplicação</w:t>
@@ -1463,7 +1507,7 @@
                 <w:noProof/>
                 <w:webHidden/>
               </w:rPr>
-              <w:instrText xml:space="preserve"> PAGEREF _Toc449373084 \h </w:instrText>
+              <w:instrText xml:space="preserve"> PAGEREF _Toc449559051 \h </w:instrText>
             </w:r>
             <w:r>
               <w:rPr>
@@ -1496,7 +1540,7 @@
         </w:p>
         <w:p>
           <w:pPr>
-            <w:pStyle w:val="Sumrio2"/>
+            <w:pStyle w:val="ndice2"/>
             <w:tabs>
               <w:tab w:val="left" w:pos="880"/>
               <w:tab w:val="right" w:leader="dot" w:pos="8494"/>
@@ -1508,10 +1552,10 @@
               <w:lang w:eastAsia="pt-PT"/>
             </w:rPr>
           </w:pPr>
-          <w:hyperlink w:anchor="_Toc449373085" w:history="1">
-            <w:r>
-              <w:rPr>
-                <w:rStyle w:val="Hyperlink"/>
+          <w:hyperlink w:anchor="_Toc449559052" w:history="1">
+            <w:r>
+              <w:rPr>
+                <w:rStyle w:val="Hiperligao"/>
                 <w:noProof/>
               </w:rPr>
               <w:t>2.3.</w:t>
@@ -1527,7 +1571,7 @@
             </w:r>
             <w:r>
               <w:rPr>
-                <w:rStyle w:val="Hyperlink"/>
+                <w:rStyle w:val="Hiperligao"/>
                 <w:noProof/>
               </w:rPr>
               <w:t>Situações de contorno</w:t>
@@ -1551,7 +1595,7 @@
                 <w:noProof/>
                 <w:webHidden/>
               </w:rPr>
-              <w:instrText xml:space="preserve"> PAGEREF _Toc449373085 \h </w:instrText>
+              <w:instrText xml:space="preserve"> PAGEREF _Toc449559052 \h </w:instrText>
             </w:r>
             <w:r>
               <w:rPr>
@@ -1584,7 +1628,7 @@
         </w:p>
         <w:p>
           <w:pPr>
-            <w:pStyle w:val="Sumrio2"/>
+            <w:pStyle w:val="ndice2"/>
             <w:tabs>
               <w:tab w:val="left" w:pos="880"/>
               <w:tab w:val="right" w:leader="dot" w:pos="8494"/>
@@ -1596,10 +1640,10 @@
               <w:lang w:eastAsia="pt-PT"/>
             </w:rPr>
           </w:pPr>
-          <w:hyperlink w:anchor="_Toc449373086" w:history="1">
-            <w:r>
-              <w:rPr>
-                <w:rStyle w:val="Hyperlink"/>
+          <w:hyperlink w:anchor="_Toc449559053" w:history="1">
+            <w:r>
+              <w:rPr>
+                <w:rStyle w:val="Hiperligao"/>
                 <w:noProof/>
               </w:rPr>
               <w:t>2.4.</w:t>
@@ -1615,7 +1659,7 @@
             </w:r>
             <w:r>
               <w:rPr>
-                <w:rStyle w:val="Hyperlink"/>
+                <w:rStyle w:val="Hiperligao"/>
                 <w:noProof/>
               </w:rPr>
               <w:t>Resultados esperados</w:t>
@@ -1639,7 +1683,7 @@
                 <w:noProof/>
                 <w:webHidden/>
               </w:rPr>
-              <w:instrText xml:space="preserve"> PAGEREF _Toc449373086 \h </w:instrText>
+              <w:instrText xml:space="preserve"> PAGEREF _Toc449559053 \h </w:instrText>
             </w:r>
             <w:r>
               <w:rPr>
@@ -1672,7 +1716,7 @@
         </w:p>
         <w:p>
           <w:pPr>
-            <w:pStyle w:val="Sumrio1"/>
+            <w:pStyle w:val="ndice1"/>
             <w:tabs>
               <w:tab w:val="left" w:pos="440"/>
               <w:tab w:val="right" w:leader="dot" w:pos="8494"/>
@@ -1684,10 +1728,10 @@
               <w:lang w:eastAsia="pt-PT"/>
             </w:rPr>
           </w:pPr>
-          <w:hyperlink w:anchor="_Toc449373087" w:history="1">
-            <w:r>
-              <w:rPr>
-                <w:rStyle w:val="Hyperlink"/>
+          <w:hyperlink w:anchor="_Toc449559054" w:history="1">
+            <w:r>
+              <w:rPr>
+                <w:rStyle w:val="Hiperligao"/>
                 <w:noProof/>
               </w:rPr>
               <w:t>3.</w:t>
@@ -1703,7 +1747,7 @@
             </w:r>
             <w:r>
               <w:rPr>
-                <w:rStyle w:val="Hyperlink"/>
+                <w:rStyle w:val="Hiperligao"/>
                 <w:noProof/>
               </w:rPr>
               <w:t>Descrição da Solução</w:t>
@@ -1727,7 +1771,7 @@
                 <w:noProof/>
                 <w:webHidden/>
               </w:rPr>
-              <w:instrText xml:space="preserve"> PAGEREF _Toc449373087 \h </w:instrText>
+              <w:instrText xml:space="preserve"> PAGEREF _Toc449559054 \h </w:instrText>
             </w:r>
             <w:r>
               <w:rPr>
@@ -1748,6 +1792,710 @@
                 <w:webHidden/>
               </w:rPr>
               <w:t>4</w:t>
+            </w:r>
+            <w:r>
+              <w:rPr>
+                <w:noProof/>
+                <w:webHidden/>
+              </w:rPr>
+              <w:fldChar w:fldCharType="end"/>
+            </w:r>
+          </w:hyperlink>
+        </w:p>
+        <w:p>
+          <w:pPr>
+            <w:pStyle w:val="ndice2"/>
+            <w:tabs>
+              <w:tab w:val="left" w:pos="880"/>
+              <w:tab w:val="right" w:leader="dot" w:pos="8494"/>
+            </w:tabs>
+            <w:rPr>
+              <w:rFonts w:eastAsiaTheme="minorEastAsia"/>
+              <w:noProof/>
+              <w:sz w:val="22"/>
+              <w:lang w:eastAsia="pt-PT"/>
+            </w:rPr>
+          </w:pPr>
+          <w:hyperlink w:anchor="_Toc449559055" w:history="1">
+            <w:r>
+              <w:rPr>
+                <w:rStyle w:val="Hiperligao"/>
+                <w:noProof/>
+              </w:rPr>
+              <w:t>3.1.</w:t>
+            </w:r>
+            <w:r>
+              <w:rPr>
+                <w:rFonts w:eastAsiaTheme="minorEastAsia"/>
+                <w:noProof/>
+                <w:sz w:val="22"/>
+                <w:lang w:eastAsia="pt-PT"/>
+              </w:rPr>
+              <w:tab/>
+            </w:r>
+            <w:r>
+              <w:rPr>
+                <w:rStyle w:val="Hiperligao"/>
+                <w:noProof/>
+              </w:rPr>
+              <w:t>Algoritmo aplicado em termos de consulta</w:t>
+            </w:r>
+            <w:r>
+              <w:rPr>
+                <w:noProof/>
+                <w:webHidden/>
+              </w:rPr>
+              <w:tab/>
+            </w:r>
+            <w:r>
+              <w:rPr>
+                <w:noProof/>
+                <w:webHidden/>
+              </w:rPr>
+              <w:fldChar w:fldCharType="begin"/>
+            </w:r>
+            <w:r>
+              <w:rPr>
+                <w:noProof/>
+                <w:webHidden/>
+              </w:rPr>
+              <w:instrText xml:space="preserve"> PAGEREF _Toc449559055 \h </w:instrText>
+            </w:r>
+            <w:r>
+              <w:rPr>
+                <w:noProof/>
+                <w:webHidden/>
+              </w:rPr>
+            </w:r>
+            <w:r>
+              <w:rPr>
+                <w:noProof/>
+                <w:webHidden/>
+              </w:rPr>
+              <w:fldChar w:fldCharType="separate"/>
+            </w:r>
+            <w:r>
+              <w:rPr>
+                <w:noProof/>
+                <w:webHidden/>
+              </w:rPr>
+              <w:t>4</w:t>
+            </w:r>
+            <w:r>
+              <w:rPr>
+                <w:noProof/>
+                <w:webHidden/>
+              </w:rPr>
+              <w:fldChar w:fldCharType="end"/>
+            </w:r>
+          </w:hyperlink>
+        </w:p>
+        <w:p>
+          <w:pPr>
+            <w:pStyle w:val="ndice2"/>
+            <w:tabs>
+              <w:tab w:val="left" w:pos="880"/>
+              <w:tab w:val="right" w:leader="dot" w:pos="8494"/>
+            </w:tabs>
+            <w:rPr>
+              <w:rFonts w:eastAsiaTheme="minorEastAsia"/>
+              <w:noProof/>
+              <w:sz w:val="22"/>
+              <w:lang w:eastAsia="pt-PT"/>
+            </w:rPr>
+          </w:pPr>
+          <w:hyperlink w:anchor="_Toc449559056" w:history="1">
+            <w:r>
+              <w:rPr>
+                <w:rStyle w:val="Hiperligao"/>
+                <w:noProof/>
+              </w:rPr>
+              <w:t>3.2.</w:t>
+            </w:r>
+            <w:r>
+              <w:rPr>
+                <w:rFonts w:eastAsiaTheme="minorEastAsia"/>
+                <w:noProof/>
+                <w:sz w:val="22"/>
+                <w:lang w:eastAsia="pt-PT"/>
+              </w:rPr>
+              <w:tab/>
+            </w:r>
+            <w:r>
+              <w:rPr>
+                <w:rStyle w:val="Hiperligao"/>
+                <w:noProof/>
+              </w:rPr>
+              <w:t>Aplicação do peso às arestas</w:t>
+            </w:r>
+            <w:r>
+              <w:rPr>
+                <w:noProof/>
+                <w:webHidden/>
+              </w:rPr>
+              <w:tab/>
+            </w:r>
+            <w:r>
+              <w:rPr>
+                <w:noProof/>
+                <w:webHidden/>
+              </w:rPr>
+              <w:fldChar w:fldCharType="begin"/>
+            </w:r>
+            <w:r>
+              <w:rPr>
+                <w:noProof/>
+                <w:webHidden/>
+              </w:rPr>
+              <w:instrText xml:space="preserve"> PAGEREF _Toc449559056 \h </w:instrText>
+            </w:r>
+            <w:r>
+              <w:rPr>
+                <w:noProof/>
+                <w:webHidden/>
+              </w:rPr>
+            </w:r>
+            <w:r>
+              <w:rPr>
+                <w:noProof/>
+                <w:webHidden/>
+              </w:rPr>
+              <w:fldChar w:fldCharType="separate"/>
+            </w:r>
+            <w:r>
+              <w:rPr>
+                <w:noProof/>
+                <w:webHidden/>
+              </w:rPr>
+              <w:t>4</w:t>
+            </w:r>
+            <w:r>
+              <w:rPr>
+                <w:noProof/>
+                <w:webHidden/>
+              </w:rPr>
+              <w:fldChar w:fldCharType="end"/>
+            </w:r>
+          </w:hyperlink>
+        </w:p>
+        <w:p>
+          <w:pPr>
+            <w:pStyle w:val="ndice2"/>
+            <w:tabs>
+              <w:tab w:val="left" w:pos="880"/>
+              <w:tab w:val="right" w:leader="dot" w:pos="8494"/>
+            </w:tabs>
+            <w:rPr>
+              <w:rFonts w:eastAsiaTheme="minorEastAsia"/>
+              <w:noProof/>
+              <w:sz w:val="22"/>
+              <w:lang w:eastAsia="pt-PT"/>
+            </w:rPr>
+          </w:pPr>
+          <w:hyperlink w:anchor="_Toc449559057" w:history="1">
+            <w:r>
+              <w:rPr>
+                <w:rStyle w:val="Hiperligao"/>
+                <w:noProof/>
+              </w:rPr>
+              <w:t>3.3.</w:t>
+            </w:r>
+            <w:r>
+              <w:rPr>
+                <w:rFonts w:eastAsiaTheme="minorEastAsia"/>
+                <w:noProof/>
+                <w:sz w:val="22"/>
+                <w:lang w:eastAsia="pt-PT"/>
+              </w:rPr>
+              <w:tab/>
+            </w:r>
+            <w:r>
+              <w:rPr>
+                <w:rStyle w:val="Hiperligao"/>
+                <w:noProof/>
+              </w:rPr>
+              <w:t>Algoritmo para obter o caminho mais curto</w:t>
+            </w:r>
+            <w:r>
+              <w:rPr>
+                <w:noProof/>
+                <w:webHidden/>
+              </w:rPr>
+              <w:tab/>
+            </w:r>
+            <w:r>
+              <w:rPr>
+                <w:noProof/>
+                <w:webHidden/>
+              </w:rPr>
+              <w:fldChar w:fldCharType="begin"/>
+            </w:r>
+            <w:r>
+              <w:rPr>
+                <w:noProof/>
+                <w:webHidden/>
+              </w:rPr>
+              <w:instrText xml:space="preserve"> PAGEREF _Toc449559057 \h </w:instrText>
+            </w:r>
+            <w:r>
+              <w:rPr>
+                <w:noProof/>
+                <w:webHidden/>
+              </w:rPr>
+            </w:r>
+            <w:r>
+              <w:rPr>
+                <w:noProof/>
+                <w:webHidden/>
+              </w:rPr>
+              <w:fldChar w:fldCharType="separate"/>
+            </w:r>
+            <w:r>
+              <w:rPr>
+                <w:noProof/>
+                <w:webHidden/>
+              </w:rPr>
+              <w:t>4</w:t>
+            </w:r>
+            <w:r>
+              <w:rPr>
+                <w:noProof/>
+                <w:webHidden/>
+              </w:rPr>
+              <w:fldChar w:fldCharType="end"/>
+            </w:r>
+          </w:hyperlink>
+        </w:p>
+        <w:p>
+          <w:pPr>
+            <w:pStyle w:val="ndice2"/>
+            <w:tabs>
+              <w:tab w:val="left" w:pos="880"/>
+              <w:tab w:val="right" w:leader="dot" w:pos="8494"/>
+            </w:tabs>
+            <w:rPr>
+              <w:rFonts w:eastAsiaTheme="minorEastAsia"/>
+              <w:noProof/>
+              <w:sz w:val="22"/>
+              <w:lang w:eastAsia="pt-PT"/>
+            </w:rPr>
+          </w:pPr>
+          <w:hyperlink w:anchor="_Toc449559058" w:history="1">
+            <w:r>
+              <w:rPr>
+                <w:rStyle w:val="Hiperligao"/>
+                <w:noProof/>
+              </w:rPr>
+              <w:t>3.4.</w:t>
+            </w:r>
+            <w:r>
+              <w:rPr>
+                <w:rFonts w:eastAsiaTheme="minorEastAsia"/>
+                <w:noProof/>
+                <w:sz w:val="22"/>
+                <w:lang w:eastAsia="pt-PT"/>
+              </w:rPr>
+              <w:tab/>
+            </w:r>
+            <w:r>
+              <w:rPr>
+                <w:rStyle w:val="Hiperligao"/>
+                <w:noProof/>
+              </w:rPr>
+              <w:t>Algoritmo para encontrar o ponto de interesse mais próximo</w:t>
+            </w:r>
+            <w:r>
+              <w:rPr>
+                <w:noProof/>
+                <w:webHidden/>
+              </w:rPr>
+              <w:tab/>
+            </w:r>
+            <w:r>
+              <w:rPr>
+                <w:noProof/>
+                <w:webHidden/>
+              </w:rPr>
+              <w:fldChar w:fldCharType="begin"/>
+            </w:r>
+            <w:r>
+              <w:rPr>
+                <w:noProof/>
+                <w:webHidden/>
+              </w:rPr>
+              <w:instrText xml:space="preserve"> PAGEREF _Toc449559058 \h </w:instrText>
+            </w:r>
+            <w:r>
+              <w:rPr>
+                <w:noProof/>
+                <w:webHidden/>
+              </w:rPr>
+            </w:r>
+            <w:r>
+              <w:rPr>
+                <w:noProof/>
+                <w:webHidden/>
+              </w:rPr>
+              <w:fldChar w:fldCharType="separate"/>
+            </w:r>
+            <w:r>
+              <w:rPr>
+                <w:noProof/>
+                <w:webHidden/>
+              </w:rPr>
+              <w:t>5</w:t>
+            </w:r>
+            <w:r>
+              <w:rPr>
+                <w:noProof/>
+                <w:webHidden/>
+              </w:rPr>
+              <w:fldChar w:fldCharType="end"/>
+            </w:r>
+          </w:hyperlink>
+        </w:p>
+        <w:p>
+          <w:pPr>
+            <w:pStyle w:val="ndice2"/>
+            <w:tabs>
+              <w:tab w:val="left" w:pos="880"/>
+              <w:tab w:val="right" w:leader="dot" w:pos="8494"/>
+            </w:tabs>
+            <w:rPr>
+              <w:rFonts w:eastAsiaTheme="minorEastAsia"/>
+              <w:noProof/>
+              <w:sz w:val="22"/>
+              <w:lang w:eastAsia="pt-PT"/>
+            </w:rPr>
+          </w:pPr>
+          <w:hyperlink w:anchor="_Toc449559059" w:history="1">
+            <w:r>
+              <w:rPr>
+                <w:rStyle w:val="Hiperligao"/>
+                <w:noProof/>
+              </w:rPr>
+              <w:t>3.5.</w:t>
+            </w:r>
+            <w:r>
+              <w:rPr>
+                <w:rFonts w:eastAsiaTheme="minorEastAsia"/>
+                <w:noProof/>
+                <w:sz w:val="22"/>
+                <w:lang w:eastAsia="pt-PT"/>
+              </w:rPr>
+              <w:tab/>
+            </w:r>
+            <w:r>
+              <w:rPr>
+                <w:rStyle w:val="Hiperligao"/>
+                <w:noProof/>
+              </w:rPr>
+              <w:t>Existência de zonas inacessíveis</w:t>
+            </w:r>
+            <w:r>
+              <w:rPr>
+                <w:noProof/>
+                <w:webHidden/>
+              </w:rPr>
+              <w:tab/>
+            </w:r>
+            <w:r>
+              <w:rPr>
+                <w:noProof/>
+                <w:webHidden/>
+              </w:rPr>
+              <w:fldChar w:fldCharType="begin"/>
+            </w:r>
+            <w:r>
+              <w:rPr>
+                <w:noProof/>
+                <w:webHidden/>
+              </w:rPr>
+              <w:instrText xml:space="preserve"> PAGEREF _Toc449559059 \h </w:instrText>
+            </w:r>
+            <w:r>
+              <w:rPr>
+                <w:noProof/>
+                <w:webHidden/>
+              </w:rPr>
+            </w:r>
+            <w:r>
+              <w:rPr>
+                <w:noProof/>
+                <w:webHidden/>
+              </w:rPr>
+              <w:fldChar w:fldCharType="separate"/>
+            </w:r>
+            <w:r>
+              <w:rPr>
+                <w:noProof/>
+                <w:webHidden/>
+              </w:rPr>
+              <w:t>5</w:t>
+            </w:r>
+            <w:r>
+              <w:rPr>
+                <w:noProof/>
+                <w:webHidden/>
+              </w:rPr>
+              <w:fldChar w:fldCharType="end"/>
+            </w:r>
+          </w:hyperlink>
+        </w:p>
+        <w:p>
+          <w:pPr>
+            <w:pStyle w:val="ndice2"/>
+            <w:tabs>
+              <w:tab w:val="left" w:pos="880"/>
+              <w:tab w:val="right" w:leader="dot" w:pos="8494"/>
+            </w:tabs>
+            <w:rPr>
+              <w:rFonts w:eastAsiaTheme="minorEastAsia"/>
+              <w:noProof/>
+              <w:sz w:val="22"/>
+              <w:lang w:eastAsia="pt-PT"/>
+            </w:rPr>
+          </w:pPr>
+          <w:hyperlink w:anchor="_Toc449559060" w:history="1">
+            <w:r>
+              <w:rPr>
+                <w:rStyle w:val="Hiperligao"/>
+                <w:noProof/>
+              </w:rPr>
+              <w:t>3.6.</w:t>
+            </w:r>
+            <w:r>
+              <w:rPr>
+                <w:rFonts w:eastAsiaTheme="minorEastAsia"/>
+                <w:noProof/>
+                <w:sz w:val="22"/>
+                <w:lang w:eastAsia="pt-PT"/>
+              </w:rPr>
+              <w:tab/>
+            </w:r>
+            <w:r>
+              <w:rPr>
+                <w:rStyle w:val="Hiperligao"/>
+                <w:noProof/>
+              </w:rPr>
+              <w:t>Existência de portagens</w:t>
+            </w:r>
+            <w:r>
+              <w:rPr>
+                <w:noProof/>
+                <w:webHidden/>
+              </w:rPr>
+              <w:tab/>
+            </w:r>
+            <w:r>
+              <w:rPr>
+                <w:noProof/>
+                <w:webHidden/>
+              </w:rPr>
+              <w:fldChar w:fldCharType="begin"/>
+            </w:r>
+            <w:r>
+              <w:rPr>
+                <w:noProof/>
+                <w:webHidden/>
+              </w:rPr>
+              <w:instrText xml:space="preserve"> PAGEREF _Toc449559060 \h </w:instrText>
+            </w:r>
+            <w:r>
+              <w:rPr>
+                <w:noProof/>
+                <w:webHidden/>
+              </w:rPr>
+            </w:r>
+            <w:r>
+              <w:rPr>
+                <w:noProof/>
+                <w:webHidden/>
+              </w:rPr>
+              <w:fldChar w:fldCharType="separate"/>
+            </w:r>
+            <w:r>
+              <w:rPr>
+                <w:noProof/>
+                <w:webHidden/>
+              </w:rPr>
+              <w:t>6</w:t>
+            </w:r>
+            <w:r>
+              <w:rPr>
+                <w:noProof/>
+                <w:webHidden/>
+              </w:rPr>
+              <w:fldChar w:fldCharType="end"/>
+            </w:r>
+          </w:hyperlink>
+        </w:p>
+        <w:p>
+          <w:pPr>
+            <w:pStyle w:val="ndice1"/>
+            <w:tabs>
+              <w:tab w:val="left" w:pos="440"/>
+              <w:tab w:val="right" w:leader="dot" w:pos="8494"/>
+            </w:tabs>
+            <w:rPr>
+              <w:rFonts w:eastAsiaTheme="minorEastAsia"/>
+              <w:noProof/>
+              <w:sz w:val="22"/>
+              <w:lang w:eastAsia="pt-PT"/>
+            </w:rPr>
+          </w:pPr>
+          <w:hyperlink w:anchor="_Toc449559061" w:history="1">
+            <w:r>
+              <w:rPr>
+                <w:rStyle w:val="Hiperligao"/>
+                <w:noProof/>
+              </w:rPr>
+              <w:t>4.</w:t>
+            </w:r>
+            <w:r>
+              <w:rPr>
+                <w:rFonts w:eastAsiaTheme="minorEastAsia"/>
+                <w:noProof/>
+                <w:sz w:val="22"/>
+                <w:lang w:eastAsia="pt-PT"/>
+              </w:rPr>
+              <w:tab/>
+            </w:r>
+            <w:r>
+              <w:rPr>
+                <w:rStyle w:val="Hiperligao"/>
+                <w:noProof/>
+              </w:rPr>
+              <w:t>Diagrama de classes</w:t>
+            </w:r>
+            <w:r>
+              <w:rPr>
+                <w:noProof/>
+                <w:webHidden/>
+              </w:rPr>
+              <w:tab/>
+            </w:r>
+            <w:r>
+              <w:rPr>
+                <w:noProof/>
+                <w:webHidden/>
+              </w:rPr>
+              <w:fldChar w:fldCharType="begin"/>
+            </w:r>
+            <w:r>
+              <w:rPr>
+                <w:noProof/>
+                <w:webHidden/>
+              </w:rPr>
+              <w:instrText xml:space="preserve"> PAGEREF _Toc449559061 \h </w:instrText>
+            </w:r>
+            <w:r>
+              <w:rPr>
+                <w:noProof/>
+                <w:webHidden/>
+              </w:rPr>
+            </w:r>
+            <w:r>
+              <w:rPr>
+                <w:noProof/>
+                <w:webHidden/>
+              </w:rPr>
+              <w:fldChar w:fldCharType="separate"/>
+            </w:r>
+            <w:r>
+              <w:rPr>
+                <w:noProof/>
+                <w:webHidden/>
+              </w:rPr>
+              <w:t>7</w:t>
+            </w:r>
+            <w:r>
+              <w:rPr>
+                <w:noProof/>
+                <w:webHidden/>
+              </w:rPr>
+              <w:fldChar w:fldCharType="end"/>
+            </w:r>
+          </w:hyperlink>
+        </w:p>
+        <w:p>
+          <w:pPr>
+            <w:pStyle w:val="ndice1"/>
+            <w:tabs>
+              <w:tab w:val="left" w:pos="440"/>
+              <w:tab w:val="right" w:leader="dot" w:pos="8494"/>
+            </w:tabs>
+            <w:rPr>
+              <w:rFonts w:eastAsiaTheme="minorEastAsia"/>
+              <w:noProof/>
+              <w:sz w:val="22"/>
+              <w:lang w:eastAsia="pt-PT"/>
+            </w:rPr>
+          </w:pPr>
+          <w:hyperlink w:anchor="_Toc449559062" w:history="1">
+            <w:r>
+              <w:rPr>
+                <w:rStyle w:val="Hiperligao"/>
+                <w:noProof/>
+              </w:rPr>
+              <w:t>5.</w:t>
+            </w:r>
+            <w:r>
+              <w:rPr>
+                <w:rFonts w:eastAsiaTheme="minorEastAsia"/>
+                <w:noProof/>
+                <w:sz w:val="22"/>
+                <w:lang w:eastAsia="pt-PT"/>
+              </w:rPr>
+              <w:tab/>
+            </w:r>
+            <w:r>
+              <w:rPr>
+                <w:rStyle w:val="Hiperligao"/>
+                <w:noProof/>
+              </w:rPr>
+              <w:t>Conclusão</w:t>
+            </w:r>
+            <w:r>
+              <w:rPr>
+                <w:noProof/>
+                <w:webHidden/>
+              </w:rPr>
+              <w:tab/>
+            </w:r>
+            <w:r>
+              <w:rPr>
+                <w:noProof/>
+                <w:webHidden/>
+              </w:rPr>
+              <w:fldChar w:fldCharType="begin"/>
+            </w:r>
+            <w:r>
+              <w:rPr>
+                <w:noProof/>
+                <w:webHidden/>
+              </w:rPr>
+              <w:instrText xml:space="preserve"> PAGEREF _Toc449559062 \h </w:instrText>
+            </w:r>
+            <w:r>
+              <w:rPr>
+                <w:noProof/>
+                <w:webHidden/>
+              </w:rPr>
+            </w:r>
+            <w:r>
+              <w:rPr>
+                <w:noProof/>
+                <w:webHidden/>
+              </w:rPr>
+              <w:fldChar w:fldCharType="separate"/>
+            </w:r>
+            <w:r>
+              <w:rPr>
+                <w:noProof/>
+                <w:webHidden/>
+              </w:rPr>
+              <w:t>8</w:t>
             </w:r>
             <w:r>
               <w:rPr>
@@ -1784,13 +2532,13 @@
     </w:p>
     <w:p>
       <w:pPr>
-        <w:pStyle w:val="Ttulo1"/>
+        <w:pStyle w:val="Cabealho1"/>
         <w:numPr>
           <w:ilvl w:val="0"/>
           <w:numId w:val="1"/>
         </w:numPr>
       </w:pPr>
-      <w:bookmarkStart w:id="0" w:name="_Toc449373081"/>
+      <w:bookmarkStart w:id="0" w:name="_Toc449559048"/>
       <w:r>
         <w:lastRenderedPageBreak/>
         <w:t>Descrição do tema</w:t>
@@ -1835,13 +2583,13 @@
     </w:p>
     <w:p>
       <w:pPr>
-        <w:pStyle w:val="Ttulo1"/>
+        <w:pStyle w:val="Cabealho1"/>
         <w:numPr>
           <w:ilvl w:val="0"/>
           <w:numId w:val="1"/>
         </w:numPr>
       </w:pPr>
-      <w:bookmarkStart w:id="1" w:name="_Toc449373082"/>
+      <w:bookmarkStart w:id="1" w:name="_Toc449559049"/>
       <w:r>
         <w:t>Formalização do problema</w:t>
       </w:r>
@@ -1849,13 +2597,13 @@
     </w:p>
     <w:p>
       <w:pPr>
-        <w:pStyle w:val="Ttulo2"/>
+        <w:pStyle w:val="Cabealho2"/>
         <w:numPr>
           <w:ilvl w:val="1"/>
           <w:numId w:val="1"/>
         </w:numPr>
       </w:pPr>
-      <w:bookmarkStart w:id="2" w:name="_Toc449373083"/>
+      <w:bookmarkStart w:id="2" w:name="_Toc449559050"/>
       <w:r>
         <w:t>Dados de entrada</w:t>
       </w:r>
@@ -1880,7 +2628,7 @@
       <w:hyperlink r:id="rId15" w:history="1">
         <w:r>
           <w:rPr>
-            <w:rStyle w:val="Hyperlink"/>
+            <w:rStyle w:val="Hiperligao"/>
           </w:rPr>
           <w:t>www.openstreetmaps.org</w:t>
         </w:r>
@@ -1936,12 +2684,10 @@
       <w:r>
         <w:t>nta a área geográfica extraída, segundo a seguinte tabela.</w:t>
       </w:r>
-      <w:bookmarkStart w:id="3" w:name="_GoBack"/>
-      <w:bookmarkEnd w:id="3"/>
     </w:p>
     <w:tbl>
       <w:tblPr>
-        <w:tblStyle w:val="Tabelacomgrade"/>
+        <w:tblStyle w:val="Tabelacomgrelha"/>
         <w:tblW w:w="0" w:type="auto"/>
         <w:tblLook w:val="04A0" w:firstRow="1" w:lastRow="0" w:firstColumn="1" w:lastColumn="0" w:noHBand="0" w:noVBand="1"/>
       </w:tblPr>
@@ -1958,12 +2704,12 @@
           <w:p>
             <w:pPr>
               <w:rPr>
-                <w:rStyle w:val="nfaseIntensa"/>
+                <w:rStyle w:val="nfaseIntenso"/>
               </w:rPr>
             </w:pPr>
             <w:r>
               <w:rPr>
-                <w:rStyle w:val="nfaseIntensa"/>
+                <w:rStyle w:val="nfaseIntenso"/>
               </w:rPr>
               <w:t>Ficheiro</w:t>
             </w:r>
@@ -1976,18 +2722,18 @@
           <w:p>
             <w:pPr>
               <w:rPr>
-                <w:rStyle w:val="nfaseIntensa"/>
+                <w:rStyle w:val="nfaseIntenso"/>
               </w:rPr>
             </w:pPr>
             <w:r>
               <w:rPr>
-                <w:rStyle w:val="nfaseIntensa"/>
+                <w:rStyle w:val="nfaseIntenso"/>
               </w:rPr>
               <w:t>Informação do grafo</w:t>
             </w:r>
             <w:r>
               <w:rPr>
-                <w:rStyle w:val="nfaseIntensa"/>
+                <w:rStyle w:val="nfaseIntenso"/>
               </w:rPr>
               <w:t xml:space="preserve"> (estrutura)</w:t>
             </w:r>
@@ -2000,12 +2746,12 @@
           <w:p>
             <w:pPr>
               <w:rPr>
-                <w:rStyle w:val="nfaseIntensa"/>
+                <w:rStyle w:val="nfaseIntenso"/>
               </w:rPr>
             </w:pPr>
             <w:r>
               <w:rPr>
-                <w:rStyle w:val="nfaseIntensa"/>
+                <w:rStyle w:val="nfaseIntenso"/>
               </w:rPr>
               <w:t>Equivalência real</w:t>
             </w:r>
@@ -2103,7 +2849,7 @@
           </w:tcPr>
           <w:p>
             <w:r>
-              <w:t>Estradas entre locais</w:t>
+              <w:t>Conexões entre estradas</w:t>
             </w:r>
           </w:p>
         </w:tc>
@@ -2168,19 +2914,63 @@
     </w:p>
     <w:p>
       <w:pPr>
-        <w:pStyle w:val="Ttulo2"/>
+        <w:pStyle w:val="Cabealho2"/>
         <w:numPr>
           <w:ilvl w:val="1"/>
           <w:numId w:val="1"/>
         </w:numPr>
         <w:jc w:val="both"/>
       </w:pPr>
-      <w:bookmarkStart w:id="4" w:name="_Toc449373084"/>
+      <w:bookmarkStart w:id="3" w:name="_Toc449559051"/>
       <w:r>
         <w:t>Limites da a</w:t>
       </w:r>
       <w:r>
         <w:t>plicação</w:t>
+      </w:r>
+      <w:bookmarkEnd w:id="3"/>
+    </w:p>
+    <w:p>
+      <w:pPr>
+        <w:jc w:val="both"/>
+      </w:pPr>
+      <w:r>
+        <w:tab/>
+      </w:r>
+      <w:r>
+        <w:t xml:space="preserve">No programa são usados mapas que representam uma área geográfica relativamente pequena, pois o grafo torna-se exponencialmente mais complexo quanto maior for o mapa usado. </w:t>
+      </w:r>
+    </w:p>
+    <w:p>
+      <w:pPr>
+        <w:ind w:firstLine="708"/>
+        <w:jc w:val="both"/>
+      </w:pPr>
+      <w:r>
+        <w:t>Assim, uma limitação desta aplicação é que nem sempre será encontrado um caminho que siga todas as condições estabelecidas. Isto acontece porque a rota que cumpriria essas restrições está for</w:t>
+      </w:r>
+      <w:r>
+        <w:t>a da área coberta pelo programa</w:t>
+      </w:r>
+      <w:r>
+        <w:t>.</w:t>
+      </w:r>
+    </w:p>
+    <w:p>
+      <w:pPr>
+        <w:pStyle w:val="Cabealho2"/>
+        <w:numPr>
+          <w:ilvl w:val="1"/>
+          <w:numId w:val="1"/>
+        </w:numPr>
+        <w:jc w:val="both"/>
+      </w:pPr>
+      <w:bookmarkStart w:id="4" w:name="_Toc449559052"/>
+      <w:r>
+        <w:t>Situações de c</w:t>
+      </w:r>
+      <w:r>
+        <w:t>ontorno</w:t>
       </w:r>
       <w:bookmarkEnd w:id="4"/>
     </w:p>
@@ -2190,7 +2980,30 @@
       </w:pPr>
       <w:r>
         <w:tab/>
-        <w:t xml:space="preserve">No programa são usados mapas que representam uma área geográfica relativamente pequena, pois o grafo torna-se exponencialmente mais complexo quanto maior for o mapa usado. </w:t>
+      </w:r>
+      <w:r>
+        <w:t xml:space="preserve">Com o objetivo de adicionar funcionalidades e permitir alguma liberdade no percurso que o utilizador seleciona, a aplicação possibilita a adição de </w:t>
+      </w:r>
+      <w:proofErr w:type="spellStart"/>
+      <w:r>
+        <w:t>de</w:t>
+      </w:r>
+      <w:proofErr w:type="spellEnd"/>
+      <w:r>
+        <w:t xml:space="preserve"> pontos de interesse ao trajeto, desde que estes sejam possíveis de alcançar a partir do ponto inicial atual. É importante referir que neste caso o utilizador tem a opção de escolher se </w:t>
+      </w:r>
+      <w:r>
+        <w:lastRenderedPageBreak/>
+        <w:t>pretende fazer o percurso selecionando visitando os pontos de interesse de acordo com a ordem que foram introduzidos ou se prefere que o percurso resultante seja o mais curto possível, isto é que a soma total dos pesos do percurso seja minimizada.</w:t>
+      </w:r>
+    </w:p>
+    <w:p>
+      <w:pPr>
+        <w:jc w:val="both"/>
+      </w:pPr>
+      <w:r>
+        <w:tab/>
+        <w:t>Por outro lado com o objetivo de simular um cenário real, em que uma zona da estrada pode-se encontrar em obras ou, por qualquer outra razão inacessível, inclui-se um conjunto de zonas inacessíveis ao grafo, definidas inicialmente no ficheiro de cada cidade. Contudo, o utilizador tem a opção de adicionar novas zonas inacessíveis ou até remover as existentes. O programa necessita então de verificar os nodes que não podem acedidos, consoante estas zonas, e por consequência delinear novas rotas.</w:t>
       </w:r>
     </w:p>
     <w:p>
@@ -2199,24 +3012,27 @@
         <w:jc w:val="both"/>
       </w:pPr>
       <w:r>
-        <w:t>Assim, uma limitação desta aplicação é que nem sempre será encontrado um caminho que siga todas as condições estabelecidas. Isto acontece porque a rota que cumpriria essas restrições está fora da área coberta pelo programa.</w:t>
+        <w:t xml:space="preserve">Cada mapa tem locais já definidos que representam pórticos. Nestes, as respetivas conexões adjacentes implicam um peso acrescido ao já existente. Desta forma tentamos representar a forma de </w:t>
+      </w:r>
+      <w:r>
+        <w:t>funcionamento real dos pórticos</w:t>
+      </w:r>
+      <w:r>
+        <w:t>.</w:t>
       </w:r>
     </w:p>
     <w:p>
       <w:pPr>
-        <w:pStyle w:val="Ttulo2"/>
+        <w:pStyle w:val="Cabealho2"/>
         <w:numPr>
           <w:ilvl w:val="1"/>
           <w:numId w:val="1"/>
         </w:numPr>
         <w:jc w:val="both"/>
       </w:pPr>
-      <w:bookmarkStart w:id="5" w:name="_Toc449373085"/>
-      <w:r>
-        <w:t>Situações de c</w:t>
-      </w:r>
-      <w:r>
-        <w:t>ontorno</w:t>
+      <w:bookmarkStart w:id="5" w:name="_Toc449559053"/>
+      <w:r>
+        <w:t>Resultados esperados</w:t>
       </w:r>
       <w:bookmarkEnd w:id="5"/>
     </w:p>
@@ -2228,11 +3044,15 @@
         <w:tab/>
       </w:r>
       <w:r>
-        <w:t xml:space="preserve">Para permitir alguma liberdade no percurso que o utilizador faz, a aplicação possibilita a adição de “pontos de interesse” ao trajeto que foi definido segundo a origem e o destino final. Neste caso, o programa reajusta o trajeto calculado segundo </w:t>
-      </w:r>
-      <w:r>
-        <w:lastRenderedPageBreak/>
-        <w:t>uma determinada condição, para que seja possível visitar todos os pontos de interesse adicionados.</w:t>
+        <w:t xml:space="preserve">Esta aplicação tem como funcionalidade auxiliar o utilizador na escolha do melhor percurso </w:t>
+      </w:r>
+      <w:proofErr w:type="gramStart"/>
+      <w:r>
+        <w:t>numa determinada</w:t>
+      </w:r>
+      <w:proofErr w:type="gramEnd"/>
+      <w:r>
+        <w:t xml:space="preserve"> localização.</w:t>
       </w:r>
     </w:p>
     <w:p>
@@ -2240,62 +3060,1180 @@
         <w:jc w:val="both"/>
       </w:pPr>
       <w:r>
-        <w:tab/>
-        <w:t>Com o objetivo de simular um cenário real, em que uma traço de uma estrada pode se encontrar em obras, inclui-se um conjunto de “zonas inacessíveis” ao programa, que o obrigam a delinear rotas que evitem essas zonas.</w:t>
+        <w:t>Assim, o utilizador pode selecionar um dos mapas disponíveis, acedendo depois a um menu de navegação. Com isto, o utilizador pode escolher as diferentes opções de navegação. Em relação a estas opções, o utilizador pode selecionar tanto o ponto de origem como de destino, adicionar ou remover pontos de interesse (pontos qu</w:t>
+      </w:r>
+      <w:r>
+        <w:t xml:space="preserve">e serão visitados no percurso). Além </w:t>
+      </w:r>
+      <w:r>
+        <w:t>disso, é de esperar que o programa evite zonas inacessíveis, indicando uma rota rápida e correta.</w:t>
+      </w:r>
+      <w:r>
+        <w:br w:type="page"/>
       </w:r>
     </w:p>
     <w:p>
       <w:pPr>
-        <w:pStyle w:val="Ttulo2"/>
-        <w:numPr>
-          <w:ilvl w:val="1"/>
-          <w:numId w:val="1"/>
-        </w:numPr>
-        <w:jc w:val="both"/>
-      </w:pPr>
-      <w:bookmarkStart w:id="6" w:name="_Toc449373086"/>
-      <w:r>
-        <w:t>Resultados esperados</w:t>
-      </w:r>
-      <w:bookmarkEnd w:id="6"/>
-    </w:p>
-    <w:p>
-      <w:pPr>
-        <w:jc w:val="both"/>
-      </w:pPr>
-      <w:r>
-        <w:tab/>
-        <w:t xml:space="preserve">A função desta aplicação está em deixar o utilizador </w:t>
-      </w:r>
-      <w:r>
-        <w:t>selecionar</w:t>
-      </w:r>
-      <w:r>
-        <w:t xml:space="preserve"> um mapa dos que estarão disponíveis, </w:t>
-      </w:r>
-      <w:r>
-        <w:t>escolhendo um ponto de origem e um ponto de chegada de uma viagem, calculando a melhor trajetória a seguir. A essa viagem podem ou não ser adicionados pontos de interesse, que deverão fazer parte do trajeto. Além disso, é de esperar que o programa evite zonas inacessíveis, indicando uma rota rápida e correta.</w:t>
-      </w:r>
-      <w:r>
-        <w:br w:type="page"/>
-      </w:r>
-    </w:p>
-    <w:p>
-      <w:pPr>
-        <w:pStyle w:val="Ttulo1"/>
+        <w:pStyle w:val="Cabealho1"/>
         <w:numPr>
           <w:ilvl w:val="0"/>
           <w:numId w:val="1"/>
         </w:numPr>
       </w:pPr>
-      <w:bookmarkStart w:id="7" w:name="_Toc449373087"/>
+      <w:bookmarkStart w:id="6" w:name="_Toc449559054"/>
       <w:r>
         <w:lastRenderedPageBreak/>
         <w:t>Descrição da Solução</w:t>
       </w:r>
+      <w:bookmarkEnd w:id="6"/>
+    </w:p>
+    <w:p>
+      <w:pPr>
+        <w:pStyle w:val="Cabealho2"/>
+        <w:numPr>
+          <w:ilvl w:val="1"/>
+          <w:numId w:val="1"/>
+        </w:numPr>
+      </w:pPr>
+      <w:bookmarkStart w:id="7" w:name="_Toc449559055"/>
+      <w:r>
+        <w:t>Algoritmo aplicado em termos de consulta</w:t>
+      </w:r>
       <w:bookmarkEnd w:id="7"/>
     </w:p>
+    <w:p>
+      <w:r>
+        <w:t xml:space="preserve">A estrutura do grafo que representa o mapa do </w:t>
+      </w:r>
+      <w:proofErr w:type="spellStart"/>
+      <w:r>
+        <w:t>OpenStreetMaps</w:t>
+      </w:r>
+      <w:proofErr w:type="spellEnd"/>
+      <w:r>
+        <w:t xml:space="preserve"> tende a ter maior profundidade que largura. Isto porque há um vértice para cada oscilação significativa da longitude ou da latitude ao longo de um determinada rua, mesmo que nela não hajam cruzamentos nem entroncamentos. Assim uma grande parte dos vértices tem apenas um vértice-filho, já que representam a continuação da mesma estrada e não a interseção com outras. </w:t>
+      </w:r>
+    </w:p>
+    <w:p>
+      <w:r>
+        <w:t>Na aplicação, o número de nós do grafo não ultrapassa os 700, pelo que a solução nunca estará muito afastada do ponto de partida. A distância entre esses dois pontos não será fixa, nem será necessário procurar toda a árvore.</w:t>
+      </w:r>
+    </w:p>
+    <w:p>
+      <w:r>
+        <w:t xml:space="preserve">Com base nestas predições, o programa usa como algoritmo de consulta da informação de cada nó a busca em largura, em detrimento da busca em profundidade. A complexidade da busca em largura no pior cenário possível, num determinado grafo </w:t>
+      </w:r>
+      <m:oMath>
+        <m:r>
+          <w:rPr>
+            <w:rFonts w:ascii="Cambria Math" w:hAnsi="Cambria Math"/>
+          </w:rPr>
+          <m:t>G=(V, A)</m:t>
+        </m:r>
+      </m:oMath>
+      <w:r>
+        <w:t xml:space="preserve"> é a seguinte:</w:t>
+      </w:r>
+    </w:p>
+    <w:p>
+      <w:pPr>
+        <w:pStyle w:val="PargrafodaLista"/>
+        <w:numPr>
+          <w:ilvl w:val="0"/>
+          <w:numId w:val="2"/>
+        </w:numPr>
+      </w:pPr>
+      <w:r>
+        <w:t xml:space="preserve">Complexidade temporal: </w:t>
+      </w:r>
+      <m:oMath>
+        <m:r>
+          <w:rPr>
+            <w:rFonts w:ascii="Cambria Math" w:hAnsi="Cambria Math"/>
+          </w:rPr>
+          <m:t>O(|A|)</m:t>
+        </m:r>
+      </m:oMath>
+    </w:p>
+    <w:p>
+      <w:pPr>
+        <w:pStyle w:val="PargrafodaLista"/>
+        <w:numPr>
+          <w:ilvl w:val="0"/>
+          <w:numId w:val="2"/>
+        </w:numPr>
+      </w:pPr>
+      <w:r>
+        <w:t xml:space="preserve">Complexidade espacial: </w:t>
+      </w:r>
+      <m:oMath>
+        <m:r>
+          <w:rPr>
+            <w:rFonts w:ascii="Cambria Math" w:hAnsi="Cambria Math"/>
+          </w:rPr>
+          <m:t>O(|V|)</m:t>
+        </m:r>
+      </m:oMath>
+    </w:p>
+    <w:p>
+      <w:r>
+        <w:t>A busca em profundidade tem uma complexidade espacial média menor que a busca em largura, mas nem sempre obtém o caminho mais curto entre a origem e a solução.</w:t>
+      </w:r>
+    </w:p>
+    <w:p>
+      <w:pPr>
+        <w:pStyle w:val="Cabealho2"/>
+        <w:numPr>
+          <w:ilvl w:val="1"/>
+          <w:numId w:val="1"/>
+        </w:numPr>
+      </w:pPr>
+      <w:bookmarkStart w:id="8" w:name="_Toc449559056"/>
+      <w:r>
+        <w:t>Aplicação do peso às arestas</w:t>
+      </w:r>
+      <w:bookmarkEnd w:id="8"/>
+    </w:p>
+    <w:p>
+      <w:pPr>
+        <w:pStyle w:val="NormalWeb"/>
+        <w:spacing w:before="0" w:beforeAutospacing="0" w:after="160" w:afterAutospacing="0"/>
+      </w:pPr>
+      <w:r>
+        <w:rPr>
+          <w:rFonts w:ascii="Calibri" w:hAnsi="Calibri"/>
+          <w:color w:val="000000"/>
+        </w:rPr>
+        <w:t xml:space="preserve">A principal função do nosso programa é encontrar o menor percurso entre dois locais. No grafo importado a partir do </w:t>
+      </w:r>
+      <w:proofErr w:type="spellStart"/>
+      <w:r>
+        <w:rPr>
+          <w:rFonts w:ascii="Calibri" w:hAnsi="Calibri"/>
+          <w:color w:val="000000"/>
+        </w:rPr>
+        <w:t>OpenStreetMaps</w:t>
+      </w:r>
+      <w:proofErr w:type="spellEnd"/>
+      <w:r>
+        <w:rPr>
+          <w:rFonts w:ascii="Calibri" w:hAnsi="Calibri"/>
+          <w:color w:val="000000"/>
+        </w:rPr>
+        <w:t xml:space="preserve">, as arestas não tinham peso, pelo que a distância geográfica entre dois pontos não tinham influência no cálculo da trajetória. </w:t>
+      </w:r>
+    </w:p>
+    <w:p>
+      <w:pPr>
+        <w:pStyle w:val="NormalWeb"/>
+        <w:spacing w:before="0" w:beforeAutospacing="0" w:after="160" w:afterAutospacing="0"/>
+      </w:pPr>
+      <w:r>
+        <w:rPr>
+          <w:rFonts w:ascii="Calibri" w:hAnsi="Calibri"/>
+          <w:color w:val="000000"/>
+        </w:rPr>
+        <w:t>Seja a aresta</w:t>
+      </w:r>
+      <m:oMath>
+        <m:r>
+          <w:rPr>
+            <w:rFonts w:ascii="Cambria Math" w:hAnsi="Cambria Math"/>
+            <w:color w:val="000000"/>
+          </w:rPr>
+          <m:t xml:space="preserve"> A</m:t>
+        </m:r>
+      </m:oMath>
+      <w:r>
+        <w:rPr>
+          <w:rFonts w:ascii="Calibri" w:hAnsi="Calibri"/>
+          <w:color w:val="000000"/>
+        </w:rPr>
+        <w:t xml:space="preserve"> a que liga o nó</w:t>
+      </w:r>
+      <m:oMath>
+        <m:r>
+          <w:rPr>
+            <w:rFonts w:ascii="Cambria Math" w:hAnsi="Cambria Math"/>
+            <w:color w:val="000000"/>
+          </w:rPr>
+          <m:t xml:space="preserve"> N1</m:t>
+        </m:r>
+      </m:oMath>
+      <w:r>
+        <w:rPr>
+          <w:rFonts w:ascii="Calibri" w:hAnsi="Calibri"/>
+          <w:color w:val="000000"/>
+        </w:rPr>
+        <w:t xml:space="preserve"> ao nó </w:t>
+      </w:r>
+      <m:oMath>
+        <m:r>
+          <w:rPr>
+            <w:rFonts w:ascii="Cambria Math" w:hAnsi="Cambria Math"/>
+            <w:color w:val="000000"/>
+          </w:rPr>
+          <m:t>N2</m:t>
+        </m:r>
+      </m:oMath>
+      <w:r>
+        <w:rPr>
+          <w:rFonts w:ascii="Calibri" w:hAnsi="Calibri"/>
+          <w:color w:val="000000"/>
+        </w:rPr>
+        <w:t>, o peso atribuído a essa aresta é:</w:t>
+      </w:r>
+    </w:p>
+    <w:p>
+      <w:pPr>
+        <w:pStyle w:val="NormalWeb"/>
+        <w:spacing w:before="0" w:beforeAutospacing="0" w:after="160" w:afterAutospacing="0"/>
+        <w:jc w:val="center"/>
+        <w:rPr>
+          <w:lang w:val="en-US"/>
+        </w:rPr>
+      </w:pPr>
+      <m:oMathPara>
+        <m:oMath>
+          <m:sSub>
+            <m:sSubPr>
+              <m:ctrlPr>
+                <w:rPr>
+                  <w:rFonts w:ascii="Cambria Math" w:hAnsi="Cambria Math"/>
+                  <w:i/>
+                  <w:color w:val="000000"/>
+                  <w:lang w:val="en-US"/>
+                </w:rPr>
+              </m:ctrlPr>
+            </m:sSubPr>
+            <m:e>
+              <m:r>
+                <w:rPr>
+                  <w:rFonts w:ascii="Cambria Math" w:hAnsi="Cambria Math"/>
+                  <w:color w:val="000000"/>
+                  <w:lang w:val="en-US"/>
+                </w:rPr>
+                <m:t>W</m:t>
+              </m:r>
+            </m:e>
+            <m:sub>
+              <m:r>
+                <w:rPr>
+                  <w:rFonts w:ascii="Cambria Math" w:hAnsi="Cambria Math"/>
+                  <w:color w:val="000000"/>
+                  <w:lang w:val="en-US"/>
+                </w:rPr>
+                <m:t>A</m:t>
+              </m:r>
+            </m:sub>
+          </m:sSub>
+          <m:r>
+            <w:rPr>
+              <w:rFonts w:ascii="Cambria Math" w:hAnsi="Cambria Math"/>
+              <w:color w:val="000000"/>
+              <w:lang w:val="en-US"/>
+            </w:rPr>
+            <m:t>=floor(</m:t>
+          </m:r>
+          <m:rad>
+            <m:radPr>
+              <m:degHide m:val="1"/>
+              <m:ctrlPr>
+                <w:rPr>
+                  <w:rFonts w:ascii="Cambria Math" w:hAnsi="Cambria Math"/>
+                  <w:i/>
+                  <w:color w:val="000000"/>
+                  <w:lang w:val="en-US"/>
+                </w:rPr>
+              </m:ctrlPr>
+            </m:radPr>
+            <m:deg/>
+            <m:e>
+              <m:sSup>
+                <m:sSupPr>
+                  <m:ctrlPr>
+                    <w:rPr>
+                      <w:rFonts w:ascii="Cambria Math" w:hAnsi="Cambria Math"/>
+                      <w:i/>
+                      <w:color w:val="000000"/>
+                      <w:lang w:val="en-US"/>
+                    </w:rPr>
+                  </m:ctrlPr>
+                </m:sSupPr>
+                <m:e>
+                  <m:r>
+                    <w:rPr>
+                      <w:rFonts w:ascii="Cambria Math" w:hAnsi="Cambria Math"/>
+                      <w:color w:val="000000"/>
+                      <w:lang w:val="en-US"/>
+                    </w:rPr>
+                    <m:t>(</m:t>
+                  </m:r>
+                  <m:sSub>
+                    <m:sSubPr>
+                      <m:ctrlPr>
+                        <w:rPr>
+                          <w:rFonts w:ascii="Cambria Math" w:hAnsi="Cambria Math"/>
+                          <w:i/>
+                          <w:color w:val="000000"/>
+                          <w:lang w:val="en-US"/>
+                        </w:rPr>
+                      </m:ctrlPr>
+                    </m:sSubPr>
+                    <m:e>
+                      <m:r>
+                        <w:rPr>
+                          <w:rFonts w:ascii="Cambria Math" w:hAnsi="Cambria Math"/>
+                          <w:color w:val="000000"/>
+                          <w:lang w:val="en-US"/>
+                        </w:rPr>
+                        <m:t>longitude</m:t>
+                      </m:r>
+                    </m:e>
+                    <m:sub>
+                      <m:r>
+                        <w:rPr>
+                          <w:rFonts w:ascii="Cambria Math" w:hAnsi="Cambria Math"/>
+                          <w:color w:val="000000"/>
+                          <w:lang w:val="en-US"/>
+                        </w:rPr>
+                        <m:t>N1</m:t>
+                      </m:r>
+                    </m:sub>
+                  </m:sSub>
+                  <m:r>
+                    <w:rPr>
+                      <w:rFonts w:ascii="Cambria Math" w:hAnsi="Cambria Math"/>
+                      <w:color w:val="000000"/>
+                      <w:lang w:val="en-US"/>
+                    </w:rPr>
+                    <m:t>-</m:t>
+                  </m:r>
+                  <m:sSub>
+                    <m:sSubPr>
+                      <m:ctrlPr>
+                        <w:rPr>
+                          <w:rFonts w:ascii="Cambria Math" w:hAnsi="Cambria Math"/>
+                          <w:i/>
+                          <w:color w:val="000000"/>
+                          <w:lang w:val="en-US"/>
+                        </w:rPr>
+                      </m:ctrlPr>
+                    </m:sSubPr>
+                    <m:e>
+                      <m:r>
+                        <w:rPr>
+                          <w:rFonts w:ascii="Cambria Math" w:hAnsi="Cambria Math"/>
+                          <w:color w:val="000000"/>
+                          <w:lang w:val="en-US"/>
+                        </w:rPr>
+                        <m:t>longitude</m:t>
+                      </m:r>
+                    </m:e>
+                    <m:sub>
+                      <m:r>
+                        <w:rPr>
+                          <w:rFonts w:ascii="Cambria Math" w:hAnsi="Cambria Math"/>
+                          <w:color w:val="000000"/>
+                          <w:lang w:val="en-US"/>
+                        </w:rPr>
+                        <m:t>N</m:t>
+                      </m:r>
+                      <m:r>
+                        <w:rPr>
+                          <w:rFonts w:ascii="Cambria Math" w:hAnsi="Cambria Math"/>
+                          <w:color w:val="000000"/>
+                          <w:lang w:val="en-US"/>
+                        </w:rPr>
+                        <m:t>2</m:t>
+                      </m:r>
+                    </m:sub>
+                  </m:sSub>
+                  <m:r>
+                    <w:rPr>
+                      <w:rFonts w:ascii="Cambria Math" w:hAnsi="Cambria Math"/>
+                      <w:color w:val="000000"/>
+                      <w:lang w:val="en-US"/>
+                    </w:rPr>
+                    <m:t>)</m:t>
+                  </m:r>
+                </m:e>
+                <m:sup>
+                  <m:r>
+                    <w:rPr>
+                      <w:rFonts w:ascii="Cambria Math" w:hAnsi="Cambria Math"/>
+                      <w:color w:val="000000"/>
+                      <w:lang w:val="en-US"/>
+                    </w:rPr>
+                    <m:t>2</m:t>
+                  </m:r>
+                </m:sup>
+              </m:sSup>
+              <m:r>
+                <w:rPr>
+                  <w:rFonts w:ascii="Cambria Math" w:hAnsi="Cambria Math"/>
+                  <w:color w:val="000000"/>
+                  <w:lang w:val="en-US"/>
+                </w:rPr>
+                <m:t>+</m:t>
+              </m:r>
+              <m:sSup>
+                <m:sSupPr>
+                  <m:ctrlPr>
+                    <w:rPr>
+                      <w:rFonts w:ascii="Cambria Math" w:hAnsi="Cambria Math"/>
+                      <w:i/>
+                      <w:color w:val="000000"/>
+                      <w:lang w:val="en-US"/>
+                    </w:rPr>
+                  </m:ctrlPr>
+                </m:sSupPr>
+                <m:e>
+                  <m:r>
+                    <w:rPr>
+                      <w:rFonts w:ascii="Cambria Math" w:hAnsi="Cambria Math"/>
+                      <w:color w:val="000000"/>
+                      <w:lang w:val="en-US"/>
+                    </w:rPr>
+                    <m:t>(</m:t>
+                  </m:r>
+                  <m:sSub>
+                    <m:sSubPr>
+                      <m:ctrlPr>
+                        <w:rPr>
+                          <w:rFonts w:ascii="Cambria Math" w:hAnsi="Cambria Math"/>
+                          <w:i/>
+                          <w:color w:val="000000"/>
+                          <w:lang w:val="en-US"/>
+                        </w:rPr>
+                      </m:ctrlPr>
+                    </m:sSubPr>
+                    <m:e>
+                      <m:r>
+                        <w:rPr>
+                          <w:rFonts w:ascii="Cambria Math" w:hAnsi="Cambria Math"/>
+                          <w:color w:val="000000"/>
+                          <w:lang w:val="en-US"/>
+                        </w:rPr>
+                        <m:t>l</m:t>
+                      </m:r>
+                      <m:r>
+                        <w:rPr>
+                          <w:rFonts w:ascii="Cambria Math" w:hAnsi="Cambria Math"/>
+                          <w:color w:val="000000"/>
+                          <w:lang w:val="en-US"/>
+                        </w:rPr>
+                        <m:t>atitude</m:t>
+                      </m:r>
+                    </m:e>
+                    <m:sub>
+                      <m:r>
+                        <w:rPr>
+                          <w:rFonts w:ascii="Cambria Math" w:hAnsi="Cambria Math"/>
+                          <w:color w:val="000000"/>
+                          <w:lang w:val="en-US"/>
+                        </w:rPr>
+                        <m:t>N1</m:t>
+                      </m:r>
+                    </m:sub>
+                  </m:sSub>
+                  <m:r>
+                    <w:rPr>
+                      <w:rFonts w:ascii="Cambria Math" w:hAnsi="Cambria Math"/>
+                      <w:color w:val="000000"/>
+                      <w:lang w:val="en-US"/>
+                    </w:rPr>
+                    <m:t>-</m:t>
+                  </m:r>
+                  <m:sSub>
+                    <m:sSubPr>
+                      <m:ctrlPr>
+                        <w:rPr>
+                          <w:rFonts w:ascii="Cambria Math" w:hAnsi="Cambria Math"/>
+                          <w:i/>
+                          <w:color w:val="000000"/>
+                          <w:lang w:val="en-US"/>
+                        </w:rPr>
+                      </m:ctrlPr>
+                    </m:sSubPr>
+                    <m:e>
+                      <m:r>
+                        <w:rPr>
+                          <w:rFonts w:ascii="Cambria Math" w:hAnsi="Cambria Math"/>
+                          <w:color w:val="000000"/>
+                          <w:lang w:val="en-US"/>
+                        </w:rPr>
+                        <m:t>l</m:t>
+                      </m:r>
+                      <m:r>
+                        <w:rPr>
+                          <w:rFonts w:ascii="Cambria Math" w:hAnsi="Cambria Math"/>
+                          <w:color w:val="000000"/>
+                          <w:lang w:val="en-US"/>
+                        </w:rPr>
+                        <m:t>atitude</m:t>
+                      </m:r>
+                    </m:e>
+                    <m:sub>
+                      <m:r>
+                        <w:rPr>
+                          <w:rFonts w:ascii="Cambria Math" w:hAnsi="Cambria Math"/>
+                          <w:color w:val="000000"/>
+                          <w:lang w:val="en-US"/>
+                        </w:rPr>
+                        <m:t>N</m:t>
+                      </m:r>
+                      <m:r>
+                        <w:rPr>
+                          <w:rFonts w:ascii="Cambria Math" w:hAnsi="Cambria Math"/>
+                          <w:color w:val="000000"/>
+                          <w:lang w:val="en-US"/>
+                        </w:rPr>
+                        <m:t>2</m:t>
+                      </m:r>
+                    </m:sub>
+                  </m:sSub>
+                  <m:r>
+                    <w:rPr>
+                      <w:rFonts w:ascii="Cambria Math" w:hAnsi="Cambria Math"/>
+                      <w:color w:val="000000"/>
+                      <w:lang w:val="en-US"/>
+                    </w:rPr>
+                    <m:t>)</m:t>
+                  </m:r>
+                </m:e>
+                <m:sup>
+                  <m:r>
+                    <w:rPr>
+                      <w:rFonts w:ascii="Cambria Math" w:hAnsi="Cambria Math"/>
+                      <w:color w:val="000000"/>
+                      <w:lang w:val="en-US"/>
+                    </w:rPr>
+                    <m:t>2</m:t>
+                  </m:r>
+                </m:sup>
+              </m:sSup>
+            </m:e>
+          </m:rad>
+          <m:r>
+            <w:rPr>
+              <w:rFonts w:ascii="Cambria Math" w:hAnsi="Cambria Math"/>
+              <w:color w:val="000000"/>
+              <w:lang w:val="en-US"/>
+            </w:rPr>
+            <m:t>*10000)</m:t>
+          </m:r>
+        </m:oMath>
+      </m:oMathPara>
+    </w:p>
+    <w:p>
+      <w:r>
+        <w:t>Ou seja, a distância entre os dois pontos, em termos de latitude e longitud</w:t>
+      </w:r>
+      <w:r>
+        <w:t xml:space="preserve">e, multiplicada por um fator </w:t>
+      </w:r>
+      <m:oMath>
+        <m:sSup>
+          <m:sSupPr>
+            <m:ctrlPr>
+              <w:rPr>
+                <w:rFonts w:ascii="Cambria Math" w:hAnsi="Cambria Math"/>
+                <w:i/>
+              </w:rPr>
+            </m:ctrlPr>
+          </m:sSupPr>
+          <m:e>
+            <m:r>
+              <w:rPr>
+                <w:rFonts w:ascii="Cambria Math" w:hAnsi="Cambria Math"/>
+              </w:rPr>
+              <m:t>10</m:t>
+            </m:r>
+          </m:e>
+          <m:sup>
+            <m:r>
+              <w:rPr>
+                <w:rFonts w:ascii="Cambria Math" w:hAnsi="Cambria Math"/>
+              </w:rPr>
+              <m:t>4</m:t>
+            </m:r>
+          </m:sup>
+        </m:sSup>
+      </m:oMath>
+      <w:r>
+        <w:rPr>
+          <w:rFonts w:eastAsiaTheme="minorEastAsia"/>
+        </w:rPr>
+        <w:t xml:space="preserve"> </w:t>
+      </w:r>
+      <w:proofErr w:type="gramStart"/>
+      <w:r>
+        <w:t>e</w:t>
+      </w:r>
+      <w:proofErr w:type="gramEnd"/>
+      <w:r>
+        <w:t xml:space="preserve"> arredondada ao menor inteiro mais próximo. A multiplicação pelo fator visa aumentar a grandeza do peso, já que a diferença entre latitudes e longitudes encontra-se na casa das centésimas do grau.</w:t>
+      </w:r>
+    </w:p>
+    <w:p>
+      <w:pPr>
+        <w:pStyle w:val="Cabealho2"/>
+        <w:numPr>
+          <w:ilvl w:val="1"/>
+          <w:numId w:val="1"/>
+        </w:numPr>
+      </w:pPr>
+      <w:bookmarkStart w:id="9" w:name="_Toc449559057"/>
+      <w:r>
+        <w:t>Algoritmo para obter o caminho mais curto</w:t>
+      </w:r>
+      <w:bookmarkEnd w:id="9"/>
+    </w:p>
+    <w:p>
+      <w:r>
+        <w:t>Ao se aplicar peso a cada aresta do grafo, torna-se necessário aplicar um algoritmo que obtenha o caminho mais curto entre dois vértices, tendo em conta esse peso.</w:t>
+      </w:r>
+    </w:p>
+    <w:p>
+      <w:r>
+        <w:t xml:space="preserve">O algoritmo de </w:t>
+      </w:r>
+      <w:proofErr w:type="spellStart"/>
+      <w:r>
+        <w:t>Floyd-Warshall</w:t>
+      </w:r>
+      <w:proofErr w:type="spellEnd"/>
+      <w:r>
+        <w:t xml:space="preserve"> foi o que escolhemos para calcular esse caminho, </w:t>
+      </w:r>
+      <w:proofErr w:type="gramStart"/>
+      <w:r>
+        <w:t>umas vez</w:t>
+      </w:r>
+      <w:proofErr w:type="gramEnd"/>
+      <w:r>
+        <w:t xml:space="preserve"> que incorpora no seu cálculo o peso das arestas entre os diferentes vértices.</w:t>
+      </w:r>
+    </w:p>
+    <w:p>
+      <w:r>
+        <w:t>Calcula-se o caminho mais curto do nó da origem para todos os outros nós do grafo, e finalmente seleciona-se, desde o nó origem, o nó de destino, retornando o caminho mais curto entre esses dois pontos.</w:t>
+      </w:r>
+    </w:p>
+    <w:p>
+      <w:r>
+        <w:lastRenderedPageBreak/>
+        <w:t xml:space="preserve">Este é um algoritmo baseado em programação dinâmica, com complexidade </w:t>
+      </w:r>
+      <m:oMath>
+        <m:r>
+          <w:rPr>
+            <w:rFonts w:ascii="Cambria Math" w:hAnsi="Cambria Math"/>
+          </w:rPr>
+          <m:t>O(|</m:t>
+        </m:r>
+        <m:sSup>
+          <m:sSupPr>
+            <m:ctrlPr>
+              <w:rPr>
+                <w:rFonts w:ascii="Cambria Math" w:hAnsi="Cambria Math"/>
+                <w:i/>
+              </w:rPr>
+            </m:ctrlPr>
+          </m:sSupPr>
+          <m:e>
+            <m:r>
+              <w:rPr>
+                <w:rFonts w:ascii="Cambria Math" w:hAnsi="Cambria Math"/>
+              </w:rPr>
+              <m:t>V</m:t>
+            </m:r>
+          </m:e>
+          <m:sup>
+            <m:r>
+              <w:rPr>
+                <w:rFonts w:ascii="Cambria Math" w:hAnsi="Cambria Math"/>
+              </w:rPr>
+              <m:t>3</m:t>
+            </m:r>
+          </m:sup>
+        </m:sSup>
+        <m:r>
+          <w:rPr>
+            <w:rFonts w:ascii="Cambria Math" w:hAnsi="Cambria Math"/>
+          </w:rPr>
+          <m:t>|)</m:t>
+        </m:r>
+      </m:oMath>
+      <w:r>
+        <w:t>.</w:t>
+      </w:r>
+    </w:p>
+    <w:p>
+      <w:pPr>
+        <w:pStyle w:val="Cabealho2"/>
+        <w:numPr>
+          <w:ilvl w:val="1"/>
+          <w:numId w:val="1"/>
+        </w:numPr>
+      </w:pPr>
+      <w:bookmarkStart w:id="10" w:name="_Toc449559058"/>
+      <w:r>
+        <w:t>Algoritmo para encontrar o ponto de interesse mais próximo</w:t>
+      </w:r>
+      <w:bookmarkEnd w:id="10"/>
+    </w:p>
+    <w:p>
+      <w:r>
+        <w:t xml:space="preserve">O vetor que contém os pontos de interesse está ordenado segundo a ordem pela qual o utilizador os inseriu. Caso o utilizador deseje que os pontos de interesse sejam visitados de modo a percorrer o menor caminho, é necessário ordenar esse </w:t>
+      </w:r>
+      <w:proofErr w:type="spellStart"/>
+      <w:r>
+        <w:t>vector</w:t>
+      </w:r>
+      <w:proofErr w:type="spellEnd"/>
+      <w:r>
+        <w:t xml:space="preserve"> para que esses pontos de interesse fossem visitados do menos distanciado para o mais distanciado. Para isso, criou-se um vetor auxiliar que é retornado por uma função.</w:t>
+      </w:r>
+    </w:p>
+    <w:p>
+      <w:proofErr w:type="spellStart"/>
+      <w:r>
+        <w:t>Pseudo-</w:t>
+      </w:r>
+      <w:r>
+        <w:t>código</w:t>
+      </w:r>
+      <w:proofErr w:type="spellEnd"/>
+      <w:r>
+        <w:t>:</w:t>
+      </w:r>
+    </w:p>
+    <w:p>
+      <w:r>
+        <w:rPr>
+          <w:rFonts w:ascii="Calibri" w:hAnsi="Calibri"/>
+          <w:noProof/>
+          <w:color w:val="000000"/>
+          <w:lang w:eastAsia="pt-PT"/>
+        </w:rPr>
+        <w:drawing>
+          <wp:inline distT="0" distB="0" distL="0" distR="0">
+            <wp:extent cx="5400040" cy="1029757"/>
+            <wp:effectExtent l="0" t="0" r="0" b="0"/>
+            <wp:docPr id="2" name="Imagem 2" descr="https://lh3.googleusercontent.com/pFX6FMwHSFPjSAKMDtAMi68WFN7L4kZ5uT9airBI6x48I8gr4nbmztx4RaJEAkoCnjVe8g4cnUBqF9i9ek1bdD3-noBCFSb6BCPi_n9wwaXwEP3Bn5QVNjv9Y2TOUx6IvGeD_HTI"/>
+            <wp:cNvGraphicFramePr>
+              <a:graphicFrameLocks xmlns:a="http://schemas.openxmlformats.org/drawingml/2006/main" noChangeAspect="1"/>
+            </wp:cNvGraphicFramePr>
+            <a:graphic xmlns:a="http://schemas.openxmlformats.org/drawingml/2006/main">
+              <a:graphicData uri="http://schemas.openxmlformats.org/drawingml/2006/picture">
+                <pic:pic xmlns:pic="http://schemas.openxmlformats.org/drawingml/2006/picture">
+                  <pic:nvPicPr>
+                    <pic:cNvPr id="0" name="Picture 1" descr="https://lh3.googleusercontent.com/pFX6FMwHSFPjSAKMDtAMi68WFN7L4kZ5uT9airBI6x48I8gr4nbmztx4RaJEAkoCnjVe8g4cnUBqF9i9ek1bdD3-noBCFSb6BCPi_n9wwaXwEP3Bn5QVNjv9Y2TOUx6IvGeD_HTI"/>
+                    <pic:cNvPicPr>
+                      <a:picLocks noChangeAspect="1" noChangeArrowheads="1"/>
+                    </pic:cNvPicPr>
+                  </pic:nvPicPr>
+                  <pic:blipFill>
+                    <a:blip r:embed="rId16">
+                      <a:extLst>
+                        <a:ext uri="{28A0092B-C50C-407E-A947-70E740481C1C}">
+                          <a14:useLocalDpi xmlns:a14="http://schemas.microsoft.com/office/drawing/2010/main" val="0"/>
+                        </a:ext>
+                      </a:extLst>
+                    </a:blip>
+                    <a:srcRect/>
+                    <a:stretch>
+                      <a:fillRect/>
+                    </a:stretch>
+                  </pic:blipFill>
+                  <pic:spPr bwMode="auto">
+                    <a:xfrm>
+                      <a:off x="0" y="0"/>
+                      <a:ext cx="5400040" cy="1029757"/>
+                    </a:xfrm>
+                    <a:prstGeom prst="rect">
+                      <a:avLst/>
+                    </a:prstGeom>
+                    <a:noFill/>
+                    <a:ln>
+                      <a:noFill/>
+                    </a:ln>
+                  </pic:spPr>
+                </pic:pic>
+              </a:graphicData>
+            </a:graphic>
+          </wp:inline>
+        </w:drawing>
+      </w:r>
+    </w:p>
+    <w:p>
+      <w:r>
+        <w:t xml:space="preserve">De seguida pode-se aplicar novamente o algoritmo de </w:t>
+      </w:r>
+      <w:proofErr w:type="spellStart"/>
+      <w:r>
+        <w:t>Floyd-Warshall</w:t>
+      </w:r>
+      <w:proofErr w:type="spellEnd"/>
+      <w:r>
+        <w:t xml:space="preserve"> para obtenção do caminho mais curto, entre o ponto de partida e o ponto de chegado, mas desta vez passando por todos os pontos de interesse.</w:t>
+      </w:r>
+    </w:p>
+    <w:p>
+      <w:pPr>
+        <w:pStyle w:val="Cabealho2"/>
+        <w:numPr>
+          <w:ilvl w:val="1"/>
+          <w:numId w:val="1"/>
+        </w:numPr>
+      </w:pPr>
+      <w:bookmarkStart w:id="11" w:name="_Toc449559059"/>
+      <w:r>
+        <w:t>Existência de zonas inacessíveis</w:t>
+      </w:r>
+      <w:bookmarkEnd w:id="11"/>
+    </w:p>
+    <w:p>
+      <w:r>
+        <w:t>As zonas inacessíveis correspondem a conexões (</w:t>
+      </w:r>
+      <w:proofErr w:type="spellStart"/>
+      <w:r>
+        <w:t>edges</w:t>
+      </w:r>
+      <w:proofErr w:type="spellEnd"/>
+      <w:r>
+        <w:t xml:space="preserve">), definidas entre dois vértices, que estão bloqueadas, ou seja, a escolha do percurso ideal não poderá utilizar essas conexões. </w:t>
+      </w:r>
+    </w:p>
+    <w:p>
+      <w:r>
+        <w:tab/>
+        <w:t>Posto isto, foi necessário alterar a forma de funcionamento “normal” dos algoritmos implementados ao longo das aulas práticas, visto que a outra opção seria eliminar do grafo as conexões bloqueadas e adicioná-las novamente quando o utilizar assim o quisesse.</w:t>
+      </w:r>
+    </w:p>
+    <w:p>
+      <w:r>
+        <w:tab/>
+        <w:t xml:space="preserve">Desta forma, para algoritmos como </w:t>
+      </w:r>
+      <w:proofErr w:type="spellStart"/>
+      <w:r>
+        <w:t>Depth-first</w:t>
+      </w:r>
+      <w:proofErr w:type="spellEnd"/>
+      <w:r>
+        <w:t xml:space="preserve"> </w:t>
+      </w:r>
+      <w:proofErr w:type="spellStart"/>
+      <w:r>
+        <w:t>search</w:t>
+      </w:r>
+      <w:proofErr w:type="spellEnd"/>
+      <w:r>
+        <w:t xml:space="preserve"> ou </w:t>
+      </w:r>
+      <w:proofErr w:type="spellStart"/>
+      <w:r>
+        <w:t>Breadth-first</w:t>
+      </w:r>
+      <w:proofErr w:type="spellEnd"/>
+      <w:r>
+        <w:t xml:space="preserve"> </w:t>
+      </w:r>
+      <w:proofErr w:type="spellStart"/>
+      <w:r>
+        <w:t>search</w:t>
+      </w:r>
+      <w:proofErr w:type="spellEnd"/>
+      <w:r>
+        <w:t xml:space="preserve"> foi necessário verificar que apenas era feita a pesquisa em novos vértices se estes ainda não tivessem sido visitados e a </w:t>
+      </w:r>
+      <w:proofErr w:type="spellStart"/>
+      <w:r>
+        <w:t>a</w:t>
+      </w:r>
+      <w:proofErr w:type="spellEnd"/>
+      <w:r>
+        <w:t xml:space="preserve"> conexão para esse vértice não esteja bloqueada. Caso o último ponto se verificasse, a conexão e o respetivo vértice de destino desta seriam ignorados. No caso de algoritmos de “</w:t>
+      </w:r>
+      <w:proofErr w:type="spellStart"/>
+      <w:r>
+        <w:t>shortest</w:t>
+      </w:r>
+      <w:proofErr w:type="spellEnd"/>
+      <w:r>
+        <w:t xml:space="preserve"> </w:t>
+      </w:r>
+      <w:proofErr w:type="spellStart"/>
+      <w:proofErr w:type="gramStart"/>
+      <w:r>
+        <w:t>path</w:t>
+      </w:r>
+      <w:proofErr w:type="spellEnd"/>
+      <w:proofErr w:type="gramEnd"/>
+      <w:r>
+        <w:t xml:space="preserve"> </w:t>
+      </w:r>
+      <w:proofErr w:type="spellStart"/>
+      <w:r>
+        <w:t>finding</w:t>
+      </w:r>
+      <w:proofErr w:type="spellEnd"/>
+      <w:r>
+        <w:t xml:space="preserve">”, tal como </w:t>
+      </w:r>
+      <w:proofErr w:type="spellStart"/>
+      <w:r>
+        <w:t>Floyd-Warshall</w:t>
+      </w:r>
+      <w:proofErr w:type="spellEnd"/>
+      <w:r>
+        <w:t>, basta considerar que se a aresta estiver bloqueada o seu peso total é INT_INFINITY, o que implica que essa aresta não poderá ser considerada para constituir o “</w:t>
+      </w:r>
+      <w:proofErr w:type="spellStart"/>
+      <w:r>
+        <w:t>path</w:t>
+      </w:r>
+      <w:proofErr w:type="spellEnd"/>
+      <w:r>
+        <w:t>” do percurso mais rápido.</w:t>
+      </w:r>
+    </w:p>
+    <w:p>
+      <w:r>
+        <w:tab/>
+        <w:t xml:space="preserve">Através das alterações implementas anteriormente, e com recurso ao </w:t>
+      </w:r>
+      <w:proofErr w:type="spellStart"/>
+      <w:r>
+        <w:t>Breadth-first</w:t>
+      </w:r>
+      <w:proofErr w:type="spellEnd"/>
+      <w:r>
+        <w:t xml:space="preserve"> </w:t>
+      </w:r>
+      <w:proofErr w:type="spellStart"/>
+      <w:r>
+        <w:t>search</w:t>
+      </w:r>
+      <w:proofErr w:type="spellEnd"/>
+      <w:r>
+        <w:t xml:space="preserve"> conseguimos facilmente verificar a conetividade do grafo e com isso restringir tanto a escolha de pontos de destino e pontos de interesse específicos, pois podiam estar em zonas ao qual, a partir do ponto inicial, não fossem possível </w:t>
+      </w:r>
+      <w:proofErr w:type="gramStart"/>
+      <w:r>
+        <w:t xml:space="preserve">atingir.  </w:t>
+      </w:r>
+      <w:proofErr w:type="gramEnd"/>
+      <w:r>
+        <w:t>Desta forma, o percurso existirá sempre devido à execução das verificações anteriormente referidas, as quais obrigam a que todos os pontos escolhidos sejam válidos, isto é, alcançáveis.</w:t>
+      </w:r>
+    </w:p>
+    <w:p>
+      <w:pPr>
+        <w:pStyle w:val="Cabealho2"/>
+        <w:numPr>
+          <w:ilvl w:val="1"/>
+          <w:numId w:val="1"/>
+        </w:numPr>
+      </w:pPr>
+      <w:bookmarkStart w:id="12" w:name="_Toc449559060"/>
+      <w:r>
+        <w:lastRenderedPageBreak/>
+        <w:t>Existência de portagens</w:t>
+      </w:r>
+      <w:bookmarkEnd w:id="12"/>
+    </w:p>
+    <w:p>
+      <w:pPr>
+        <w:ind w:firstLine="708"/>
+      </w:pPr>
+      <w:r>
+        <w:t xml:space="preserve">Aos mapas importados foram adicionadas portagens em certos locais, para que o utilizador tivesse a oportunidade de escolher entre dois tipos de caminho: o mais rápido ou o mais barato. Estas portagens comportam-se como os pórticos que existem atualmente nas SCUT portuguesas, ou seja, só quando o carro passa no local do pórtico é que é cobrada a quantia monetária. </w:t>
+      </w:r>
+    </w:p>
+    <w:p>
+      <w:r>
+        <w:tab/>
+        <w:t xml:space="preserve">No grafo, esta funcionalidade traduz-se num aumento do peso das arestas que saem do vértice que foi declarado como sendo uma portagem. Esse aumento é igual ao preço </w:t>
+      </w:r>
+      <w:proofErr w:type="gramStart"/>
+      <w:r>
+        <w:t>da portagens</w:t>
+      </w:r>
+      <w:proofErr w:type="gramEnd"/>
+      <w:r>
+        <w:t xml:space="preserve"> em cêntimos.</w:t>
+      </w:r>
+    </w:p>
+    <w:p>
+      <w:r>
+        <w:tab/>
+        <w:t>O modo predefinido é o de encontrar o caminho mais curto, pelo que abrir o programa, o grafo terá sempre os pesos originais. Se o utilizador decidir escolher o caminho mais barato os pesos são alterados e os algoritmos escolhem o melhor caminho em função do novo peso. No entanto, se a alternativa a passar pela portagem for mais custosa em termos de distância (custo do combustível), do que pagar a própria portagem, o caminho mais barato poderá passar por uma portagem.</w:t>
+      </w:r>
+    </w:p>
+    <w:p>
+      <w:r>
+        <w:t>É possível ainda o utilizador escolher se quer que o caminho encontrado englobe portagens ou não. Caso não seja possível passar por pontos de portagem, o caminho é calculado evitando esses pontos.</w:t>
+      </w:r>
+    </w:p>
     <w:p/>
+    <w:p>
+      <w:r>
+        <w:br w:type="page"/>
+      </w:r>
+    </w:p>
+    <w:p>
+      <w:pPr>
+        <w:pStyle w:val="Cabealho1"/>
+        <w:numPr>
+          <w:ilvl w:val="0"/>
+          <w:numId w:val="1"/>
+        </w:numPr>
+      </w:pPr>
+      <w:bookmarkStart w:id="13" w:name="_Toc449559061"/>
+      <w:r>
+        <w:rPr>
+          <w:noProof/>
+          <w:lang w:eastAsia="pt-PT"/>
+        </w:rPr>
+        <w:lastRenderedPageBreak/>
+        <w:drawing>
+          <wp:anchor distT="0" distB="0" distL="114300" distR="114300" simplePos="0" relativeHeight="251669504" behindDoc="0" locked="0" layoutInCell="1" allowOverlap="1" wp14:anchorId="7845CCD1" wp14:editId="28CF66B6">
+            <wp:simplePos x="0" y="0"/>
+            <wp:positionH relativeFrom="margin">
+              <wp:align>center</wp:align>
+            </wp:positionH>
+            <wp:positionV relativeFrom="paragraph">
+              <wp:posOffset>444500</wp:posOffset>
+            </wp:positionV>
+            <wp:extent cx="6871335" cy="7171690"/>
+            <wp:effectExtent l="0" t="0" r="5715" b="0"/>
+            <wp:wrapSquare wrapText="bothSides"/>
+            <wp:docPr id="3" name="Imagem 3"/>
+            <wp:cNvGraphicFramePr>
+              <a:graphicFrameLocks xmlns:a="http://schemas.openxmlformats.org/drawingml/2006/main" noChangeAspect="1"/>
+            </wp:cNvGraphicFramePr>
+            <a:graphic xmlns:a="http://schemas.openxmlformats.org/drawingml/2006/main">
+              <a:graphicData uri="http://schemas.openxmlformats.org/drawingml/2006/picture">
+                <pic:pic xmlns:pic="http://schemas.openxmlformats.org/drawingml/2006/picture">
+                  <pic:nvPicPr>
+                    <pic:cNvPr id="0" name="Picture 3"/>
+                    <pic:cNvPicPr>
+                      <a:picLocks noChangeAspect="1" noChangeArrowheads="1"/>
+                    </pic:cNvPicPr>
+                  </pic:nvPicPr>
+                  <pic:blipFill>
+                    <a:blip r:embed="rId17">
+                      <a:extLst>
+                        <a:ext uri="{28A0092B-C50C-407E-A947-70E740481C1C}">
+                          <a14:useLocalDpi xmlns:a14="http://schemas.microsoft.com/office/drawing/2010/main" val="0"/>
+                        </a:ext>
+                      </a:extLst>
+                    </a:blip>
+                    <a:srcRect/>
+                    <a:stretch>
+                      <a:fillRect/>
+                    </a:stretch>
+                  </pic:blipFill>
+                  <pic:spPr bwMode="auto">
+                    <a:xfrm>
+                      <a:off x="0" y="0"/>
+                      <a:ext cx="6871335" cy="7171690"/>
+                    </a:xfrm>
+                    <a:prstGeom prst="rect">
+                      <a:avLst/>
+                    </a:prstGeom>
+                    <a:noFill/>
+                    <a:ln>
+                      <a:noFill/>
+                    </a:ln>
+                  </pic:spPr>
+                </pic:pic>
+              </a:graphicData>
+            </a:graphic>
+            <wp14:sizeRelH relativeFrom="page">
+              <wp14:pctWidth>0</wp14:pctWidth>
+            </wp14:sizeRelH>
+            <wp14:sizeRelV relativeFrom="page">
+              <wp14:pctHeight>0</wp14:pctHeight>
+            </wp14:sizeRelV>
+          </wp:anchor>
+        </w:drawing>
+      </w:r>
+      <w:r>
+        <w:t>Diagrama de classes</w:t>
+      </w:r>
+      <w:bookmarkEnd w:id="13"/>
+    </w:p>
+    <w:p/>
+    <w:p>
+      <w:r>
+        <w:br w:type="page"/>
+      </w:r>
+    </w:p>
+    <w:p>
+      <w:pPr>
+        <w:pStyle w:val="Cabealho1"/>
+        <w:numPr>
+          <w:ilvl w:val="0"/>
+          <w:numId w:val="1"/>
+        </w:numPr>
+      </w:pPr>
+      <w:bookmarkStart w:id="14" w:name="_Toc449559062"/>
+      <w:r>
+        <w:lastRenderedPageBreak/>
+        <w:t>Conclusão</w:t>
+      </w:r>
+      <w:bookmarkEnd w:id="14"/>
+    </w:p>
+    <w:p>
+      <w:pPr>
+        <w:ind w:firstLine="708"/>
+      </w:pPr>
+      <w:r>
+        <w:rPr>
+          <w:rFonts w:ascii="Calibri" w:hAnsi="Calibri"/>
+          <w:color w:val="000000"/>
+        </w:rPr>
+        <w:t xml:space="preserve">O </w:t>
+      </w:r>
+      <w:proofErr w:type="spellStart"/>
+      <w:r>
+        <w:rPr>
+          <w:rFonts w:ascii="Calibri" w:hAnsi="Calibri"/>
+          <w:color w:val="000000"/>
+        </w:rPr>
+        <w:t>objectivo</w:t>
+      </w:r>
+      <w:proofErr w:type="spellEnd"/>
+      <w:r>
+        <w:rPr>
+          <w:rFonts w:ascii="Calibri" w:hAnsi="Calibri"/>
+          <w:color w:val="000000"/>
+        </w:rPr>
+        <w:t xml:space="preserve"> deste trabalho era desenvolver estratégias para determinar o menor caminho entre dois pontos, considerando diversos fatores externos. Esse problema foi resolvido recorrendo ao algoritmo de </w:t>
+      </w:r>
+      <w:proofErr w:type="spellStart"/>
+      <w:r>
+        <w:rPr>
+          <w:rFonts w:ascii="Calibri" w:hAnsi="Calibri"/>
+          <w:color w:val="000000"/>
+        </w:rPr>
+        <w:t>Floyd-Warshall</w:t>
+      </w:r>
+      <w:proofErr w:type="spellEnd"/>
+      <w:r>
+        <w:rPr>
+          <w:rFonts w:ascii="Calibri" w:hAnsi="Calibri"/>
+          <w:color w:val="000000"/>
+        </w:rPr>
+        <w:t>, e depois a outras funcionalidades implementadas.</w:t>
+      </w:r>
+    </w:p>
     <w:sectPr>
       <w:pgSz w:w="11906" w:h="16838"/>
       <w:pgMar w:top="1417" w:right="1701" w:bottom="1417" w:left="1701" w:header="708" w:footer="708" w:gutter="0"/>
@@ -2309,8 +4247,121 @@
 </file>
 
 <file path=word/numbering.xml><?xml version="1.0" encoding="utf-8"?>
-<w:numbering xmlns:wpc="http://schemas.microsoft.com/office/word/2010/wordprocessingCanvas" xmlns:cx="http://schemas.microsoft.com/office/drawing/2014/chartex" xmlns:mc="http://schemas.openxmlformats.org/markup-compatibility/2006" xmlns:o="urn:schemas-microsoft-com:office:office" xmlns:r="http://schemas.openxmlformats.org/officeDocument/2006/relationships" xmlns:m="http://schemas.openxmlformats.org/officeDocument/2006/math" xmlns:v="urn:schemas-microsoft-com:vml" xmlns:wp14="http://schemas.microsoft.com/office/word/2010/wordprocessingDrawing" xmlns:wp="http://schemas.openxmlformats.org/drawingml/2006/wordprocessingDrawing" xmlns:w10="urn:schemas-microsoft-com:office:word" xmlns:w="http://schemas.openxmlformats.org/wordprocessingml/2006/main" xmlns:w14="http://schemas.microsoft.com/office/word/2010/wordml" xmlns:w15="http://schemas.microsoft.com/office/word/2012/wordml" xmlns:w16se="http://schemas.microsoft.com/office/word/2015/wordml/symex" xmlns:wpg="http://schemas.microsoft.com/office/word/2010/wordprocessingGroup" xmlns:wpi="http://schemas.microsoft.com/office/word/2010/wordprocessingInk" xmlns:wne="http://schemas.microsoft.com/office/word/2006/wordml" xmlns:wps="http://schemas.microsoft.com/office/word/2010/wordprocessingShape" mc:Ignorable="w14 w15 w16se wp14">
+<w:numbering xmlns:wpc="http://schemas.microsoft.com/office/word/2010/wordprocessingCanvas" xmlns:mc="http://schemas.openxmlformats.org/markup-compatibility/2006" xmlns:o="urn:schemas-microsoft-com:office:office" xmlns:r="http://schemas.openxmlformats.org/officeDocument/2006/relationships" xmlns:m="http://schemas.openxmlformats.org/officeDocument/2006/math" xmlns:v="urn:schemas-microsoft-com:vml" xmlns:wp14="http://schemas.microsoft.com/office/word/2010/wordprocessingDrawing" xmlns:wp="http://schemas.openxmlformats.org/drawingml/2006/wordprocessingDrawing" xmlns:w10="urn:schemas-microsoft-com:office:word" xmlns:w="http://schemas.openxmlformats.org/wordprocessingml/2006/main" xmlns:w14="http://schemas.microsoft.com/office/word/2010/wordml" xmlns:w15="http://schemas.microsoft.com/office/word/2012/wordml" xmlns:wpg="http://schemas.microsoft.com/office/word/2010/wordprocessingGroup" xmlns:wpi="http://schemas.microsoft.com/office/word/2010/wordprocessingInk" xmlns:wne="http://schemas.microsoft.com/office/word/2006/wordml" xmlns:wps="http://schemas.microsoft.com/office/word/2010/wordprocessingShape" mc:Ignorable="w14 w15 wp14">
   <w:abstractNum w:abstractNumId="0" w15:restartNumberingAfterBreak="0">
+    <w:nsid w:val="0D9B2ADE"/>
+    <w:multiLevelType w:val="hybridMultilevel"/>
+    <w:tmpl w:val="A93E1FC6"/>
+    <w:lvl w:ilvl="0" w:tplc="08160001">
+      <w:start w:val="1"/>
+      <w:numFmt w:val="bullet"/>
+      <w:lvlText w:val=""/>
+      <w:lvlJc w:val="left"/>
+      <w:pPr>
+        <w:ind w:left="720" w:hanging="360"/>
+      </w:pPr>
+      <w:rPr>
+        <w:rFonts w:ascii="Symbol" w:hAnsi="Symbol" w:hint="default"/>
+      </w:rPr>
+    </w:lvl>
+    <w:lvl w:ilvl="1" w:tplc="08160003" w:tentative="1">
+      <w:start w:val="1"/>
+      <w:numFmt w:val="bullet"/>
+      <w:lvlText w:val="o"/>
+      <w:lvlJc w:val="left"/>
+      <w:pPr>
+        <w:ind w:left="1440" w:hanging="360"/>
+      </w:pPr>
+      <w:rPr>
+        <w:rFonts w:ascii="Courier New" w:hAnsi="Courier New" w:cs="Courier New" w:hint="default"/>
+      </w:rPr>
+    </w:lvl>
+    <w:lvl w:ilvl="2" w:tplc="08160005" w:tentative="1">
+      <w:start w:val="1"/>
+      <w:numFmt w:val="bullet"/>
+      <w:lvlText w:val=""/>
+      <w:lvlJc w:val="left"/>
+      <w:pPr>
+        <w:ind w:left="2160" w:hanging="360"/>
+      </w:pPr>
+      <w:rPr>
+        <w:rFonts w:ascii="Wingdings" w:hAnsi="Wingdings" w:hint="default"/>
+      </w:rPr>
+    </w:lvl>
+    <w:lvl w:ilvl="3" w:tplc="08160001" w:tentative="1">
+      <w:start w:val="1"/>
+      <w:numFmt w:val="bullet"/>
+      <w:lvlText w:val=""/>
+      <w:lvlJc w:val="left"/>
+      <w:pPr>
+        <w:ind w:left="2880" w:hanging="360"/>
+      </w:pPr>
+      <w:rPr>
+        <w:rFonts w:ascii="Symbol" w:hAnsi="Symbol" w:hint="default"/>
+      </w:rPr>
+    </w:lvl>
+    <w:lvl w:ilvl="4" w:tplc="08160003" w:tentative="1">
+      <w:start w:val="1"/>
+      <w:numFmt w:val="bullet"/>
+      <w:lvlText w:val="o"/>
+      <w:lvlJc w:val="left"/>
+      <w:pPr>
+        <w:ind w:left="3600" w:hanging="360"/>
+      </w:pPr>
+      <w:rPr>
+        <w:rFonts w:ascii="Courier New" w:hAnsi="Courier New" w:cs="Courier New" w:hint="default"/>
+      </w:rPr>
+    </w:lvl>
+    <w:lvl w:ilvl="5" w:tplc="08160005" w:tentative="1">
+      <w:start w:val="1"/>
+      <w:numFmt w:val="bullet"/>
+      <w:lvlText w:val=""/>
+      <w:lvlJc w:val="left"/>
+      <w:pPr>
+        <w:ind w:left="4320" w:hanging="360"/>
+      </w:pPr>
+      <w:rPr>
+        <w:rFonts w:ascii="Wingdings" w:hAnsi="Wingdings" w:hint="default"/>
+      </w:rPr>
+    </w:lvl>
+    <w:lvl w:ilvl="6" w:tplc="08160001" w:tentative="1">
+      <w:start w:val="1"/>
+      <w:numFmt w:val="bullet"/>
+      <w:lvlText w:val=""/>
+      <w:lvlJc w:val="left"/>
+      <w:pPr>
+        <w:ind w:left="5040" w:hanging="360"/>
+      </w:pPr>
+      <w:rPr>
+        <w:rFonts w:ascii="Symbol" w:hAnsi="Symbol" w:hint="default"/>
+      </w:rPr>
+    </w:lvl>
+    <w:lvl w:ilvl="7" w:tplc="08160003" w:tentative="1">
+      <w:start w:val="1"/>
+      <w:numFmt w:val="bullet"/>
+      <w:lvlText w:val="o"/>
+      <w:lvlJc w:val="left"/>
+      <w:pPr>
+        <w:ind w:left="5760" w:hanging="360"/>
+      </w:pPr>
+      <w:rPr>
+        <w:rFonts w:ascii="Courier New" w:hAnsi="Courier New" w:cs="Courier New" w:hint="default"/>
+      </w:rPr>
+    </w:lvl>
+    <w:lvl w:ilvl="8" w:tplc="08160005" w:tentative="1">
+      <w:start w:val="1"/>
+      <w:numFmt w:val="bullet"/>
+      <w:lvlText w:val=""/>
+      <w:lvlJc w:val="left"/>
+      <w:pPr>
+        <w:ind w:left="6480" w:hanging="360"/>
+      </w:pPr>
+      <w:rPr>
+        <w:rFonts w:ascii="Wingdings" w:hAnsi="Wingdings" w:hint="default"/>
+      </w:rPr>
+    </w:lvl>
+  </w:abstractNum>
+  <w:abstractNum w:abstractNumId="1" w15:restartNumberingAfterBreak="0">
     <w:nsid w:val="4E642854"/>
     <w:multiLevelType w:val="multilevel"/>
     <w:tmpl w:val="3CCE2254"/>
@@ -2432,13 +4483,16 @@
     </w:lvl>
   </w:abstractNum>
   <w:num w:numId="1">
+    <w:abstractNumId w:val="1"/>
+  </w:num>
+  <w:num w:numId="2">
     <w:abstractNumId w:val="0"/>
   </w:num>
 </w:numbering>
 </file>
 
 <file path=word/styles.xml><?xml version="1.0" encoding="utf-8"?>
-<w:styles xmlns:mc="http://schemas.openxmlformats.org/markup-compatibility/2006" xmlns:r="http://schemas.openxmlformats.org/officeDocument/2006/relationships" xmlns:w="http://schemas.openxmlformats.org/wordprocessingml/2006/main" xmlns:w14="http://schemas.microsoft.com/office/word/2010/wordml" xmlns:w15="http://schemas.microsoft.com/office/word/2012/wordml" xmlns:w16se="http://schemas.microsoft.com/office/word/2015/wordml/symex" mc:Ignorable="w14 w15 w16se">
+<w:styles xmlns:mc="http://schemas.openxmlformats.org/markup-compatibility/2006" xmlns:r="http://schemas.openxmlformats.org/officeDocument/2006/relationships" xmlns:w="http://schemas.openxmlformats.org/wordprocessingml/2006/main" xmlns:w14="http://schemas.microsoft.com/office/word/2010/wordml" xmlns:w15="http://schemas.microsoft.com/office/word/2012/wordml" mc:Ignorable="w14 w15">
   <w:docDefaults>
     <w:rPrDefault>
       <w:rPr>
@@ -2831,11 +4885,11 @@
     <w:name w:val="Normal"/>
     <w:qFormat/>
   </w:style>
-  <w:style w:type="paragraph" w:styleId="Ttulo1">
+  <w:style w:type="paragraph" w:styleId="Cabealho1">
     <w:name w:val="heading 1"/>
     <w:basedOn w:val="Normal"/>
     <w:next w:val="Normal"/>
-    <w:link w:val="Ttulo1Char"/>
+    <w:link w:val="Cabealho1Carter"/>
     <w:uiPriority w:val="9"/>
     <w:qFormat/>
     <w:rsid w:val="00794162"/>
@@ -2852,11 +4906,11 @@
       <w:szCs w:val="32"/>
     </w:rPr>
   </w:style>
-  <w:style w:type="paragraph" w:styleId="Ttulo2">
+  <w:style w:type="paragraph" w:styleId="Cabealho2">
     <w:name w:val="heading 2"/>
     <w:basedOn w:val="Normal"/>
     <w:next w:val="Normal"/>
-    <w:link w:val="Ttulo2Char"/>
+    <w:link w:val="Cabealho2Carter"/>
     <w:uiPriority w:val="9"/>
     <w:unhideWhenUsed/>
     <w:qFormat/>
@@ -2874,7 +4928,7 @@
       <w:szCs w:val="26"/>
     </w:rPr>
   </w:style>
-  <w:style w:type="character" w:default="1" w:styleId="Fontepargpadro">
+  <w:style w:type="character" w:default="1" w:styleId="Tipodeletrapredefinidodopargrafo">
     <w:name w:val="Default Paragraph Font"/>
     <w:uiPriority w:val="1"/>
     <w:semiHidden/>
@@ -2903,7 +4957,7 @@
   </w:style>
   <w:style w:type="paragraph" w:styleId="SemEspaamento">
     <w:name w:val="No Spacing"/>
-    <w:link w:val="SemEspaamentoChar"/>
+    <w:link w:val="SemEspaamentoCarter"/>
     <w:uiPriority w:val="1"/>
     <w:qFormat/>
     <w:rsid w:val="0005276B"/>
@@ -2915,9 +4969,9 @@
       <w:lang w:eastAsia="pt-PT"/>
     </w:rPr>
   </w:style>
-  <w:style w:type="character" w:customStyle="1" w:styleId="SemEspaamentoChar">
-    <w:name w:val="Sem Espaçamento Char"/>
-    <w:basedOn w:val="Fontepargpadro"/>
+  <w:style w:type="character" w:customStyle="1" w:styleId="SemEspaamentoCarter">
+    <w:name w:val="Sem Espaçamento Caráter"/>
+    <w:basedOn w:val="Tipodeletrapredefinidodopargrafo"/>
     <w:link w:val="SemEspaamento"/>
     <w:uiPriority w:val="1"/>
     <w:rsid w:val="0005276B"/>
@@ -2926,9 +4980,9 @@
       <w:lang w:eastAsia="pt-PT"/>
     </w:rPr>
   </w:style>
-  <w:style w:type="character" w:styleId="Hyperlink">
+  <w:style w:type="character" w:styleId="Hiperligao">
     <w:name w:val="Hyperlink"/>
-    <w:basedOn w:val="Fontepargpadro"/>
+    <w:basedOn w:val="Tipodeletrapredefinidodopargrafo"/>
     <w:uiPriority w:val="99"/>
     <w:unhideWhenUsed/>
     <w:rsid w:val="009F2458"/>
@@ -2937,10 +4991,10 @@
       <w:u w:val="single"/>
     </w:rPr>
   </w:style>
-  <w:style w:type="character" w:customStyle="1" w:styleId="Ttulo1Char">
-    <w:name w:val="Título 1 Char"/>
-    <w:basedOn w:val="Fontepargpadro"/>
-    <w:link w:val="Ttulo1"/>
+  <w:style w:type="character" w:customStyle="1" w:styleId="Cabealho1Carter">
+    <w:name w:val="Cabeçalho 1 Caráter"/>
+    <w:basedOn w:val="Tipodeletrapredefinidodopargrafo"/>
+    <w:link w:val="Cabealho1"/>
     <w:uiPriority w:val="9"/>
     <w:rsid w:val="00794162"/>
     <w:rPr>
@@ -2950,9 +5004,9 @@
       <w:szCs w:val="32"/>
     </w:rPr>
   </w:style>
-  <w:style w:type="paragraph" w:styleId="CabealhodoSumrio">
+  <w:style w:type="paragraph" w:styleId="Cabealhodondice">
     <w:name w:val="TOC Heading"/>
-    <w:basedOn w:val="Ttulo1"/>
+    <w:basedOn w:val="Cabealho1"/>
     <w:next w:val="Normal"/>
     <w:uiPriority w:val="39"/>
     <w:unhideWhenUsed/>
@@ -2965,10 +5019,10 @@
       <w:lang w:eastAsia="pt-PT"/>
     </w:rPr>
   </w:style>
-  <w:style w:type="character" w:customStyle="1" w:styleId="Ttulo2Char">
-    <w:name w:val="Título 2 Char"/>
-    <w:basedOn w:val="Fontepargpadro"/>
-    <w:link w:val="Ttulo2"/>
+  <w:style w:type="character" w:customStyle="1" w:styleId="Cabealho2Carter">
+    <w:name w:val="Cabeçalho 2 Caráter"/>
+    <w:basedOn w:val="Tipodeletrapredefinidodopargrafo"/>
+    <w:link w:val="Cabealho2"/>
     <w:uiPriority w:val="9"/>
     <w:rsid w:val="00492A83"/>
     <w:rPr>
@@ -2978,7 +5032,7 @@
       <w:szCs w:val="26"/>
     </w:rPr>
   </w:style>
-  <w:style w:type="table" w:styleId="Tabelacomgrade">
+  <w:style w:type="table" w:styleId="Tabelacomgrelha">
     <w:name w:val="Table Grid"/>
     <w:basedOn w:val="Tabelanormal"/>
     <w:uiPriority w:val="39"/>
@@ -2997,9 +5051,9 @@
       </w:tblBorders>
     </w:tblPr>
   </w:style>
-  <w:style w:type="character" w:styleId="nfaseIntensa">
+  <w:style w:type="character" w:styleId="nfaseIntenso">
     <w:name w:val="Intense Emphasis"/>
-    <w:basedOn w:val="Fontepargpadro"/>
+    <w:basedOn w:val="Tipodeletrapredefinidodopargrafo"/>
     <w:uiPriority w:val="21"/>
     <w:qFormat/>
     <w:rsid w:val="008E6346"/>
@@ -3009,9 +5063,9 @@
       <w:color w:val="E84C22" w:themeColor="accent1"/>
     </w:rPr>
   </w:style>
-  <w:style w:type="character" w:styleId="TextodoEspaoReservado">
+  <w:style w:type="character" w:styleId="TextodoMarcadordePosio">
     <w:name w:val="Placeholder Text"/>
-    <w:basedOn w:val="Fontepargpadro"/>
+    <w:basedOn w:val="Tipodeletrapredefinidodopargrafo"/>
     <w:uiPriority w:val="99"/>
     <w:semiHidden/>
     <w:rsid w:val="00FE5C35"/>
@@ -3019,7 +5073,7 @@
       <w:color w:val="808080"/>
     </w:rPr>
   </w:style>
-  <w:style w:type="paragraph" w:styleId="Sumrio1">
+  <w:style w:type="paragraph" w:styleId="ndice1">
     <w:name w:val="toc 1"/>
     <w:basedOn w:val="Normal"/>
     <w:next w:val="Normal"/>
@@ -3031,7 +5085,7 @@
       <w:spacing w:after="100"/>
     </w:pPr>
   </w:style>
-  <w:style w:type="paragraph" w:styleId="Sumrio2">
+  <w:style w:type="paragraph" w:styleId="ndice2">
     <w:name w:val="toc 2"/>
     <w:basedOn w:val="Normal"/>
     <w:next w:val="Normal"/>
@@ -3044,7 +5098,573 @@
       <w:ind w:left="240"/>
     </w:pPr>
   </w:style>
+  <w:style w:type="paragraph" w:styleId="PargrafodaLista">
+    <w:name w:val="List Paragraph"/>
+    <w:basedOn w:val="Normal"/>
+    <w:uiPriority w:val="34"/>
+    <w:qFormat/>
+    <w:rsid w:val="007D0EB0"/>
+    <w:pPr>
+      <w:ind w:left="720"/>
+      <w:contextualSpacing/>
+    </w:pPr>
+  </w:style>
+  <w:style w:type="paragraph" w:styleId="NormalWeb">
+    <w:name w:val="Normal (Web)"/>
+    <w:basedOn w:val="Normal"/>
+    <w:uiPriority w:val="99"/>
+    <w:semiHidden/>
+    <w:unhideWhenUsed/>
+    <w:rsid w:val="007D0EB0"/>
+    <w:pPr>
+      <w:spacing w:before="100" w:beforeAutospacing="1" w:after="100" w:afterAutospacing="1" w:line="240" w:lineRule="auto"/>
+    </w:pPr>
+    <w:rPr>
+      <w:rFonts w:ascii="Times New Roman" w:eastAsia="Times New Roman" w:hAnsi="Times New Roman" w:cs="Times New Roman"/>
+      <w:szCs w:val="24"/>
+      <w:lang w:eastAsia="pt-PT"/>
+    </w:rPr>
+  </w:style>
 </w:styles>
+</file>
+
+<file path=word/glossary/document.xml><?xml version="1.0" encoding="utf-8"?>
+<w:glossaryDocument xmlns:wpc="http://schemas.microsoft.com/office/word/2010/wordprocessingCanvas" xmlns:mc="http://schemas.openxmlformats.org/markup-compatibility/2006" xmlns:o="urn:schemas-microsoft-com:office:office" xmlns:r="http://schemas.openxmlformats.org/officeDocument/2006/relationships" xmlns:m="http://schemas.openxmlformats.org/officeDocument/2006/math" xmlns:v="urn:schemas-microsoft-com:vml" xmlns:wp14="http://schemas.microsoft.com/office/word/2010/wordprocessingDrawing" xmlns:wp="http://schemas.openxmlformats.org/drawingml/2006/wordprocessingDrawing" xmlns:w10="urn:schemas-microsoft-com:office:word" xmlns:w="http://schemas.openxmlformats.org/wordprocessingml/2006/main" xmlns:w14="http://schemas.microsoft.com/office/word/2010/wordml" xmlns:w15="http://schemas.microsoft.com/office/word/2012/wordml" xmlns:wpg="http://schemas.microsoft.com/office/word/2010/wordprocessingGroup" xmlns:wpi="http://schemas.microsoft.com/office/word/2010/wordprocessingInk" xmlns:wne="http://schemas.microsoft.com/office/word/2006/wordml" xmlns:wps="http://schemas.microsoft.com/office/word/2010/wordprocessingShape" mc:Ignorable="w14 w15 wp14"/>
+</file>
+
+<file path=word/glossary/fontTable.xml><?xml version="1.0" encoding="utf-8"?>
+<w:fonts xmlns:mc="http://schemas.openxmlformats.org/markup-compatibility/2006" xmlns:r="http://schemas.openxmlformats.org/officeDocument/2006/relationships" xmlns:w="http://schemas.openxmlformats.org/wordprocessingml/2006/main" xmlns:w14="http://schemas.microsoft.com/office/word/2010/wordml" xmlns:w15="http://schemas.microsoft.com/office/word/2012/wordml" mc:Ignorable="w14 w15">
+  <w:font w:name="Symbol">
+    <w:panose1 w:val="05050102010706020507"/>
+    <w:charset w:val="02"/>
+    <w:family w:val="roman"/>
+    <w:pitch w:val="variable"/>
+    <w:sig w:usb0="00000000" w:usb1="10000000" w:usb2="00000000" w:usb3="00000000" w:csb0="80000000" w:csb1="00000000"/>
+  </w:font>
+  <w:font w:name="Times New Roman">
+    <w:panose1 w:val="02020603050405020304"/>
+    <w:charset w:val="00"/>
+    <w:family w:val="roman"/>
+    <w:pitch w:val="variable"/>
+    <w:sig w:usb0="E0002EFF" w:usb1="C0007843" w:usb2="00000009" w:usb3="00000000" w:csb0="000001FF" w:csb1="00000000"/>
+  </w:font>
+  <w:font w:name="Courier New">
+    <w:panose1 w:val="02070309020205020404"/>
+    <w:charset w:val="00"/>
+    <w:family w:val="modern"/>
+    <w:pitch w:val="fixed"/>
+    <w:sig w:usb0="E0002EFF" w:usb1="C0007843" w:usb2="00000009" w:usb3="00000000" w:csb0="000001FF" w:csb1="00000000"/>
+  </w:font>
+  <w:font w:name="Wingdings">
+    <w:panose1 w:val="05000000000000000000"/>
+    <w:charset w:val="02"/>
+    <w:family w:val="auto"/>
+    <w:pitch w:val="variable"/>
+    <w:sig w:usb0="00000000" w:usb1="10000000" w:usb2="00000000" w:usb3="00000000" w:csb0="80000000" w:csb1="00000000"/>
+  </w:font>
+  <w:font w:name="Calibri">
+    <w:panose1 w:val="020F0502020204030204"/>
+    <w:charset w:val="00"/>
+    <w:family w:val="swiss"/>
+    <w:pitch w:val="variable"/>
+    <w:sig w:usb0="E00002FF" w:usb1="4000ACFF" w:usb2="00000001" w:usb3="00000000" w:csb0="0000019F" w:csb1="00000000"/>
+  </w:font>
+  <w:font w:name="Calibri Light">
+    <w:panose1 w:val="020F0302020204030204"/>
+    <w:charset w:val="00"/>
+    <w:family w:val="swiss"/>
+    <w:pitch w:val="variable"/>
+    <w:sig w:usb0="A00002EF" w:usb1="4000207B" w:usb2="00000000" w:usb3="00000000" w:csb0="0000019F" w:csb1="00000000"/>
+  </w:font>
+  <w:font w:name="Cambria Math">
+    <w:panose1 w:val="02040503050406030204"/>
+    <w:charset w:val="00"/>
+    <w:family w:val="roman"/>
+    <w:pitch w:val="variable"/>
+    <w:sig w:usb0="E00002FF" w:usb1="420024FF" w:usb2="00000000" w:usb3="00000000" w:csb0="0000019F" w:csb1="00000000"/>
+  </w:font>
+</w:fonts>
+</file>
+
+<file path=word/glossary/settings.xml><?xml version="1.0" encoding="utf-8"?>
+<w:settings xmlns:mc="http://schemas.openxmlformats.org/markup-compatibility/2006" xmlns:o="urn:schemas-microsoft-com:office:office" xmlns:r="http://schemas.openxmlformats.org/officeDocument/2006/relationships" xmlns:m="http://schemas.openxmlformats.org/officeDocument/2006/math" xmlns:v="urn:schemas-microsoft-com:vml" xmlns:w10="urn:schemas-microsoft-com:office:word" xmlns:w="http://schemas.openxmlformats.org/wordprocessingml/2006/main" xmlns:w14="http://schemas.microsoft.com/office/word/2010/wordml" xmlns:w15="http://schemas.microsoft.com/office/word/2012/wordml" xmlns:sl="http://schemas.openxmlformats.org/schemaLibrary/2006/main" mc:Ignorable="w14 w15">
+  <w:view w:val="normal"/>
+  <w:defaultTabStop w:val="708"/>
+  <w:hyphenationZone w:val="425"/>
+  <w:characterSpacingControl w:val="doNotCompress"/>
+  <w:compat>
+    <w:useFELayout/>
+    <w:compatSetting w:name="compatibilityMode" w:uri="http://schemas.microsoft.com/office/word" w:val="15"/>
+    <w:compatSetting w:name="overrideTableStyleFontSizeAndJustification" w:uri="http://schemas.microsoft.com/office/word" w:val="1"/>
+    <w:compatSetting w:name="enableOpenTypeFeatures" w:uri="http://schemas.microsoft.com/office/word" w:val="1"/>
+    <w:compatSetting w:name="doNotFlipMirrorIndents" w:uri="http://schemas.microsoft.com/office/word" w:val="1"/>
+    <w:compatSetting w:name="differentiateMultirowTableHeaders" w:uri="http://schemas.microsoft.com/office/word" w:val="1"/>
+  </w:compat>
+  <w:rsids>
+    <w:rsidRoot w:val="00100C89"/>
+    <w:rsid w:val="00100C89"/>
+    <w:rsid w:val="005145DA"/>
+  </w:rsids>
+  <m:mathPr>
+    <m:mathFont m:val="Cambria Math"/>
+    <m:brkBin m:val="before"/>
+    <m:brkBinSub m:val="--"/>
+    <m:smallFrac m:val="0"/>
+    <m:dispDef/>
+    <m:lMargin m:val="0"/>
+    <m:rMargin m:val="0"/>
+    <m:defJc m:val="centerGroup"/>
+    <m:wrapIndent m:val="1440"/>
+    <m:intLim m:val="subSup"/>
+    <m:naryLim m:val="undOvr"/>
+  </m:mathPr>
+  <w:themeFontLang w:val="pt-PT"/>
+  <w:clrSchemeMapping w:bg1="light1" w:t1="dark1" w:bg2="light2" w:t2="dark2" w:accent1="accent1" w:accent2="accent2" w:accent3="accent3" w:accent4="accent4" w:accent5="accent5" w:accent6="accent6" w:hyperlink="hyperlink" w:followedHyperlink="followedHyperlink"/>
+  <w:decimalSymbol w:val=","/>
+  <w:listSeparator w:val=";"/>
+  <w15:chartTrackingRefBased/>
+</w:settings>
+</file>
+
+<file path=word/glossary/styles.xml><?xml version="1.0" encoding="utf-8"?>
+<w:styles xmlns:mc="http://schemas.openxmlformats.org/markup-compatibility/2006" xmlns:r="http://schemas.openxmlformats.org/officeDocument/2006/relationships" xmlns:w="http://schemas.openxmlformats.org/wordprocessingml/2006/main" xmlns:w14="http://schemas.microsoft.com/office/word/2010/wordml" xmlns:w15="http://schemas.microsoft.com/office/word/2012/wordml" mc:Ignorable="w14 w15">
+  <w:docDefaults>
+    <w:rPrDefault>
+      <w:rPr>
+        <w:rFonts w:asciiTheme="minorHAnsi" w:eastAsiaTheme="minorEastAsia" w:hAnsiTheme="minorHAnsi" w:cstheme="minorBidi"/>
+        <w:sz w:val="22"/>
+        <w:szCs w:val="22"/>
+        <w:lang w:val="pt-PT" w:eastAsia="pt-PT" w:bidi="ar-SA"/>
+      </w:rPr>
+    </w:rPrDefault>
+    <w:pPrDefault>
+      <w:pPr>
+        <w:spacing w:after="160" w:line="259" w:lineRule="auto"/>
+      </w:pPr>
+    </w:pPrDefault>
+  </w:docDefaults>
+  <w:latentStyles w:defLockedState="0" w:defUIPriority="99" w:defSemiHidden="0" w:defUnhideWhenUsed="0" w:defQFormat="0" w:count="371">
+    <w:lsdException w:name="Normal" w:uiPriority="0" w:qFormat="1"/>
+    <w:lsdException w:name="heading 1" w:uiPriority="9" w:qFormat="1"/>
+    <w:lsdException w:name="heading 2" w:semiHidden="1" w:uiPriority="9" w:unhideWhenUsed="1" w:qFormat="1"/>
+    <w:lsdException w:name="heading 3" w:semiHidden="1" w:uiPriority="9" w:unhideWhenUsed="1" w:qFormat="1"/>
+    <w:lsdException w:name="heading 4" w:semiHidden="1" w:uiPriority="9" w:unhideWhenUsed="1" w:qFormat="1"/>
+    <w:lsdException w:name="heading 5" w:semiHidden="1" w:uiPriority="9" w:unhideWhenUsed="1" w:qFormat="1"/>
+    <w:lsdException w:name="heading 6" w:semiHidden="1" w:uiPriority="9" w:unhideWhenUsed="1" w:qFormat="1"/>
+    <w:lsdException w:name="heading 7" w:semiHidden="1" w:uiPriority="9" w:unhideWhenUsed="1" w:qFormat="1"/>
+    <w:lsdException w:name="heading 8" w:semiHidden="1" w:uiPriority="9" w:unhideWhenUsed="1" w:qFormat="1"/>
+    <w:lsdException w:name="heading 9" w:semiHidden="1" w:uiPriority="9" w:unhideWhenUsed="1" w:qFormat="1"/>
+    <w:lsdException w:name="index 1" w:semiHidden="1" w:unhideWhenUsed="1"/>
+    <w:lsdException w:name="index 2" w:semiHidden="1" w:unhideWhenUsed="1"/>
+    <w:lsdException w:name="index 3" w:semiHidden="1" w:unhideWhenUsed="1"/>
+    <w:lsdException w:name="index 4" w:semiHidden="1" w:unhideWhenUsed="1"/>
+    <w:lsdException w:name="index 5" w:semiHidden="1" w:unhideWhenUsed="1"/>
+    <w:lsdException w:name="index 6" w:semiHidden="1" w:unhideWhenUsed="1"/>
+    <w:lsdException w:name="index 7" w:semiHidden="1" w:unhideWhenUsed="1"/>
+    <w:lsdException w:name="index 8" w:semiHidden="1" w:unhideWhenUsed="1"/>
+    <w:lsdException w:name="index 9" w:semiHidden="1" w:unhideWhenUsed="1"/>
+    <w:lsdException w:name="toc 1" w:semiHidden="1" w:uiPriority="39" w:unhideWhenUsed="1"/>
+    <w:lsdException w:name="toc 2" w:semiHidden="1" w:uiPriority="39" w:unhideWhenUsed="1"/>
+    <w:lsdException w:name="toc 3" w:semiHidden="1" w:uiPriority="39" w:unhideWhenUsed="1"/>
+    <w:lsdException w:name="toc 4" w:semiHidden="1" w:uiPriority="39" w:unhideWhenUsed="1"/>
+    <w:lsdException w:name="toc 5" w:semiHidden="1" w:uiPriority="39" w:unhideWhenUsed="1"/>
+    <w:lsdException w:name="toc 6" w:semiHidden="1" w:uiPriority="39" w:unhideWhenUsed="1"/>
+    <w:lsdException w:name="toc 7" w:semiHidden="1" w:uiPriority="39" w:unhideWhenUsed="1"/>
+    <w:lsdException w:name="toc 8" w:semiHidden="1" w:uiPriority="39" w:unhideWhenUsed="1"/>
+    <w:lsdException w:name="toc 9" w:semiHidden="1" w:uiPriority="39" w:unhideWhenUsed="1"/>
+    <w:lsdException w:name="Normal Indent" w:semiHidden="1" w:unhideWhenUsed="1"/>
+    <w:lsdException w:name="footnote text" w:semiHidden="1" w:unhideWhenUsed="1"/>
+    <w:lsdException w:name="annotation text" w:semiHidden="1" w:unhideWhenUsed="1"/>
+    <w:lsdException w:name="header" w:semiHidden="1" w:unhideWhenUsed="1"/>
+    <w:lsdException w:name="footer" w:semiHidden="1" w:unhideWhenUsed="1"/>
+    <w:lsdException w:name="index heading" w:semiHidden="1" w:unhideWhenUsed="1"/>
+    <w:lsdException w:name="caption" w:semiHidden="1" w:uiPriority="35" w:unhideWhenUsed="1" w:qFormat="1"/>
+    <w:lsdException w:name="table of figures" w:semiHidden="1" w:unhideWhenUsed="1"/>
+    <w:lsdException w:name="envelope address" w:semiHidden="1" w:unhideWhenUsed="1"/>
+    <w:lsdException w:name="envelope return" w:semiHidden="1" w:unhideWhenUsed="1"/>
+    <w:lsdException w:name="footnote reference" w:semiHidden="1" w:unhideWhenUsed="1"/>
+    <w:lsdException w:name="annotation reference" w:semiHidden="1" w:unhideWhenUsed="1"/>
+    <w:lsdException w:name="line number" w:semiHidden="1" w:unhideWhenUsed="1"/>
+    <w:lsdException w:name="page number" w:semiHidden="1" w:unhideWhenUsed="1"/>
+    <w:lsdException w:name="endnote reference" w:semiHidden="1" w:unhideWhenUsed="1"/>
+    <w:lsdException w:name="endnote text" w:semiHidden="1" w:unhideWhenUsed="1"/>
+    <w:lsdException w:name="table of authorities" w:semiHidden="1" w:unhideWhenUsed="1"/>
+    <w:lsdException w:name="macro" w:semiHidden="1" w:unhideWhenUsed="1"/>
+    <w:lsdException w:name="toa heading" w:semiHidden="1" w:unhideWhenUsed="1"/>
+    <w:lsdException w:name="List" w:semiHidden="1" w:unhideWhenUsed="1"/>
+    <w:lsdException w:name="List Bullet" w:semiHidden="1" w:unhideWhenUsed="1"/>
+    <w:lsdException w:name="List Number" w:semiHidden="1" w:unhideWhenUsed="1"/>
+    <w:lsdException w:name="List 2" w:semiHidden="1" w:unhideWhenUsed="1"/>
+    <w:lsdException w:name="List 3" w:semiHidden="1" w:unhideWhenUsed="1"/>
+    <w:lsdException w:name="List 4" w:semiHidden="1" w:unhideWhenUsed="1"/>
+    <w:lsdException w:name="List 5" w:semiHidden="1" w:unhideWhenUsed="1"/>
+    <w:lsdException w:name="List Bullet 2" w:semiHidden="1" w:unhideWhenUsed="1"/>
+    <w:lsdException w:name="List Bullet 3" w:semiHidden="1" w:unhideWhenUsed="1"/>
+    <w:lsdException w:name="List Bullet 4" w:semiHidden="1" w:unhideWhenUsed="1"/>
+    <w:lsdException w:name="List Bullet 5" w:semiHidden="1" w:unhideWhenUsed="1"/>
+    <w:lsdException w:name="List Number 2" w:semiHidden="1" w:unhideWhenUsed="1"/>
+    <w:lsdException w:name="List Number 3" w:semiHidden="1" w:unhideWhenUsed="1"/>
+    <w:lsdException w:name="List Number 4" w:semiHidden="1" w:unhideWhenUsed="1"/>
+    <w:lsdException w:name="List Number 5" w:semiHidden="1" w:unhideWhenUsed="1"/>
+    <w:lsdException w:name="Title" w:uiPriority="10" w:qFormat="1"/>
+    <w:lsdException w:name="Closing" w:semiHidden="1" w:unhideWhenUsed="1"/>
+    <w:lsdException w:name="Signature" w:semiHidden="1" w:unhideWhenUsed="1"/>
+    <w:lsdException w:name="Default Paragraph Font" w:semiHidden="1" w:uiPriority="1" w:unhideWhenUsed="1"/>
+    <w:lsdException w:name="Body Text" w:semiHidden="1" w:unhideWhenUsed="1"/>
+    <w:lsdException w:name="Body Text Indent" w:semiHidden="1" w:unhideWhenUsed="1"/>
+    <w:lsdException w:name="List Continue" w:semiHidden="1" w:unhideWhenUsed="1"/>
+    <w:lsdException w:name="List Continue 2" w:semiHidden="1" w:unhideWhenUsed="1"/>
+    <w:lsdException w:name="List Continue 3" w:semiHidden="1" w:unhideWhenUsed="1"/>
+    <w:lsdException w:name="List Continue 4" w:semiHidden="1" w:unhideWhenUsed="1"/>
+    <w:lsdException w:name="List Continue 5" w:semiHidden="1" w:unhideWhenUsed="1"/>
+    <w:lsdException w:name="Message Header" w:semiHidden="1" w:unhideWhenUsed="1"/>
+    <w:lsdException w:name="Subtitle" w:uiPriority="11" w:qFormat="1"/>
+    <w:lsdException w:name="Salutation" w:semiHidden="1" w:unhideWhenUsed="1"/>
+    <w:lsdException w:name="Date" w:semiHidden="1" w:unhideWhenUsed="1"/>
+    <w:lsdException w:name="Body Text First Indent" w:semiHidden="1" w:unhideWhenUsed="1"/>
+    <w:lsdException w:name="Body Text First Indent 2" w:semiHidden="1" w:unhideWhenUsed="1"/>
+    <w:lsdException w:name="Note Heading" w:semiHidden="1" w:unhideWhenUsed="1"/>
+    <w:lsdException w:name="Body Text 2" w:semiHidden="1" w:unhideWhenUsed="1"/>
+    <w:lsdException w:name="Body Text 3" w:semiHidden="1" w:unhideWhenUsed="1"/>
+    <w:lsdException w:name="Body Text Indent 2" w:semiHidden="1" w:unhideWhenUsed="1"/>
+    <w:lsdException w:name="Body Text Indent 3" w:semiHidden="1" w:unhideWhenUsed="1"/>
+    <w:lsdException w:name="Block Text" w:semiHidden="1" w:unhideWhenUsed="1"/>
+    <w:lsdException w:name="Hyperlink" w:semiHidden="1" w:unhideWhenUsed="1"/>
+    <w:lsdException w:name="FollowedHyperlink" w:semiHidden="1" w:unhideWhenUsed="1"/>
+    <w:lsdException w:name="Strong" w:uiPriority="22" w:qFormat="1"/>
+    <w:lsdException w:name="Emphasis" w:uiPriority="20" w:qFormat="1"/>
+    <w:lsdException w:name="Document Map" w:semiHidden="1" w:unhideWhenUsed="1"/>
+    <w:lsdException w:name="Plain Text" w:semiHidden="1" w:unhideWhenUsed="1"/>
+    <w:lsdException w:name="E-mail Signature" w:semiHidden="1" w:unhideWhenUsed="1"/>
+    <w:lsdException w:name="HTML Top of Form" w:semiHidden="1" w:unhideWhenUsed="1"/>
+    <w:lsdException w:name="HTML Bottom of Form" w:semiHidden="1" w:unhideWhenUsed="1"/>
+    <w:lsdException w:name="Normal (Web)" w:semiHidden="1" w:unhideWhenUsed="1"/>
+    <w:lsdException w:name="HTML Acronym" w:semiHidden="1" w:unhideWhenUsed="1"/>
+    <w:lsdException w:name="HTML Address" w:semiHidden="1" w:unhideWhenUsed="1"/>
+    <w:lsdException w:name="HTML Cite" w:semiHidden="1" w:unhideWhenUsed="1"/>
+    <w:lsdException w:name="HTML Code" w:semiHidden="1" w:unhideWhenUsed="1"/>
+    <w:lsdException w:name="HTML Definition" w:semiHidden="1" w:unhideWhenUsed="1"/>
+    <w:lsdException w:name="HTML Keyboard" w:semiHidden="1" w:unhideWhenUsed="1"/>
+    <w:lsdException w:name="HTML Preformatted" w:semiHidden="1" w:unhideWhenUsed="1"/>
+    <w:lsdException w:name="HTML Sample" w:semiHidden="1" w:unhideWhenUsed="1"/>
+    <w:lsdException w:name="HTML Typewriter" w:semiHidden="1" w:unhideWhenUsed="1"/>
+    <w:lsdException w:name="HTML Variable" w:semiHidden="1" w:unhideWhenUsed="1"/>
+    <w:lsdException w:name="Normal Table" w:semiHidden="1" w:unhideWhenUsed="1"/>
+    <w:lsdException w:name="annotation subject" w:semiHidden="1" w:unhideWhenUsed="1"/>
+    <w:lsdException w:name="No List" w:semiHidden="1" w:unhideWhenUsed="1"/>
+    <w:lsdException w:name="Outline List 1" w:semiHidden="1" w:unhideWhenUsed="1"/>
+    <w:lsdException w:name="Outline List 2" w:semiHidden="1" w:unhideWhenUsed="1"/>
+    <w:lsdException w:name="Outline List 3" w:semiHidden="1" w:unhideWhenUsed="1"/>
+    <w:lsdException w:name="Table Simple 1" w:semiHidden="1" w:unhideWhenUsed="1"/>
+    <w:lsdException w:name="Table Simple 2" w:semiHidden="1" w:unhideWhenUsed="1"/>
+    <w:lsdException w:name="Table Simple 3" w:semiHidden="1" w:unhideWhenUsed="1"/>
+    <w:lsdException w:name="Table Classic 1" w:semiHidden="1" w:unhideWhenUsed="1"/>
+    <w:lsdException w:name="Table Classic 2" w:semiHidden="1" w:unhideWhenUsed="1"/>
+    <w:lsdException w:name="Table Classic 3" w:semiHidden="1" w:unhideWhenUsed="1"/>
+    <w:lsdException w:name="Table Classic 4" w:semiHidden="1" w:unhideWhenUsed="1"/>
+    <w:lsdException w:name="Table Colorful 1" w:semiHidden="1" w:unhideWhenUsed="1"/>
+    <w:lsdException w:name="Table Colorful 2" w:semiHidden="1" w:unhideWhenUsed="1"/>
+    <w:lsdException w:name="Table Colorful 3" w:semiHidden="1" w:unhideWhenUsed="1"/>
+    <w:lsdException w:name="Table Columns 1" w:semiHidden="1" w:unhideWhenUsed="1"/>
+    <w:lsdException w:name="Table Columns 2" w:semiHidden="1" w:unhideWhenUsed="1"/>
+    <w:lsdException w:name="Table Columns 3" w:semiHidden="1" w:unhideWhenUsed="1"/>
+    <w:lsdException w:name="Table Columns 4" w:semiHidden="1" w:unhideWhenUsed="1"/>
+    <w:lsdException w:name="Table Columns 5" w:semiHidden="1" w:unhideWhenUsed="1"/>
+    <w:lsdException w:name="Table Grid 1" w:semiHidden="1" w:unhideWhenUsed="1"/>
+    <w:lsdException w:name="Table Grid 2" w:semiHidden="1" w:unhideWhenUsed="1"/>
+    <w:lsdException w:name="Table Grid 3" w:semiHidden="1" w:unhideWhenUsed="1"/>
+    <w:lsdException w:name="Table Grid 4" w:semiHidden="1" w:unhideWhenUsed="1"/>
+    <w:lsdException w:name="Table Grid 5" w:semiHidden="1" w:unhideWhenUsed="1"/>
+    <w:lsdException w:name="Table Grid 6" w:semiHidden="1" w:unhideWhenUsed="1"/>
+    <w:lsdException w:name="Table Grid 7" w:semiHidden="1" w:unhideWhenUsed="1"/>
+    <w:lsdException w:name="Table Grid 8" w:semiHidden="1" w:unhideWhenUsed="1"/>
+    <w:lsdException w:name="Table List 1" w:semiHidden="1" w:unhideWhenUsed="1"/>
+    <w:lsdException w:name="Table List 2" w:semiHidden="1" w:unhideWhenUsed="1"/>
+    <w:lsdException w:name="Table List 3" w:semiHidden="1" w:unhideWhenUsed="1"/>
+    <w:lsdException w:name="Table List 4" w:semiHidden="1" w:unhideWhenUsed="1"/>
+    <w:lsdException w:name="Table List 5" w:semiHidden="1" w:unhideWhenUsed="1"/>
+    <w:lsdException w:name="Table List 6" w:semiHidden="1" w:unhideWhenUsed="1"/>
+    <w:lsdException w:name="Table List 7" w:semiHidden="1" w:unhideWhenUsed="1"/>
+    <w:lsdException w:name="Table List 8" w:semiHidden="1" w:unhideWhenUsed="1"/>
+    <w:lsdException w:name="Table 3D effects 1" w:semiHidden="1" w:unhideWhenUsed="1"/>
+    <w:lsdException w:name="Table 3D effects 2" w:semiHidden="1" w:unhideWhenUsed="1"/>
+    <w:lsdException w:name="Table 3D effects 3" w:semiHidden="1" w:unhideWhenUsed="1"/>
+    <w:lsdException w:name="Table Contemporary" w:semiHidden="1" w:unhideWhenUsed="1"/>
+    <w:lsdException w:name="Table Elegant" w:semiHidden="1" w:unhideWhenUsed="1"/>
+    <w:lsdException w:name="Table Professional" w:semiHidden="1" w:unhideWhenUsed="1"/>
+    <w:lsdException w:name="Table Subtle 1" w:semiHidden="1" w:unhideWhenUsed="1"/>
+    <w:lsdException w:name="Table Subtle 2" w:semiHidden="1" w:unhideWhenUsed="1"/>
+    <w:lsdException w:name="Table Web 1" w:semiHidden="1" w:unhideWhenUsed="1"/>
+    <w:lsdException w:name="Table Web 2" w:semiHidden="1" w:unhideWhenUsed="1"/>
+    <w:lsdException w:name="Table Web 3" w:semiHidden="1" w:unhideWhenUsed="1"/>
+    <w:lsdException w:name="Balloon Text" w:semiHidden="1" w:unhideWhenUsed="1"/>
+    <w:lsdException w:name="Table Grid" w:uiPriority="39"/>
+    <w:lsdException w:name="Table Theme" w:semiHidden="1" w:unhideWhenUsed="1"/>
+    <w:lsdException w:name="Placeholder Text" w:semiHidden="1"/>
+    <w:lsdException w:name="No Spacing" w:uiPriority="1" w:qFormat="1"/>
+    <w:lsdException w:name="Light Shading" w:uiPriority="60"/>
+    <w:lsdException w:name="Light List" w:uiPriority="61"/>
+    <w:lsdException w:name="Light Grid" w:uiPriority="62"/>
+    <w:lsdException w:name="Medium Shading 1" w:uiPriority="63"/>
+    <w:lsdException w:name="Medium Shading 2" w:uiPriority="64"/>
+    <w:lsdException w:name="Medium List 1" w:uiPriority="65"/>
+    <w:lsdException w:name="Medium List 2" w:uiPriority="66"/>
+    <w:lsdException w:name="Medium Grid 1" w:uiPriority="67"/>
+    <w:lsdException w:name="Medium Grid 2" w:uiPriority="68"/>
+    <w:lsdException w:name="Medium Grid 3" w:uiPriority="69"/>
+    <w:lsdException w:name="Dark List" w:uiPriority="70"/>
+    <w:lsdException w:name="Colorful Shading" w:uiPriority="71"/>
+    <w:lsdException w:name="Colorful List" w:uiPriority="72"/>
+    <w:lsdException w:name="Colorful Grid" w:uiPriority="73"/>
+    <w:lsdException w:name="Light Shading Accent 1" w:uiPriority="60"/>
+    <w:lsdException w:name="Light List Accent 1" w:uiPriority="61"/>
+    <w:lsdException w:name="Light Grid Accent 1" w:uiPriority="62"/>
+    <w:lsdException w:name="Medium Shading 1 Accent 1" w:uiPriority="63"/>
+    <w:lsdException w:name="Medium Shading 2 Accent 1" w:uiPriority="64"/>
+    <w:lsdException w:name="Medium List 1 Accent 1" w:uiPriority="65"/>
+    <w:lsdException w:name="Revision" w:semiHidden="1"/>
+    <w:lsdException w:name="List Paragraph" w:uiPriority="34" w:qFormat="1"/>
+    <w:lsdException w:name="Quote" w:uiPriority="29" w:qFormat="1"/>
+    <w:lsdException w:name="Intense Quote" w:uiPriority="30" w:qFormat="1"/>
+    <w:lsdException w:name="Medium List 2 Accent 1" w:uiPriority="66"/>
+    <w:lsdException w:name="Medium Grid 1 Accent 1" w:uiPriority="67"/>
+    <w:lsdException w:name="Medium Grid 2 Accent 1" w:uiPriority="68"/>
+    <w:lsdException w:name="Medium Grid 3 Accent 1" w:uiPriority="69"/>
+    <w:lsdException w:name="Dark List Accent 1" w:uiPriority="70"/>
+    <w:lsdException w:name="Colorful Shading Accent 1" w:uiPriority="71"/>
+    <w:lsdException w:name="Colorful List Accent 1" w:uiPriority="72"/>
+    <w:lsdException w:name="Colorful Grid Accent 1" w:uiPriority="73"/>
+    <w:lsdException w:name="Light Shading Accent 2" w:uiPriority="60"/>
+    <w:lsdException w:name="Light List Accent 2" w:uiPriority="61"/>
+    <w:lsdException w:name="Light Grid Accent 2" w:uiPriority="62"/>
+    <w:lsdException w:name="Medium Shading 1 Accent 2" w:uiPriority="63"/>
+    <w:lsdException w:name="Medium Shading 2 Accent 2" w:uiPriority="64"/>
+    <w:lsdException w:name="Medium List 1 Accent 2" w:uiPriority="65"/>
+    <w:lsdException w:name="Medium List 2 Accent 2" w:uiPriority="66"/>
+    <w:lsdException w:name="Medium Grid 1 Accent 2" w:uiPriority="67"/>
+    <w:lsdException w:name="Medium Grid 2 Accent 2" w:uiPriority="68"/>
+    <w:lsdException w:name="Medium Grid 3 Accent 2" w:uiPriority="69"/>
+    <w:lsdException w:name="Dark List Accent 2" w:uiPriority="70"/>
+    <w:lsdException w:name="Colorful Shading Accent 2" w:uiPriority="71"/>
+    <w:lsdException w:name="Colorful List Accent 2" w:uiPriority="72"/>
+    <w:lsdException w:name="Colorful Grid Accent 2" w:uiPriority="73"/>
+    <w:lsdException w:name="Light Shading Accent 3" w:uiPriority="60"/>
+    <w:lsdException w:name="Light List Accent 3" w:uiPriority="61"/>
+    <w:lsdException w:name="Light Grid Accent 3" w:uiPriority="62"/>
+    <w:lsdException w:name="Medium Shading 1 Accent 3" w:uiPriority="63"/>
+    <w:lsdException w:name="Medium Shading 2 Accent 3" w:uiPriority="64"/>
+    <w:lsdException w:name="Medium List 1 Accent 3" w:uiPriority="65"/>
+    <w:lsdException w:name="Medium List 2 Accent 3" w:uiPriority="66"/>
+    <w:lsdException w:name="Medium Grid 1 Accent 3" w:uiPriority="67"/>
+    <w:lsdException w:name="Medium Grid 2 Accent 3" w:uiPriority="68"/>
+    <w:lsdException w:name="Medium Grid 3 Accent 3" w:uiPriority="69"/>
+    <w:lsdException w:name="Dark List Accent 3" w:uiPriority="70"/>
+    <w:lsdException w:name="Colorful Shading Accent 3" w:uiPriority="71"/>
+    <w:lsdException w:name="Colorful List Accent 3" w:uiPriority="72"/>
+    <w:lsdException w:name="Colorful Grid Accent 3" w:uiPriority="73"/>
+    <w:lsdException w:name="Light Shading Accent 4" w:uiPriority="60"/>
+    <w:lsdException w:name="Light List Accent 4" w:uiPriority="61"/>
+    <w:lsdException w:name="Light Grid Accent 4" w:uiPriority="62"/>
+    <w:lsdException w:name="Medium Shading 1 Accent 4" w:uiPriority="63"/>
+    <w:lsdException w:name="Medium Shading 2 Accent 4" w:uiPriority="64"/>
+    <w:lsdException w:name="Medium List 1 Accent 4" w:uiPriority="65"/>
+    <w:lsdException w:name="Medium List 2 Accent 4" w:uiPriority="66"/>
+    <w:lsdException w:name="Medium Grid 1 Accent 4" w:uiPriority="67"/>
+    <w:lsdException w:name="Medium Grid 2 Accent 4" w:uiPriority="68"/>
+    <w:lsdException w:name="Medium Grid 3 Accent 4" w:uiPriority="69"/>
+    <w:lsdException w:name="Dark List Accent 4" w:uiPriority="70"/>
+    <w:lsdException w:name="Colorful Shading Accent 4" w:uiPriority="71"/>
+    <w:lsdException w:name="Colorful List Accent 4" w:uiPriority="72"/>
+    <w:lsdException w:name="Colorful Grid Accent 4" w:uiPriority="73"/>
+    <w:lsdException w:name="Light Shading Accent 5" w:uiPriority="60"/>
+    <w:lsdException w:name="Light List Accent 5" w:uiPriority="61"/>
+    <w:lsdException w:name="Light Grid Accent 5" w:uiPriority="62"/>
+    <w:lsdException w:name="Medium Shading 1 Accent 5" w:uiPriority="63"/>
+    <w:lsdException w:name="Medium Shading 2 Accent 5" w:uiPriority="64"/>
+    <w:lsdException w:name="Medium List 1 Accent 5" w:uiPriority="65"/>
+    <w:lsdException w:name="Medium List 2 Accent 5" w:uiPriority="66"/>
+    <w:lsdException w:name="Medium Grid 1 Accent 5" w:uiPriority="67"/>
+    <w:lsdException w:name="Medium Grid 2 Accent 5" w:uiPriority="68"/>
+    <w:lsdException w:name="Medium Grid 3 Accent 5" w:uiPriority="69"/>
+    <w:lsdException w:name="Dark List Accent 5" w:uiPriority="70"/>
+    <w:lsdException w:name="Colorful Shading Accent 5" w:uiPriority="71"/>
+    <w:lsdException w:name="Colorful List Accent 5" w:uiPriority="72"/>
+    <w:lsdException w:name="Colorful Grid Accent 5" w:uiPriority="73"/>
+    <w:lsdException w:name="Light Shading Accent 6" w:uiPriority="60"/>
+    <w:lsdException w:name="Light List Accent 6" w:uiPriority="61"/>
+    <w:lsdException w:name="Light Grid Accent 6" w:uiPriority="62"/>
+    <w:lsdException w:name="Medium Shading 1 Accent 6" w:uiPriority="63"/>
+    <w:lsdException w:name="Medium Shading 2 Accent 6" w:uiPriority="64"/>
+    <w:lsdException w:name="Medium List 1 Accent 6" w:uiPriority="65"/>
+    <w:lsdException w:name="Medium List 2 Accent 6" w:uiPriority="66"/>
+    <w:lsdException w:name="Medium Grid 1 Accent 6" w:uiPriority="67"/>
+    <w:lsdException w:name="Medium Grid 2 Accent 6" w:uiPriority="68"/>
+    <w:lsdException w:name="Medium Grid 3 Accent 6" w:uiPriority="69"/>
+    <w:lsdException w:name="Dark List Accent 6" w:uiPriority="70"/>
+    <w:lsdException w:name="Colorful Shading Accent 6" w:uiPriority="71"/>
+    <w:lsdException w:name="Colorful List Accent 6" w:uiPriority="72"/>
+    <w:lsdException w:name="Colorful Grid Accent 6" w:uiPriority="73"/>
+    <w:lsdException w:name="Subtle Emphasis" w:uiPriority="19" w:qFormat="1"/>
+    <w:lsdException w:name="Intense Emphasis" w:uiPriority="21" w:qFormat="1"/>
+    <w:lsdException w:name="Subtle Reference" w:uiPriority="31" w:qFormat="1"/>
+    <w:lsdException w:name="Intense Reference" w:uiPriority="32" w:qFormat="1"/>
+    <w:lsdException w:name="Book Title" w:uiPriority="33" w:qFormat="1"/>
+    <w:lsdException w:name="Bibliography" w:semiHidden="1" w:uiPriority="37" w:unhideWhenUsed="1"/>
+    <w:lsdException w:name="TOC Heading" w:semiHidden="1" w:uiPriority="39" w:unhideWhenUsed="1" w:qFormat="1"/>
+    <w:lsdException w:name="Plain Table 1" w:uiPriority="41"/>
+    <w:lsdException w:name="Plain Table 2" w:uiPriority="42"/>
+    <w:lsdException w:name="Plain Table 3" w:uiPriority="43"/>
+    <w:lsdException w:name="Plain Table 4" w:uiPriority="44"/>
+    <w:lsdException w:name="Plain Table 5" w:uiPriority="45"/>
+    <w:lsdException w:name="Grid Table Light" w:uiPriority="40"/>
+    <w:lsdException w:name="Grid Table 1 Light" w:uiPriority="46"/>
+    <w:lsdException w:name="Grid Table 2" w:uiPriority="47"/>
+    <w:lsdException w:name="Grid Table 3" w:uiPriority="48"/>
+    <w:lsdException w:name="Grid Table 4" w:uiPriority="49"/>
+    <w:lsdException w:name="Grid Table 5 Dark" w:uiPriority="50"/>
+    <w:lsdException w:name="Grid Table 6 Colorful" w:uiPriority="51"/>
+    <w:lsdException w:name="Grid Table 7 Colorful" w:uiPriority="52"/>
+    <w:lsdException w:name="Grid Table 1 Light Accent 1" w:uiPriority="46"/>
+    <w:lsdException w:name="Grid Table 2 Accent 1" w:uiPriority="47"/>
+    <w:lsdException w:name="Grid Table 3 Accent 1" w:uiPriority="48"/>
+    <w:lsdException w:name="Grid Table 4 Accent 1" w:uiPriority="49"/>
+    <w:lsdException w:name="Grid Table 5 Dark Accent 1" w:uiPriority="50"/>
+    <w:lsdException w:name="Grid Table 6 Colorful Accent 1" w:uiPriority="51"/>
+    <w:lsdException w:name="Grid Table 7 Colorful Accent 1" w:uiPriority="52"/>
+    <w:lsdException w:name="Grid Table 1 Light Accent 2" w:uiPriority="46"/>
+    <w:lsdException w:name="Grid Table 2 Accent 2" w:uiPriority="47"/>
+    <w:lsdException w:name="Grid Table 3 Accent 2" w:uiPriority="48"/>
+    <w:lsdException w:name="Grid Table 4 Accent 2" w:uiPriority="49"/>
+    <w:lsdException w:name="Grid Table 5 Dark Accent 2" w:uiPriority="50"/>
+    <w:lsdException w:name="Grid Table 6 Colorful Accent 2" w:uiPriority="51"/>
+    <w:lsdException w:name="Grid Table 7 Colorful Accent 2" w:uiPriority="52"/>
+    <w:lsdException w:name="Grid Table 1 Light Accent 3" w:uiPriority="46"/>
+    <w:lsdException w:name="Grid Table 2 Accent 3" w:uiPriority="47"/>
+    <w:lsdException w:name="Grid Table 3 Accent 3" w:uiPriority="48"/>
+    <w:lsdException w:name="Grid Table 4 Accent 3" w:uiPriority="49"/>
+    <w:lsdException w:name="Grid Table 5 Dark Accent 3" w:uiPriority="50"/>
+    <w:lsdException w:name="Grid Table 6 Colorful Accent 3" w:uiPriority="51"/>
+    <w:lsdException w:name="Grid Table 7 Colorful Accent 3" w:uiPriority="52"/>
+    <w:lsdException w:name="Grid Table 1 Light Accent 4" w:uiPriority="46"/>
+    <w:lsdException w:name="Grid Table 2 Accent 4" w:uiPriority="47"/>
+    <w:lsdException w:name="Grid Table 3 Accent 4" w:uiPriority="48"/>
+    <w:lsdException w:name="Grid Table 4 Accent 4" w:uiPriority="49"/>
+    <w:lsdException w:name="Grid Table 5 Dark Accent 4" w:uiPriority="50"/>
+    <w:lsdException w:name="Grid Table 6 Colorful Accent 4" w:uiPriority="51"/>
+    <w:lsdException w:name="Grid Table 7 Colorful Accent 4" w:uiPriority="52"/>
+    <w:lsdException w:name="Grid Table 1 Light Accent 5" w:uiPriority="46"/>
+    <w:lsdException w:name="Grid Table 2 Accent 5" w:uiPriority="47"/>
+    <w:lsdException w:name="Grid Table 3 Accent 5" w:uiPriority="48"/>
+    <w:lsdException w:name="Grid Table 4 Accent 5" w:uiPriority="49"/>
+    <w:lsdException w:name="Grid Table 5 Dark Accent 5" w:uiPriority="50"/>
+    <w:lsdException w:name="Grid Table 6 Colorful Accent 5" w:uiPriority="51"/>
+    <w:lsdException w:name="Grid Table 7 Colorful Accent 5" w:uiPriority="52"/>
+    <w:lsdException w:name="Grid Table 1 Light Accent 6" w:uiPriority="46"/>
+    <w:lsdException w:name="Grid Table 2 Accent 6" w:uiPriority="47"/>
+    <w:lsdException w:name="Grid Table 3 Accent 6" w:uiPriority="48"/>
+    <w:lsdException w:name="Grid Table 4 Accent 6" w:uiPriority="49"/>
+    <w:lsdException w:name="Grid Table 5 Dark Accent 6" w:uiPriority="50"/>
+    <w:lsdException w:name="Grid Table 6 Colorful Accent 6" w:uiPriority="51"/>
+    <w:lsdException w:name="Grid Table 7 Colorful Accent 6" w:uiPriority="52"/>
+    <w:lsdException w:name="List Table 1 Light" w:uiPriority="46"/>
+    <w:lsdException w:name="List Table 2" w:uiPriority="47"/>
+    <w:lsdException w:name="List Table 3" w:uiPriority="48"/>
+    <w:lsdException w:name="List Table 4" w:uiPriority="49"/>
+    <w:lsdException w:name="List Table 5 Dark" w:uiPriority="50"/>
+    <w:lsdException w:name="List Table 6 Colorful" w:uiPriority="51"/>
+    <w:lsdException w:name="List Table 7 Colorful" w:uiPriority="52"/>
+    <w:lsdException w:name="List Table 1 Light Accent 1" w:uiPriority="46"/>
+    <w:lsdException w:name="List Table 2 Accent 1" w:uiPriority="47"/>
+    <w:lsdException w:name="List Table 3 Accent 1" w:uiPriority="48"/>
+    <w:lsdException w:name="List Table 4 Accent 1" w:uiPriority="49"/>
+    <w:lsdException w:name="List Table 5 Dark Accent 1" w:uiPriority="50"/>
+    <w:lsdException w:name="List Table 6 Colorful Accent 1" w:uiPriority="51"/>
+    <w:lsdException w:name="List Table 7 Colorful Accent 1" w:uiPriority="52"/>
+    <w:lsdException w:name="List Table 1 Light Accent 2" w:uiPriority="46"/>
+    <w:lsdException w:name="List Table 2 Accent 2" w:uiPriority="47"/>
+    <w:lsdException w:name="List Table 3 Accent 2" w:uiPriority="48"/>
+    <w:lsdException w:name="List Table 4 Accent 2" w:uiPriority="49"/>
+    <w:lsdException w:name="List Table 5 Dark Accent 2" w:uiPriority="50"/>
+    <w:lsdException w:name="List Table 6 Colorful Accent 2" w:uiPriority="51"/>
+    <w:lsdException w:name="List Table 7 Colorful Accent 2" w:uiPriority="52"/>
+    <w:lsdException w:name="List Table 1 Light Accent 3" w:uiPriority="46"/>
+    <w:lsdException w:name="List Table 2 Accent 3" w:uiPriority="47"/>
+    <w:lsdException w:name="List Table 3 Accent 3" w:uiPriority="48"/>
+    <w:lsdException w:name="List Table 4 Accent 3" w:uiPriority="49"/>
+    <w:lsdException w:name="List Table 5 Dark Accent 3" w:uiPriority="50"/>
+    <w:lsdException w:name="List Table 6 Colorful Accent 3" w:uiPriority="51"/>
+    <w:lsdException w:name="List Table 7 Colorful Accent 3" w:uiPriority="52"/>
+    <w:lsdException w:name="List Table 1 Light Accent 4" w:uiPriority="46"/>
+    <w:lsdException w:name="List Table 2 Accent 4" w:uiPriority="47"/>
+    <w:lsdException w:name="List Table 3 Accent 4" w:uiPriority="48"/>
+    <w:lsdException w:name="List Table 4 Accent 4" w:uiPriority="49"/>
+    <w:lsdException w:name="List Table 5 Dark Accent 4" w:uiPriority="50"/>
+    <w:lsdException w:name="List Table 6 Colorful Accent 4" w:uiPriority="51"/>
+    <w:lsdException w:name="List Table 7 Colorful Accent 4" w:uiPriority="52"/>
+    <w:lsdException w:name="List Table 1 Light Accent 5" w:uiPriority="46"/>
+    <w:lsdException w:name="List Table 2 Accent 5" w:uiPriority="47"/>
+    <w:lsdException w:name="List Table 3 Accent 5" w:uiPriority="48"/>
+    <w:lsdException w:name="List Table 4 Accent 5" w:uiPriority="49"/>
+    <w:lsdException w:name="List Table 5 Dark Accent 5" w:uiPriority="50"/>
+    <w:lsdException w:name="List Table 6 Colorful Accent 5" w:uiPriority="51"/>
+    <w:lsdException w:name="List Table 7 Colorful Accent 5" w:uiPriority="52"/>
+    <w:lsdException w:name="List Table 1 Light Accent 6" w:uiPriority="46"/>
+    <w:lsdException w:name="List Table 2 Accent 6" w:uiPriority="47"/>
+    <w:lsdException w:name="List Table 3 Accent 6" w:uiPriority="48"/>
+    <w:lsdException w:name="List Table 4 Accent 6" w:uiPriority="49"/>
+    <w:lsdException w:name="List Table 5 Dark Accent 6" w:uiPriority="50"/>
+    <w:lsdException w:name="List Table 6 Colorful Accent 6" w:uiPriority="51"/>
+    <w:lsdException w:name="List Table 7 Colorful Accent 6" w:uiPriority="52"/>
+  </w:latentStyles>
+  <w:style w:type="paragraph" w:default="1" w:styleId="Normal">
+    <w:name w:val="Normal"/>
+    <w:qFormat/>
+  </w:style>
+  <w:style w:type="character" w:default="1" w:styleId="Tipodeletrapredefinidodopargrafo">
+    <w:name w:val="Default Paragraph Font"/>
+    <w:uiPriority w:val="1"/>
+    <w:semiHidden/>
+    <w:unhideWhenUsed/>
+  </w:style>
+  <w:style w:type="table" w:default="1" w:styleId="Tabelanormal">
+    <w:name w:val="Normal Table"/>
+    <w:uiPriority w:val="99"/>
+    <w:semiHidden/>
+    <w:unhideWhenUsed/>
+    <w:tblPr>
+      <w:tblInd w:w="0" w:type="dxa"/>
+      <w:tblCellMar>
+        <w:top w:w="0" w:type="dxa"/>
+        <w:left w:w="108" w:type="dxa"/>
+        <w:bottom w:w="0" w:type="dxa"/>
+        <w:right w:w="108" w:type="dxa"/>
+      </w:tblCellMar>
+    </w:tblPr>
+  </w:style>
+  <w:style w:type="numbering" w:default="1" w:styleId="Semlista">
+    <w:name w:val="No List"/>
+    <w:uiPriority w:val="99"/>
+    <w:semiHidden/>
+    <w:unhideWhenUsed/>
+  </w:style>
+  <w:style w:type="character" w:styleId="TextodoMarcadordePosio">
+    <w:name w:val="Placeholder Text"/>
+    <w:basedOn w:val="Tipodeletrapredefinidodopargrafo"/>
+    <w:uiPriority w:val="99"/>
+    <w:semiHidden/>
+    <w:rsid w:val="00100C89"/>
+    <w:rPr>
+      <w:color w:val="808080"/>
+    </w:rPr>
+  </w:style>
+</w:styles>
+</file>
+
+<file path=word/glossary/webSettings.xml><?xml version="1.0" encoding="utf-8"?>
+<w:webSettings xmlns:mc="http://schemas.openxmlformats.org/markup-compatibility/2006" xmlns:r="http://schemas.openxmlformats.org/officeDocument/2006/relationships" xmlns:w="http://schemas.openxmlformats.org/wordprocessingml/2006/main" xmlns:w14="http://schemas.microsoft.com/office/word/2010/wordml" xmlns:w15="http://schemas.microsoft.com/office/word/2012/wordml" mc:Ignorable="w14 w15">
+  <w:optimizeForBrowser/>
+  <w:allowPNG/>
+</w:webSettings>
 </file>
 
 <file path=word/theme/theme1.xml><?xml version="1.0" encoding="utf-8"?>
@@ -3313,7 +5933,7 @@
 </file>
 
 <file path=customXml/itemProps1.xml><?xml version="1.0" encoding="utf-8"?>
-<ds:datastoreItem xmlns:ds="http://schemas.openxmlformats.org/officeDocument/2006/customXml" ds:itemID="{307C6FAF-7E97-4DEF-AB18-3E06D94872AE}">
+<ds:datastoreItem xmlns:ds="http://schemas.openxmlformats.org/officeDocument/2006/customXml" ds:itemID="{5A7D4D4B-C2F0-44C1-8054-8AAB241A8043}">
   <ds:schemaRefs>
     <ds:schemaRef ds:uri="http://schemas.openxmlformats.org/officeDocument/2006/bibliography"/>
   </ds:schemaRefs>

</xml_diff>

<commit_message>
Updated report. Added Murtosa background image.
</commit_message>
<xml_diff>
--- a/Relatório.docx
+++ b/Relatório.docx
@@ -3057,16 +3057,44 @@
     </w:p>
     <w:p>
       <w:pPr>
+        <w:ind w:firstLine="708"/>
         <w:jc w:val="both"/>
       </w:pPr>
       <w:r>
-        <w:t>Assim, o utilizador pode selecionar um dos mapas disponíveis, acedendo depois a um menu de navegação. Com isto, o utilizador pode escolher as diferentes opções de navegação. Em relação a estas opções, o utilizador pode selecionar tanto o ponto de origem como de destino, adicionar ou remover pontos de interesse (pontos qu</w:t>
-      </w:r>
-      <w:r>
-        <w:t xml:space="preserve">e serão visitados no percurso). Além </w:t>
-      </w:r>
-      <w:r>
-        <w:t>disso, é de esperar que o programa evite zonas inacessíveis, indicando uma rota rápida e correta.</w:t>
+        <w:t>Assim, o utilizador pode selecionar um dos mapas disponíveis, acedendo depois a um menu de navegação. Com isto, o utilizador pode escolher as diferentes opções de navegação. Em relação a estas opções, o utilizador pode selecionar tanto o ponto de origem como de destino, adicionar ou remover pontos de interesse (pontos que serão visitados no percurso). Além disso, é também dada a opção de remover zonas inacessíveis ou adicioná-las, o que obviamente pode implicar mudanças na conetividade do grafo e alterações drásticas no percurso final.</w:t>
+      </w:r>
+    </w:p>
+    <w:p>
+      <w:pPr>
+        <w:ind w:firstLine="708"/>
+        <w:jc w:val="both"/>
+      </w:pPr>
+      <w:r>
+        <w:t>Posto isto, em relação ao percurso, o utilizador ainda pode escolher se pretender efetuar um percurso mais econômico, isto é, minimizar o custo da viagem (evitando pórticos) mas como consequência aumentar o tempo de viagem, ou o percurso mais rápido, ou seja, minimizar o tempo de viagem m</w:t>
+      </w:r>
+      <w:r>
+        <w:t>as aumentar o custo. A opção “</w:t>
+      </w:r>
+      <w:proofErr w:type="spellStart"/>
+      <w:proofErr w:type="gramStart"/>
+      <w:r>
+        <w:t>Path</w:t>
+      </w:r>
+      <w:proofErr w:type="spellEnd"/>
+      <w:proofErr w:type="gramEnd"/>
+      <w:r>
+        <w:t xml:space="preserve"> </w:t>
+      </w:r>
+      <w:proofErr w:type="spellStart"/>
+      <w:r>
+        <w:t>V</w:t>
+      </w:r>
+      <w:r>
+        <w:t>isualization</w:t>
+      </w:r>
+      <w:proofErr w:type="spellEnd"/>
+      <w:r>
+        <w:t>” permite então visualizar o percurso de acordo com a informação dada pelo utilizador.</w:t>
       </w:r>
       <w:r>
         <w:br w:type="page"/>
@@ -3102,6 +3130,9 @@
       <w:bookmarkEnd w:id="7"/>
     </w:p>
     <w:p>
+      <w:pPr>
+        <w:ind w:firstLine="708"/>
+      </w:pPr>
       <w:r>
         <w:t xml:space="preserve">A estrutura do grafo que representa o mapa do </w:t>
       </w:r>
@@ -3115,11 +3146,17 @@
       </w:r>
     </w:p>
     <w:p>
+      <w:pPr>
+        <w:ind w:firstLine="708"/>
+      </w:pPr>
       <w:r>
         <w:t>Na aplicação, o número de nós do grafo não ultrapassa os 700, pelo que a solução nunca estará muito afastada do ponto de partida. A distância entre esses dois pontos não será fixa, nem será necessário procurar toda a árvore.</w:t>
       </w:r>
     </w:p>
     <w:p>
+      <w:pPr>
+        <w:ind w:firstLine="708"/>
+      </w:pPr>
       <w:r>
         <w:t xml:space="preserve">Com base nestas predições, o programa usa como algoritmo de consulta da informação de cada nó a busca em largura, em detrimento da busca em profundidade. A complexidade da busca em largura no pior cenário possível, num determinado grafo </w:t>
       </w:r>
@@ -3176,6 +3213,9 @@
       </m:oMath>
     </w:p>
     <w:p>
+      <w:pPr>
+        <w:ind w:firstLine="708"/>
+      </w:pPr>
       <w:r>
         <w:t>A busca em profundidade tem uma complexidade espacial média menor que a busca em largura, mas nem sempre obtém o caminho mais curto entre a origem e a solução.</w:t>
       </w:r>
@@ -3198,6 +3238,7 @@
       <w:pPr>
         <w:pStyle w:val="NormalWeb"/>
         <w:spacing w:before="0" w:beforeAutospacing="0" w:after="160" w:afterAutospacing="0"/>
+        <w:ind w:firstLine="708"/>
       </w:pPr>
       <w:r>
         <w:rPr>
@@ -3227,6 +3268,7 @@
       <w:pPr>
         <w:pStyle w:val="NormalWeb"/>
         <w:spacing w:before="0" w:beforeAutospacing="0" w:after="160" w:afterAutospacing="0"/>
+        <w:ind w:left="708"/>
       </w:pPr>
       <w:r>
         <w:rPr>
@@ -3281,7 +3323,23 @@
           <w:rFonts w:ascii="Calibri" w:hAnsi="Calibri"/>
           <w:color w:val="000000"/>
         </w:rPr>
-        <w:t>, o peso atribuído a essa aresta é:</w:t>
+        <w:t xml:space="preserve">, o peso atribuído a essa </w:t>
+      </w:r>
+      <w:proofErr w:type="spellStart"/>
+      <w:r>
+        <w:rPr>
+          <w:rFonts w:ascii="Calibri" w:hAnsi="Calibri"/>
+          <w:color w:val="000000"/>
+        </w:rPr>
+        <w:t>aresta</w:t>
+      </w:r>
+      <w:proofErr w:type="spellEnd"/>
+      <w:r>
+        <w:rPr>
+          <w:rFonts w:ascii="Calibri" w:hAnsi="Calibri"/>
+          <w:color w:val="000000"/>
+        </w:rPr>
+        <w:t xml:space="preserve"> é:</w:t>
       </w:r>
     </w:p>
     <w:p>
@@ -3627,6 +3685,9 @@
       </m:oMathPara>
     </w:p>
     <w:p>
+      <w:pPr>
+        <w:ind w:firstLine="708"/>
+      </w:pPr>
       <w:r>
         <w:t>Ou seja, a distância entre os dois pontos, em termos de latitude e longitud</w:t>
       </w:r>
@@ -3691,12 +3752,19 @@
       <w:bookmarkEnd w:id="9"/>
     </w:p>
     <w:p>
+      <w:pPr>
+        <w:ind w:firstLine="708"/>
+      </w:pPr>
       <w:r>
         <w:t>Ao se aplicar peso a cada aresta do grafo, torna-se necessário aplicar um algoritmo que obtenha o caminho mais curto entre dois vértices, tendo em conta esse peso.</w:t>
       </w:r>
     </w:p>
     <w:p>
-      <w:r>
+      <w:pPr>
+        <w:ind w:firstLine="708"/>
+      </w:pPr>
+      <w:r>
+        <w:lastRenderedPageBreak/>
         <w:t xml:space="preserve">O algoritmo de </w:t>
       </w:r>
       <w:proofErr w:type="spellStart"/>
@@ -3717,13 +3785,18 @@
       </w:r>
     </w:p>
     <w:p>
+      <w:pPr>
+        <w:ind w:firstLine="708"/>
+      </w:pPr>
       <w:r>
         <w:t>Calcula-se o caminho mais curto do nó da origem para todos os outros nós do grafo, e finalmente seleciona-se, desde o nó origem, o nó de destino, retornando o caminho mais curto entre esses dois pontos.</w:t>
       </w:r>
     </w:p>
     <w:p>
-      <w:r>
-        <w:lastRenderedPageBreak/>
+      <w:pPr>
+        <w:ind w:firstLine="708"/>
+      </w:pPr>
+      <w:r>
         <w:t xml:space="preserve">Este é um algoritmo baseado em programação dinâmica, com complexidade </w:t>
       </w:r>
       <m:oMath>
@@ -3785,6 +3858,9 @@
       <w:bookmarkEnd w:id="10"/>
     </w:p>
     <w:p>
+      <w:pPr>
+        <w:ind w:firstLine="708"/>
+      </w:pPr>
       <w:r>
         <w:t xml:space="preserve">O vetor que contém os pontos de interesse está ordenado segundo a ordem pela qual o utilizador os inseriu. Caso o utilizador deseje que os pontos de interesse sejam visitados de modo a percorrer o menor caminho, é necessário ordenar esse </w:t>
       </w:r>
@@ -3869,6 +3945,9 @@
       </w:r>
     </w:p>
     <w:p>
+      <w:pPr>
+        <w:ind w:firstLine="708"/>
+      </w:pPr>
       <w:r>
         <w:t xml:space="preserve">De seguida pode-se aplicar novamente o algoritmo de </w:t>
       </w:r>
@@ -3896,6 +3975,9 @@
       <w:bookmarkEnd w:id="11"/>
     </w:p>
     <w:p>
+      <w:pPr>
+        <w:ind w:firstLine="708"/>
+      </w:pPr>
       <w:r>
         <w:t>As zonas inacessíveis correspondem a conexões (</w:t>
       </w:r>
@@ -3991,7 +4073,11 @@
       </w:r>
       <w:proofErr w:type="spellEnd"/>
       <w:r>
-        <w:t>, basta considerar que se a aresta estiver bloqueada o seu peso total é INT_INFINITY, o que implica que essa aresta não poderá ser considerada para constituir o “</w:t>
+        <w:t xml:space="preserve">, basta considerar que se a aresta estiver bloqueada o seu peso </w:t>
+      </w:r>
+      <w:r>
+        <w:lastRenderedPageBreak/>
+        <w:t>total é INT_INFINITY, o que implica que essa aresta não poderá ser considerada para constituir o “</w:t>
       </w:r>
       <w:proofErr w:type="spellStart"/>
       <w:r>
@@ -4042,7 +4128,6 @@
       </w:pPr>
       <w:bookmarkStart w:id="12" w:name="_Toc449559060"/>
       <w:r>
-        <w:lastRenderedPageBreak/>
         <w:t>Existência de portagens</w:t>
       </w:r>
       <w:bookmarkEnd w:id="12"/>
@@ -4076,6 +4161,9 @@
       </w:r>
     </w:p>
     <w:p>
+      <w:pPr>
+        <w:ind w:firstLine="708"/>
+      </w:pPr>
       <w:r>
         <w:t>É possível ainda o utilizador escolher se quer que o caminho encontrado englobe portagens ou não. Caso não seja possível passar por pontos de portagem, o caminho é calculado evitando esses pontos.</w:t>
       </w:r>
@@ -4201,15 +4289,22 @@
         </w:rPr>
         <w:t xml:space="preserve">O </w:t>
       </w:r>
-      <w:proofErr w:type="spellStart"/>
       <w:r>
         <w:rPr>
           <w:rFonts w:ascii="Calibri" w:hAnsi="Calibri"/>
           <w:color w:val="000000"/>
         </w:rPr>
-        <w:t>objectivo</w:t>
-      </w:r>
-      <w:proofErr w:type="spellEnd"/>
+        <w:t>obje</w:t>
+      </w:r>
+      <w:bookmarkStart w:id="15" w:name="_GoBack"/>
+      <w:bookmarkEnd w:id="15"/>
+      <w:r>
+        <w:rPr>
+          <w:rFonts w:ascii="Calibri" w:hAnsi="Calibri"/>
+          <w:color w:val="000000"/>
+        </w:rPr>
+        <w:t>tivo</w:t>
+      </w:r>
       <w:r>
         <w:rPr>
           <w:rFonts w:ascii="Calibri" w:hAnsi="Calibri"/>
@@ -5203,7 +5298,7 @@
   <w:rsids>
     <w:rsidRoot w:val="00100C89"/>
     <w:rsid w:val="00100C89"/>
-    <w:rsid w:val="005145DA"/>
+    <w:rsid w:val="0045017A"/>
   </w:rsids>
   <m:mathPr>
     <m:mathFont m:val="Cambria Math"/>
@@ -5933,7 +6028,7 @@
 </file>
 
 <file path=customXml/itemProps1.xml><?xml version="1.0" encoding="utf-8"?>
-<ds:datastoreItem xmlns:ds="http://schemas.openxmlformats.org/officeDocument/2006/customXml" ds:itemID="{5A7D4D4B-C2F0-44C1-8054-8AAB241A8043}">
+<ds:datastoreItem xmlns:ds="http://schemas.openxmlformats.org/officeDocument/2006/customXml" ds:itemID="{1BB11EDA-5EA0-4849-93AE-E79236341782}">
   <ds:schemaRefs>
     <ds:schemaRef ds:uri="http://schemas.openxmlformats.org/officeDocument/2006/bibliography"/>
   </ds:schemaRefs>

</xml_diff>

<commit_message>
Updated Report and READ ME.txt. Added folder that'll be delievered.
</commit_message>
<xml_diff>
--- a/Relatório.docx
+++ b/Relatório.docx
@@ -1200,7 +1200,7 @@
           <w:r>
             <w:fldChar w:fldCharType="separate"/>
           </w:r>
-          <w:hyperlink w:anchor="_Toc449559048" w:history="1">
+          <w:hyperlink w:anchor="_Toc449561646" w:history="1">
             <w:r>
               <w:rPr>
                 <w:rStyle w:val="Hiperligao"/>
@@ -1243,7 +1243,7 @@
                 <w:noProof/>
                 <w:webHidden/>
               </w:rPr>
-              <w:instrText xml:space="preserve"> PAGEREF _Toc449559048 \h </w:instrText>
+              <w:instrText xml:space="preserve"> PAGEREF _Toc449561646 \h </w:instrText>
             </w:r>
             <w:r>
               <w:rPr>
@@ -1288,7 +1288,7 @@
               <w:lang w:eastAsia="pt-PT"/>
             </w:rPr>
           </w:pPr>
-          <w:hyperlink w:anchor="_Toc449559049" w:history="1">
+          <w:hyperlink w:anchor="_Toc449561647" w:history="1">
             <w:r>
               <w:rPr>
                 <w:rStyle w:val="Hiperligao"/>
@@ -1331,7 +1331,7 @@
                 <w:noProof/>
                 <w:webHidden/>
               </w:rPr>
-              <w:instrText xml:space="preserve"> PAGEREF _Toc449559049 \h </w:instrText>
+              <w:instrText xml:space="preserve"> PAGEREF _Toc449561647 \h </w:instrText>
             </w:r>
             <w:r>
               <w:rPr>
@@ -1376,7 +1376,7 @@
               <w:lang w:eastAsia="pt-PT"/>
             </w:rPr>
           </w:pPr>
-          <w:hyperlink w:anchor="_Toc449559050" w:history="1">
+          <w:hyperlink w:anchor="_Toc449561648" w:history="1">
             <w:r>
               <w:rPr>
                 <w:rStyle w:val="Hiperligao"/>
@@ -1419,7 +1419,7 @@
                 <w:noProof/>
                 <w:webHidden/>
               </w:rPr>
-              <w:instrText xml:space="preserve"> PAGEREF _Toc449559050 \h </w:instrText>
+              <w:instrText xml:space="preserve"> PAGEREF _Toc449561648 \h </w:instrText>
             </w:r>
             <w:r>
               <w:rPr>
@@ -1464,7 +1464,7 @@
               <w:lang w:eastAsia="pt-PT"/>
             </w:rPr>
           </w:pPr>
-          <w:hyperlink w:anchor="_Toc449559051" w:history="1">
+          <w:hyperlink w:anchor="_Toc449561649" w:history="1">
             <w:r>
               <w:rPr>
                 <w:rStyle w:val="Hiperligao"/>
@@ -1507,7 +1507,7 @@
                 <w:noProof/>
                 <w:webHidden/>
               </w:rPr>
-              <w:instrText xml:space="preserve"> PAGEREF _Toc449559051 \h </w:instrText>
+              <w:instrText xml:space="preserve"> PAGEREF _Toc449561649 \h </w:instrText>
             </w:r>
             <w:r>
               <w:rPr>
@@ -1552,7 +1552,7 @@
               <w:lang w:eastAsia="pt-PT"/>
             </w:rPr>
           </w:pPr>
-          <w:hyperlink w:anchor="_Toc449559052" w:history="1">
+          <w:hyperlink w:anchor="_Toc449561650" w:history="1">
             <w:r>
               <w:rPr>
                 <w:rStyle w:val="Hiperligao"/>
@@ -1595,7 +1595,7 @@
                 <w:noProof/>
                 <w:webHidden/>
               </w:rPr>
-              <w:instrText xml:space="preserve"> PAGEREF _Toc449559052 \h </w:instrText>
+              <w:instrText xml:space="preserve"> PAGEREF _Toc449561650 \h </w:instrText>
             </w:r>
             <w:r>
               <w:rPr>
@@ -1640,7 +1640,7 @@
               <w:lang w:eastAsia="pt-PT"/>
             </w:rPr>
           </w:pPr>
-          <w:hyperlink w:anchor="_Toc449559053" w:history="1">
+          <w:hyperlink w:anchor="_Toc449561651" w:history="1">
             <w:r>
               <w:rPr>
                 <w:rStyle w:val="Hiperligao"/>
@@ -1683,7 +1683,7 @@
                 <w:noProof/>
                 <w:webHidden/>
               </w:rPr>
-              <w:instrText xml:space="preserve"> PAGEREF _Toc449559053 \h </w:instrText>
+              <w:instrText xml:space="preserve"> PAGEREF _Toc449561651 \h </w:instrText>
             </w:r>
             <w:r>
               <w:rPr>
@@ -1728,7 +1728,7 @@
               <w:lang w:eastAsia="pt-PT"/>
             </w:rPr>
           </w:pPr>
-          <w:hyperlink w:anchor="_Toc449559054" w:history="1">
+          <w:hyperlink w:anchor="_Toc449561652" w:history="1">
             <w:r>
               <w:rPr>
                 <w:rStyle w:val="Hiperligao"/>
@@ -1771,7 +1771,7 @@
                 <w:noProof/>
                 <w:webHidden/>
               </w:rPr>
-              <w:instrText xml:space="preserve"> PAGEREF _Toc449559054 \h </w:instrText>
+              <w:instrText xml:space="preserve"> PAGEREF _Toc449561652 \h </w:instrText>
             </w:r>
             <w:r>
               <w:rPr>
@@ -1816,7 +1816,7 @@
               <w:lang w:eastAsia="pt-PT"/>
             </w:rPr>
           </w:pPr>
-          <w:hyperlink w:anchor="_Toc449559055" w:history="1">
+          <w:hyperlink w:anchor="_Toc449561653" w:history="1">
             <w:r>
               <w:rPr>
                 <w:rStyle w:val="Hiperligao"/>
@@ -1859,7 +1859,7 @@
                 <w:noProof/>
                 <w:webHidden/>
               </w:rPr>
-              <w:instrText xml:space="preserve"> PAGEREF _Toc449559055 \h </w:instrText>
+              <w:instrText xml:space="preserve"> PAGEREF _Toc449561653 \h </w:instrText>
             </w:r>
             <w:r>
               <w:rPr>
@@ -1904,7 +1904,7 @@
               <w:lang w:eastAsia="pt-PT"/>
             </w:rPr>
           </w:pPr>
-          <w:hyperlink w:anchor="_Toc449559056" w:history="1">
+          <w:hyperlink w:anchor="_Toc449561654" w:history="1">
             <w:r>
               <w:rPr>
                 <w:rStyle w:val="Hiperligao"/>
@@ -1947,7 +1947,7 @@
                 <w:noProof/>
                 <w:webHidden/>
               </w:rPr>
-              <w:instrText xml:space="preserve"> PAGEREF _Toc449559056 \h </w:instrText>
+              <w:instrText xml:space="preserve"> PAGEREF _Toc449561654 \h </w:instrText>
             </w:r>
             <w:r>
               <w:rPr>
@@ -1992,7 +1992,7 @@
               <w:lang w:eastAsia="pt-PT"/>
             </w:rPr>
           </w:pPr>
-          <w:hyperlink w:anchor="_Toc449559057" w:history="1">
+          <w:hyperlink w:anchor="_Toc449561655" w:history="1">
             <w:r>
               <w:rPr>
                 <w:rStyle w:val="Hiperligao"/>
@@ -2035,7 +2035,7 @@
                 <w:noProof/>
                 <w:webHidden/>
               </w:rPr>
-              <w:instrText xml:space="preserve"> PAGEREF _Toc449559057 \h </w:instrText>
+              <w:instrText xml:space="preserve"> PAGEREF _Toc449561655 \h </w:instrText>
             </w:r>
             <w:r>
               <w:rPr>
@@ -2080,7 +2080,7 @@
               <w:lang w:eastAsia="pt-PT"/>
             </w:rPr>
           </w:pPr>
-          <w:hyperlink w:anchor="_Toc449559058" w:history="1">
+          <w:hyperlink w:anchor="_Toc449561656" w:history="1">
             <w:r>
               <w:rPr>
                 <w:rStyle w:val="Hiperligao"/>
@@ -2123,7 +2123,7 @@
                 <w:noProof/>
                 <w:webHidden/>
               </w:rPr>
-              <w:instrText xml:space="preserve"> PAGEREF _Toc449559058 \h </w:instrText>
+              <w:instrText xml:space="preserve"> PAGEREF _Toc449561656 \h </w:instrText>
             </w:r>
             <w:r>
               <w:rPr>
@@ -2168,7 +2168,7 @@
               <w:lang w:eastAsia="pt-PT"/>
             </w:rPr>
           </w:pPr>
-          <w:hyperlink w:anchor="_Toc449559059" w:history="1">
+          <w:hyperlink w:anchor="_Toc449561657" w:history="1">
             <w:r>
               <w:rPr>
                 <w:rStyle w:val="Hiperligao"/>
@@ -2211,7 +2211,7 @@
                 <w:noProof/>
                 <w:webHidden/>
               </w:rPr>
-              <w:instrText xml:space="preserve"> PAGEREF _Toc449559059 \h </w:instrText>
+              <w:instrText xml:space="preserve"> PAGEREF _Toc449561657 \h </w:instrText>
             </w:r>
             <w:r>
               <w:rPr>
@@ -2256,7 +2256,7 @@
               <w:lang w:eastAsia="pt-PT"/>
             </w:rPr>
           </w:pPr>
-          <w:hyperlink w:anchor="_Toc449559060" w:history="1">
+          <w:hyperlink w:anchor="_Toc449561658" w:history="1">
             <w:r>
               <w:rPr>
                 <w:rStyle w:val="Hiperligao"/>
@@ -2299,7 +2299,7 @@
                 <w:noProof/>
                 <w:webHidden/>
               </w:rPr>
-              <w:instrText xml:space="preserve"> PAGEREF _Toc449559060 \h </w:instrText>
+              <w:instrText xml:space="preserve"> PAGEREF _Toc449561658 \h </w:instrText>
             </w:r>
             <w:r>
               <w:rPr>
@@ -2344,7 +2344,7 @@
               <w:lang w:eastAsia="pt-PT"/>
             </w:rPr>
           </w:pPr>
-          <w:hyperlink w:anchor="_Toc449559061" w:history="1">
+          <w:hyperlink w:anchor="_Toc449561659" w:history="1">
             <w:r>
               <w:rPr>
                 <w:rStyle w:val="Hiperligao"/>
@@ -2387,7 +2387,7 @@
                 <w:noProof/>
                 <w:webHidden/>
               </w:rPr>
-              <w:instrText xml:space="preserve"> PAGEREF _Toc449559061 \h </w:instrText>
+              <w:instrText xml:space="preserve"> PAGEREF _Toc449561659 \h </w:instrText>
             </w:r>
             <w:r>
               <w:rPr>
@@ -2432,7 +2432,7 @@
               <w:lang w:eastAsia="pt-PT"/>
             </w:rPr>
           </w:pPr>
-          <w:hyperlink w:anchor="_Toc449559062" w:history="1">
+          <w:hyperlink w:anchor="_Toc449561660" w:history="1">
             <w:r>
               <w:rPr>
                 <w:rStyle w:val="Hiperligao"/>
@@ -2454,6 +2454,94 @@
                 <w:rStyle w:val="Hiperligao"/>
                 <w:noProof/>
               </w:rPr>
+              <w:t>Contribuição</w:t>
+            </w:r>
+            <w:r>
+              <w:rPr>
+                <w:noProof/>
+                <w:webHidden/>
+              </w:rPr>
+              <w:tab/>
+            </w:r>
+            <w:r>
+              <w:rPr>
+                <w:noProof/>
+                <w:webHidden/>
+              </w:rPr>
+              <w:fldChar w:fldCharType="begin"/>
+            </w:r>
+            <w:r>
+              <w:rPr>
+                <w:noProof/>
+                <w:webHidden/>
+              </w:rPr>
+              <w:instrText xml:space="preserve"> PAGEREF _Toc449561660 \h </w:instrText>
+            </w:r>
+            <w:r>
+              <w:rPr>
+                <w:noProof/>
+                <w:webHidden/>
+              </w:rPr>
+            </w:r>
+            <w:r>
+              <w:rPr>
+                <w:noProof/>
+                <w:webHidden/>
+              </w:rPr>
+              <w:fldChar w:fldCharType="separate"/>
+            </w:r>
+            <w:r>
+              <w:rPr>
+                <w:noProof/>
+                <w:webHidden/>
+              </w:rPr>
+              <w:t>8</w:t>
+            </w:r>
+            <w:r>
+              <w:rPr>
+                <w:noProof/>
+                <w:webHidden/>
+              </w:rPr>
+              <w:fldChar w:fldCharType="end"/>
+            </w:r>
+          </w:hyperlink>
+        </w:p>
+        <w:p>
+          <w:pPr>
+            <w:pStyle w:val="ndice1"/>
+            <w:tabs>
+              <w:tab w:val="left" w:pos="440"/>
+              <w:tab w:val="right" w:leader="dot" w:pos="8494"/>
+            </w:tabs>
+            <w:rPr>
+              <w:rFonts w:eastAsiaTheme="minorEastAsia"/>
+              <w:noProof/>
+              <w:sz w:val="22"/>
+              <w:lang w:eastAsia="pt-PT"/>
+            </w:rPr>
+          </w:pPr>
+          <w:hyperlink w:anchor="_Toc449561661" w:history="1">
+            <w:r>
+              <w:rPr>
+                <w:rStyle w:val="Hiperligao"/>
+                <w:noProof/>
+              </w:rPr>
+              <w:t>6.</w:t>
+            </w:r>
+            <w:r>
+              <w:rPr>
+                <w:rFonts w:eastAsiaTheme="minorEastAsia"/>
+                <w:noProof/>
+                <w:sz w:val="22"/>
+                <w:lang w:eastAsia="pt-PT"/>
+              </w:rPr>
+              <w:tab/>
+            </w:r>
+            <w:r>
+              <w:rPr>
+                <w:rStyle w:val="Hiperligao"/>
+                <w:noProof/>
+              </w:rPr>
               <w:t>Conclusão</w:t>
             </w:r>
             <w:r>
@@ -2475,7 +2563,7 @@
                 <w:noProof/>
                 <w:webHidden/>
               </w:rPr>
-              <w:instrText xml:space="preserve"> PAGEREF _Toc449559062 \h </w:instrText>
+              <w:instrText xml:space="preserve"> PAGEREF _Toc449561661 \h </w:instrText>
             </w:r>
             <w:r>
               <w:rPr>
@@ -2496,6 +2584,96 @@
                 <w:webHidden/>
               </w:rPr>
               <w:t>8</w:t>
+            </w:r>
+            <w:r>
+              <w:rPr>
+                <w:noProof/>
+                <w:webHidden/>
+              </w:rPr>
+              <w:fldChar w:fldCharType="end"/>
+            </w:r>
+          </w:hyperlink>
+        </w:p>
+        <w:p>
+          <w:pPr>
+            <w:pStyle w:val="ndice1"/>
+            <w:tabs>
+              <w:tab w:val="left" w:pos="440"/>
+              <w:tab w:val="right" w:leader="dot" w:pos="8494"/>
+            </w:tabs>
+            <w:rPr>
+              <w:rFonts w:eastAsiaTheme="minorEastAsia"/>
+              <w:noProof/>
+              <w:sz w:val="22"/>
+              <w:lang w:eastAsia="pt-PT"/>
+            </w:rPr>
+          </w:pPr>
+          <w:hyperlink w:anchor="_Toc449561662" w:history="1">
+            <w:r>
+              <w:rPr>
+                <w:rStyle w:val="Hiperligao"/>
+                <w:noProof/>
+                <w:lang w:val="en-US"/>
+              </w:rPr>
+              <w:t>7.</w:t>
+            </w:r>
+            <w:r>
+              <w:rPr>
+                <w:rFonts w:eastAsiaTheme="minorEastAsia"/>
+                <w:noProof/>
+                <w:sz w:val="22"/>
+                <w:lang w:eastAsia="pt-PT"/>
+              </w:rPr>
+              <w:tab/>
+            </w:r>
+            <w:r>
+              <w:rPr>
+                <w:rStyle w:val="Hiperligao"/>
+                <w:noProof/>
+                <w:lang w:val="en-US"/>
+              </w:rPr>
+              <w:t>Referências</w:t>
+            </w:r>
+            <w:r>
+              <w:rPr>
+                <w:noProof/>
+                <w:webHidden/>
+              </w:rPr>
+              <w:tab/>
+            </w:r>
+            <w:r>
+              <w:rPr>
+                <w:noProof/>
+                <w:webHidden/>
+              </w:rPr>
+              <w:fldChar w:fldCharType="begin"/>
+            </w:r>
+            <w:r>
+              <w:rPr>
+                <w:noProof/>
+                <w:webHidden/>
+              </w:rPr>
+              <w:instrText xml:space="preserve"> PAGEREF _Toc449561662 \h </w:instrText>
+            </w:r>
+            <w:r>
+              <w:rPr>
+                <w:noProof/>
+                <w:webHidden/>
+              </w:rPr>
+            </w:r>
+            <w:r>
+              <w:rPr>
+                <w:noProof/>
+                <w:webHidden/>
+              </w:rPr>
+              <w:fldChar w:fldCharType="separate"/>
+            </w:r>
+            <w:r>
+              <w:rPr>
+                <w:noProof/>
+                <w:webHidden/>
+              </w:rPr>
+              <w:t>9</w:t>
             </w:r>
             <w:r>
               <w:rPr>
@@ -2538,7 +2716,7 @@
           <w:numId w:val="1"/>
         </w:numPr>
       </w:pPr>
-      <w:bookmarkStart w:id="0" w:name="_Toc449559048"/>
+      <w:bookmarkStart w:id="0" w:name="_Toc449561646"/>
       <w:r>
         <w:lastRenderedPageBreak/>
         <w:t>Descrição do tema</w:t>
@@ -2589,7 +2767,7 @@
           <w:numId w:val="1"/>
         </w:numPr>
       </w:pPr>
-      <w:bookmarkStart w:id="1" w:name="_Toc449559049"/>
+      <w:bookmarkStart w:id="1" w:name="_Toc449561647"/>
       <w:r>
         <w:t>Formalização do problema</w:t>
       </w:r>
@@ -2603,7 +2781,7 @@
           <w:numId w:val="1"/>
         </w:numPr>
       </w:pPr>
-      <w:bookmarkStart w:id="2" w:name="_Toc449559050"/>
+      <w:bookmarkStart w:id="2" w:name="_Toc449561648"/>
       <w:r>
         <w:t>Dados de entrada</w:t>
       </w:r>
@@ -2921,7 +3099,7 @@
         </w:numPr>
         <w:jc w:val="both"/>
       </w:pPr>
-      <w:bookmarkStart w:id="3" w:name="_Toc449559051"/>
+      <w:bookmarkStart w:id="3" w:name="_Toc449561649"/>
       <w:r>
         <w:t>Limites da a</w:t>
       </w:r>
@@ -2965,7 +3143,7 @@
         </w:numPr>
         <w:jc w:val="both"/>
       </w:pPr>
-      <w:bookmarkStart w:id="4" w:name="_Toc449559052"/>
+      <w:bookmarkStart w:id="4" w:name="_Toc449561650"/>
       <w:r>
         <w:t>Situações de c</w:t>
       </w:r>
@@ -3030,7 +3208,7 @@
         </w:numPr>
         <w:jc w:val="both"/>
       </w:pPr>
-      <w:bookmarkStart w:id="5" w:name="_Toc449559053"/>
+      <w:bookmarkStart w:id="5" w:name="_Toc449561651"/>
       <w:r>
         <w:t>Resultados esperados</w:t>
       </w:r>
@@ -3108,7 +3286,7 @@
           <w:numId w:val="1"/>
         </w:numPr>
       </w:pPr>
-      <w:bookmarkStart w:id="6" w:name="_Toc449559054"/>
+      <w:bookmarkStart w:id="6" w:name="_Toc449561652"/>
       <w:r>
         <w:lastRenderedPageBreak/>
         <w:t>Descrição da Solução</w:t>
@@ -3123,7 +3301,7 @@
           <w:numId w:val="1"/>
         </w:numPr>
       </w:pPr>
-      <w:bookmarkStart w:id="7" w:name="_Toc449559055"/>
+      <w:bookmarkStart w:id="7" w:name="_Toc449561653"/>
       <w:r>
         <w:t>Algoritmo aplicado em termos de consulta</w:t>
       </w:r>
@@ -3228,7 +3406,7 @@
           <w:numId w:val="1"/>
         </w:numPr>
       </w:pPr>
-      <w:bookmarkStart w:id="8" w:name="_Toc449559056"/>
+      <w:bookmarkStart w:id="8" w:name="_Toc449561654"/>
       <w:r>
         <w:t>Aplicação do peso às arestas</w:t>
       </w:r>
@@ -3745,7 +3923,7 @@
           <w:numId w:val="1"/>
         </w:numPr>
       </w:pPr>
-      <w:bookmarkStart w:id="9" w:name="_Toc449559057"/>
+      <w:bookmarkStart w:id="9" w:name="_Toc449561655"/>
       <w:r>
         <w:t>Algoritmo para obter o caminho mais curto</w:t>
       </w:r>
@@ -3851,7 +4029,7 @@
           <w:numId w:val="1"/>
         </w:numPr>
       </w:pPr>
-      <w:bookmarkStart w:id="10" w:name="_Toc449559058"/>
+      <w:bookmarkStart w:id="10" w:name="_Toc449561656"/>
       <w:r>
         <w:t>Algoritmo para encontrar o ponto de interesse mais próximo</w:t>
       </w:r>
@@ -3968,7 +4146,7 @@
           <w:numId w:val="1"/>
         </w:numPr>
       </w:pPr>
-      <w:bookmarkStart w:id="11" w:name="_Toc449559059"/>
+      <w:bookmarkStart w:id="11" w:name="_Toc449561657"/>
       <w:r>
         <w:t>Existência de zonas inacessíveis</w:t>
       </w:r>
@@ -4126,7 +4304,7 @@
           <w:numId w:val="1"/>
         </w:numPr>
       </w:pPr>
-      <w:bookmarkStart w:id="12" w:name="_Toc449559060"/>
+      <w:bookmarkStart w:id="12" w:name="_Toc449561658"/>
       <w:r>
         <w:t>Existência de portagens</w:t>
       </w:r>
@@ -4182,7 +4360,7 @@
           <w:numId w:val="1"/>
         </w:numPr>
       </w:pPr>
-      <w:bookmarkStart w:id="13" w:name="_Toc449559061"/>
+      <w:bookmarkStart w:id="13" w:name="_Toc449561659"/>
       <w:r>
         <w:rPr>
           <w:noProof/>
@@ -4271,16 +4449,59 @@
           <w:numId w:val="1"/>
         </w:numPr>
       </w:pPr>
-      <w:bookmarkStart w:id="14" w:name="_Toc449559062"/>
+      <w:bookmarkStart w:id="14" w:name="_Toc449561660"/>
       <w:r>
         <w:lastRenderedPageBreak/>
-        <w:t>Conclusão</w:t>
+        <w:t>Contribuição</w:t>
       </w:r>
       <w:bookmarkEnd w:id="14"/>
     </w:p>
     <w:p>
       <w:pPr>
         <w:ind w:firstLine="708"/>
+      </w:pPr>
+      <w:r>
+        <w:t>Todos os membros do grupo contribuíram equitativamente para o desenvolvimento deste projeto.</w:t>
+      </w:r>
+    </w:p>
+    <w:p>
+      <w:pPr>
+        <w:ind w:firstLine="708"/>
+      </w:pPr>
+      <w:r>
+        <w:t>O desenvolvimento do coração da aplicação foi trabalhado por todo o nosso grupo, incluindo isto a extração de dados dos ficheiros de texto, a criação do grafo a partir dos dados, a implementação de algoritmos relativos ao próprio grafo e a interface do programa.</w:t>
+      </w:r>
+    </w:p>
+    <w:p>
+      <w:pPr>
+        <w:ind w:firstLine="708"/>
+      </w:pPr>
+      <w:r>
+        <w:t>Mais particularmente, o José Carlos tratou da adição da funcionalidade dos pontos de interesse, o Renato Abreu da circunscrição de zonas inacessíveis e o José Aleixo da influência das portagens.</w:t>
+      </w:r>
+    </w:p>
+    <w:p>
+      <w:pPr>
+        <w:pStyle w:val="Cabealho1"/>
+        <w:numPr>
+          <w:ilvl w:val="0"/>
+          <w:numId w:val="1"/>
+        </w:numPr>
+      </w:pPr>
+      <w:bookmarkStart w:id="15" w:name="_Toc449561661"/>
+      <w:r>
+        <w:t>Conclusão</w:t>
+      </w:r>
+      <w:bookmarkEnd w:id="15"/>
+    </w:p>
+    <w:p>
+      <w:pPr>
+        <w:ind w:firstLine="708"/>
+        <w:jc w:val="both"/>
+        <w:rPr>
+          <w:rFonts w:ascii="Calibri" w:hAnsi="Calibri"/>
+          <w:color w:val="000000"/>
+        </w:rPr>
       </w:pPr>
       <w:r>
         <w:rPr>
@@ -4296,8 +4517,6 @@
         </w:rPr>
         <w:t>obje</w:t>
       </w:r>
-      <w:bookmarkStart w:id="15" w:name="_GoBack"/>
-      <w:bookmarkEnd w:id="15"/>
       <w:r>
         <w:rPr>
           <w:rFonts w:ascii="Calibri" w:hAnsi="Calibri"/>
@@ -4326,9 +4545,203 @@
           <w:rFonts w:ascii="Calibri" w:hAnsi="Calibri"/>
           <w:color w:val="000000"/>
         </w:rPr>
-        <w:t>, e depois a outras funcionalidades implementadas.</w:t>
+        <w:t>.</w:t>
       </w:r>
     </w:p>
+    <w:p>
+      <w:pPr>
+        <w:ind w:firstLine="708"/>
+        <w:jc w:val="both"/>
+        <w:rPr>
+          <w:rFonts w:ascii="Calibri" w:hAnsi="Calibri"/>
+          <w:color w:val="000000"/>
+        </w:rPr>
+      </w:pPr>
+      <w:r>
+        <w:rPr>
+          <w:rFonts w:ascii="Calibri" w:hAnsi="Calibri"/>
+          <w:color w:val="000000"/>
+        </w:rPr>
+        <w:t>Tivemos alguma dificuldade em lidar com as funcionalidades que deveriam ser implementadas na nossa aplicação, mas ao adaptarmos a estrutura do grafo às nossas necessidades, conseguimos ultrapassar esses obstáculos.</w:t>
+      </w:r>
+    </w:p>
+    <w:p>
+      <w:pPr>
+        <w:rPr>
+          <w:rFonts w:ascii="Calibri" w:hAnsi="Calibri"/>
+          <w:color w:val="000000"/>
+        </w:rPr>
+      </w:pPr>
+      <w:r>
+        <w:rPr>
+          <w:rFonts w:ascii="Calibri" w:hAnsi="Calibri"/>
+          <w:color w:val="000000"/>
+        </w:rPr>
+        <w:br w:type="page"/>
+      </w:r>
+      <w:bookmarkStart w:id="16" w:name="_GoBack"/>
+      <w:bookmarkEnd w:id="16"/>
+    </w:p>
+    <w:bookmarkStart w:id="17" w:name="_Toc449561662" w:displacedByCustomXml="next"/>
+    <w:sdt>
+      <w:sdtPr>
+        <w:id w:val="456462118"/>
+        <w:docPartObj>
+          <w:docPartGallery w:val="Bibliographies"/>
+          <w:docPartUnique/>
+        </w:docPartObj>
+      </w:sdtPr>
+      <w:sdtEndPr>
+        <w:rPr>
+          <w:rFonts w:asciiTheme="minorHAnsi" w:eastAsiaTheme="minorHAnsi" w:hAnsiTheme="minorHAnsi" w:cstheme="minorBidi"/>
+          <w:color w:val="auto"/>
+          <w:sz w:val="24"/>
+          <w:szCs w:val="22"/>
+        </w:rPr>
+      </w:sdtEndPr>
+      <w:sdtContent>
+        <w:p>
+          <w:pPr>
+            <w:pStyle w:val="Cabealho1"/>
+            <w:numPr>
+              <w:ilvl w:val="0"/>
+              <w:numId w:val="1"/>
+            </w:numPr>
+            <w:rPr>
+              <w:lang w:val="en-US"/>
+            </w:rPr>
+          </w:pPr>
+          <w:proofErr w:type="spellStart"/>
+          <w:r>
+            <w:rPr>
+              <w:lang w:val="en-US"/>
+            </w:rPr>
+            <w:t>Referências</w:t>
+          </w:r>
+          <w:bookmarkEnd w:id="17"/>
+          <w:proofErr w:type="spellEnd"/>
+        </w:p>
+        <w:sdt>
+          <w:sdtPr>
+            <w:id w:val="-573587230"/>
+            <w:bibliography/>
+          </w:sdtPr>
+          <w:sdtContent>
+            <w:p>
+              <w:pPr>
+                <w:pStyle w:val="Bibliografia"/>
+                <w:ind w:left="720" w:hanging="720"/>
+                <w:rPr>
+                  <w:noProof/>
+                  <w:szCs w:val="24"/>
+                </w:rPr>
+              </w:pPr>
+              <w:r>
+                <w:fldChar w:fldCharType="begin"/>
+              </w:r>
+              <w:r>
+                <w:rPr>
+                  <w:lang w:val="en-US"/>
+                </w:rPr>
+                <w:instrText>BIBLIOGRAPHY</w:instrText>
+              </w:r>
+              <w:r>
+                <w:fldChar w:fldCharType="separate"/>
+              </w:r>
+              <w:r>
+                <w:rPr>
+                  <w:noProof/>
+                  <w:lang w:val="en-US"/>
+                </w:rPr>
+                <w:t xml:space="preserve">Department of Information and Computer Science - University of California, Irvine. </w:t>
+              </w:r>
+              <w:r>
+                <w:rPr>
+                  <w:i/>
+                  <w:iCs/>
+                  <w:noProof/>
+                </w:rPr>
+                <w:t>ICS 161: Design and Analysis of Algorithms.</w:t>
+              </w:r>
+              <w:r>
+                <w:rPr>
+                  <w:noProof/>
+                </w:rPr>
+                <w:t xml:space="preserve"> 15 de Fevereiro de 1996. https://www.ics.uci.edu/~eppstein/161/960215.html (acedido em 23 de Abril de 2016).</w:t>
+              </w:r>
+            </w:p>
+            <w:p>
+              <w:pPr>
+                <w:pStyle w:val="Bibliografia"/>
+                <w:ind w:left="720" w:hanging="720"/>
+                <w:rPr>
+                  <w:noProof/>
+                </w:rPr>
+              </w:pPr>
+              <w:r>
+                <w:rPr>
+                  <w:noProof/>
+                </w:rPr>
+                <w:t xml:space="preserve">Rosetti, Rosaldo, e Ana Paula Rocha. </w:t>
+              </w:r>
+              <w:r>
+                <w:rPr>
+                  <w:i/>
+                  <w:iCs/>
+                  <w:noProof/>
+                </w:rPr>
+                <w:t>Material de Apoio para as aulas de Conceção e Análise de Algoritmos.</w:t>
+              </w:r>
+              <w:r>
+                <w:rPr>
+                  <w:noProof/>
+                </w:rPr>
+                <w:t xml:space="preserve"> s.d.</w:t>
+              </w:r>
+            </w:p>
+            <w:p>
+              <w:pPr>
+                <w:pStyle w:val="Bibliografia"/>
+                <w:ind w:left="720" w:hanging="720"/>
+                <w:rPr>
+                  <w:noProof/>
+                </w:rPr>
+              </w:pPr>
+              <w:r>
+                <w:rPr>
+                  <w:noProof/>
+                </w:rPr>
+                <w:t xml:space="preserve">Wikipedia. </w:t>
+              </w:r>
+              <w:r>
+                <w:rPr>
+                  <w:i/>
+                  <w:iCs/>
+                  <w:noProof/>
+                </w:rPr>
+                <w:t>Floyd–Warshall algorithm.</w:t>
+              </w:r>
+              <w:r>
+                <w:rPr>
+                  <w:noProof/>
+                </w:rPr>
+                <w:t xml:space="preserve"> 1 de Abril de 2016. https://en.wikipedia.org/wiki/Floyd%E2%80%93Warshall_algorithm (acedido em 24 de Abril de 2016).</w:t>
+              </w:r>
+            </w:p>
+            <w:p>
+              <w:r>
+                <w:rPr>
+                  <w:b/>
+                  <w:bCs/>
+                </w:rPr>
+                <w:fldChar w:fldCharType="end"/>
+              </w:r>
+            </w:p>
+          </w:sdtContent>
+        </w:sdt>
+      </w:sdtContent>
+    </w:sdt>
+    <w:p/>
     <w:sectPr>
       <w:pgSz w:w="11906" w:h="16838"/>
       <w:pgMar w:top="1417" w:right="1701" w:bottom="1417" w:left="1701" w:header="708" w:footer="708" w:gutter="0"/>
@@ -5220,6 +5633,14 @@
       <w:lang w:eastAsia="pt-PT"/>
     </w:rPr>
   </w:style>
+  <w:style w:type="paragraph" w:styleId="Bibliografia">
+    <w:name w:val="Bibliography"/>
+    <w:basedOn w:val="Normal"/>
+    <w:next w:val="Normal"/>
+    <w:uiPriority w:val="37"/>
+    <w:unhideWhenUsed/>
+    <w:rsid w:val="008F100A"/>
+  </w:style>
 </w:styles>
 </file>
 
@@ -5298,7 +5719,7 @@
   <w:rsids>
     <w:rsidRoot w:val="00100C89"/>
     <w:rsid w:val="00100C89"/>
-    <w:rsid w:val="0045017A"/>
+    <w:rsid w:val="007E375A"/>
   </w:rsids>
   <m:mathPr>
     <m:mathFont m:val="Cambria Math"/>
@@ -6024,11 +6445,77 @@
 </file>
 
 <file path=customXml/item1.xml><?xml version="1.0" encoding="utf-8"?>
-<b:Sources xmlns:b="http://schemas.openxmlformats.org/officeDocument/2006/bibliography" xmlns="http://schemas.openxmlformats.org/officeDocument/2006/bibliography" SelectedStyle="\APASixthEditionOfficeOnline.xsl" StyleName="APA" Version="6"/>
+<b:Sources xmlns:b="http://schemas.openxmlformats.org/officeDocument/2006/bibliography" xmlns="http://schemas.openxmlformats.org/officeDocument/2006/bibliography" SelectedStyle="\CHICAGO.XSL" StyleName="Chicago" Version="15">
+  <b:Source>
+    <b:Tag>Ros</b:Tag>
+    <b:SourceType>ElectronicSource</b:SourceType>
+    <b:Guid>{4373A4E9-B6BB-4B32-ADAD-4D710E4FE27B}</b:Guid>
+    <b:Title>Material de Apoio para as aulas de Conceção e Análise de Algoritmos</b:Title>
+    <b:Author>
+      <b:Author>
+        <b:NameList>
+          <b:Person>
+            <b:Last>Rosetti</b:Last>
+            <b:First>Rosaldo</b:First>
+          </b:Person>
+          <b:Person>
+            <b:Last>Rocha</b:Last>
+            <b:First>Ana</b:First>
+            <b:Middle>Paula</b:Middle>
+          </b:Person>
+        </b:NameList>
+      </b:Author>
+    </b:Author>
+    <b:RefOrder>1</b:RefOrder>
+  </b:Source>
+  <b:Source>
+    <b:Tag>Dep96</b:Tag>
+    <b:SourceType>InternetSite</b:SourceType>
+    <b:Guid>{B949756C-1843-48C3-AFAE-3818996F1063}</b:Guid>
+    <b:Title>ICS 161: Design and Analysis of Algorithms</b:Title>
+    <b:Year>1996</b:Year>
+    <b:Month>Fevereiro</b:Month>
+    <b:Day>15</b:Day>
+    <b:Author>
+      <b:Author>
+        <b:NameList>
+          <b:Person>
+            <b:Last>Department of Information and Computer Science - University of California</b:Last>
+            <b:First>Irvine</b:First>
+          </b:Person>
+        </b:NameList>
+      </b:Author>
+    </b:Author>
+    <b:YearAccessed>2016</b:YearAccessed>
+    <b:MonthAccessed>Abril</b:MonthAccessed>
+    <b:DayAccessed>23</b:DayAccessed>
+    <b:URL>https://www.ics.uci.edu/~eppstein/161/960215.html</b:URL>
+    <b:RefOrder>2</b:RefOrder>
+  </b:Source>
+  <b:Source>
+    <b:Tag>Wik16</b:Tag>
+    <b:SourceType>InternetSite</b:SourceType>
+    <b:Guid>{A24E8D76-D67A-476F-A500-B46E8F46F917}</b:Guid>
+    <b:Title>Floyd–Warshall algorithm</b:Title>
+    <b:Year>2016</b:Year>
+    <b:Month>Abril</b:Month>
+    <b:Day>1</b:Day>
+    <b:YearAccessed>2016</b:YearAccessed>
+    <b:MonthAccessed>Abril</b:MonthAccessed>
+    <b:DayAccessed>24</b:DayAccessed>
+    <b:URL>https://en.wikipedia.org/wiki/Floyd%E2%80%93Warshall_algorithm</b:URL>
+    <b:Author>
+      <b:Author>
+        <b:Corporate>Wikipedia</b:Corporate>
+      </b:Author>
+    </b:Author>
+    <b:RefOrder>3</b:RefOrder>
+  </b:Source>
+</b:Sources>
 </file>
 
 <file path=customXml/itemProps1.xml><?xml version="1.0" encoding="utf-8"?>
-<ds:datastoreItem xmlns:ds="http://schemas.openxmlformats.org/officeDocument/2006/customXml" ds:itemID="{1BB11EDA-5EA0-4849-93AE-E79236341782}">
+<ds:datastoreItem xmlns:ds="http://schemas.openxmlformats.org/officeDocument/2006/customXml" ds:itemID="{272E9720-BE2A-42B7-B5D7-AC4CC8FFB5BD}">
   <ds:schemaRefs>
     <ds:schemaRef ds:uri="http://schemas.openxmlformats.org/officeDocument/2006/bibliography"/>
   </ds:schemaRefs>

</xml_diff>